<commit_message>
Se crea la versión 1.7.0 para añadir al plugin de catálogo de procedimientos la posibilidad de conectar con ROLSAC2.
</commit_message>
<xml_diff>
--- a/202310_SISTRA2-VERSIONES_ca.docx
+++ b/202310_SISTRA2-VERSIONES_ca.docx
@@ -3101,14 +3101,135 @@
                 <w:sz w:val="16"/>
                 <w:lang w:val="ca-ES"/>
               </w:rPr>
-              <w:t>Addició de la versió 1.6.</w:t>
-            </w:r>
-            <w:r>
-              <w:rPr>
+              <w:t>Addició de la versió 1.6.2</w:t>
+            </w:r>
+          </w:p>
+        </w:tc>
+        <w:tc>
+          <w:tcPr>
+            <w:tcW w:w="286" w:type="dxa"/>
+            <w:gridSpan w:val="2"/>
+            <w:tcBorders>
+              <w:left w:val="single" w:sz="8" w:space="0" w:color="000000"/>
+            </w:tcBorders>
+            <w:shd w:val="clear" w:color="auto" w:fill="auto"/>
+          </w:tcPr>
+          <w:p>
+            <w:pPr>
+              <w:snapToGrid w:val="0"/>
+              <w:rPr>
+                <w:b/>
                 <w:sz w:val="16"/>
                 <w:lang w:val="ca-ES"/>
               </w:rPr>
-              <w:t>2</w:t>
+            </w:pPr>
+          </w:p>
+        </w:tc>
+      </w:tr>
+      <w:tr>
+        <w:tblPrEx>
+          <w:tblCellMar>
+            <w:left w:w="0" w:type="dxa"/>
+            <w:right w:w="0" w:type="dxa"/>
+          </w:tblCellMar>
+        </w:tblPrEx>
+        <w:tc>
+          <w:tcPr>
+            <w:tcW w:w="566" w:type="dxa"/>
+            <w:shd w:val="clear" w:color="auto" w:fill="auto"/>
+          </w:tcPr>
+          <w:p>
+            <w:pPr>
+              <w:pStyle w:val="Contenidodelatabla"/>
+              <w:rPr>
+                <w:lang w:val="ca-ES"/>
+              </w:rPr>
+            </w:pPr>
+          </w:p>
+        </w:tc>
+        <w:tc>
+          <w:tcPr>
+            <w:tcW w:w="1133" w:type="dxa"/>
+            <w:gridSpan w:val="2"/>
+            <w:tcBorders>
+              <w:top w:val="single" w:sz="4" w:space="0" w:color="000000"/>
+              <w:left w:val="single" w:sz="8" w:space="0" w:color="000000"/>
+              <w:bottom w:val="single" w:sz="4" w:space="0" w:color="000000"/>
+            </w:tcBorders>
+            <w:shd w:val="clear" w:color="auto" w:fill="auto"/>
+          </w:tcPr>
+          <w:p>
+            <w:pPr>
+              <w:snapToGrid w:val="0"/>
+              <w:spacing w:before="0" w:after="0"/>
+              <w:rPr>
+                <w:sz w:val="16"/>
+                <w:lang w:val="ca-ES"/>
+              </w:rPr>
+            </w:pPr>
+            <w:r>
+              <w:rPr>
+                <w:sz w:val="16"/>
+                <w:lang w:val="ca-ES"/>
+              </w:rPr>
+              <w:t>17</w:t>
+            </w:r>
+          </w:p>
+        </w:tc>
+        <w:tc>
+          <w:tcPr>
+            <w:tcW w:w="1134" w:type="dxa"/>
+            <w:tcBorders>
+              <w:top w:val="single" w:sz="4" w:space="0" w:color="000000"/>
+              <w:left w:val="single" w:sz="8" w:space="0" w:color="000000"/>
+              <w:bottom w:val="single" w:sz="4" w:space="0" w:color="000000"/>
+            </w:tcBorders>
+            <w:shd w:val="clear" w:color="auto" w:fill="auto"/>
+          </w:tcPr>
+          <w:p>
+            <w:pPr>
+              <w:snapToGrid w:val="0"/>
+              <w:spacing w:before="0" w:after="0"/>
+              <w:rPr>
+                <w:sz w:val="16"/>
+                <w:lang w:val="ca-ES"/>
+              </w:rPr>
+            </w:pPr>
+            <w:r>
+              <w:rPr>
+                <w:sz w:val="16"/>
+                <w:lang w:val="ca-ES"/>
+              </w:rPr>
+              <w:t>62</w:t>
+            </w:r>
+          </w:p>
+        </w:tc>
+        <w:tc>
+          <w:tcPr>
+            <w:tcW w:w="5983" w:type="dxa"/>
+            <w:gridSpan w:val="6"/>
+            <w:tcBorders>
+              <w:top w:val="single" w:sz="4" w:space="0" w:color="000000"/>
+              <w:left w:val="single" w:sz="8" w:space="0" w:color="000000"/>
+              <w:bottom w:val="single" w:sz="4" w:space="0" w:color="000000"/>
+            </w:tcBorders>
+            <w:shd w:val="clear" w:color="auto" w:fill="auto"/>
+          </w:tcPr>
+          <w:p>
+            <w:pPr>
+              <w:snapToGrid w:val="0"/>
+              <w:spacing w:before="0" w:after="0"/>
+              <w:rPr>
+                <w:sz w:val="16"/>
+                <w:lang w:val="ca-ES"/>
+              </w:rPr>
+            </w:pPr>
+            <w:r>
+              <w:rPr>
+                <w:sz w:val="16"/>
+                <w:lang w:val="ca-ES"/>
+              </w:rPr>
+              <w:t>Addició de la versió 1.7.0</w:t>
             </w:r>
           </w:p>
         </w:tc>
@@ -4947,7 +5068,7 @@
             </w:rPr>
             <w:fldChar w:fldCharType="separate"/>
           </w:r>
-          <w:hyperlink w:anchor="_Toc147121421" w:history="1">
+          <w:hyperlink w:anchor="_Toc147741385" w:history="1">
             <w:r>
               <w:rPr>
                 <w:rStyle w:val="Hipervnculo"/>
@@ -4995,7 +5116,7 @@
                 <w:noProof/>
                 <w:webHidden/>
               </w:rPr>
-              <w:instrText xml:space="preserve"> PAGEREF _Toc147121421 \h </w:instrText>
+              <w:instrText xml:space="preserve"> PAGEREF _Toc147741385 \h </w:instrText>
             </w:r>
             <w:r>
               <w:rPr>
@@ -5043,7 +5164,7 @@
               <w:lang w:eastAsia="es-ES"/>
             </w:rPr>
           </w:pPr>
-          <w:hyperlink w:anchor="_Toc147121422" w:history="1">
+          <w:hyperlink w:anchor="_Toc147741386" w:history="1">
             <w:r>
               <w:rPr>
                 <w:rStyle w:val="Hipervnculo"/>
@@ -5091,7 +5212,7 @@
                 <w:noProof/>
                 <w:webHidden/>
               </w:rPr>
-              <w:instrText xml:space="preserve"> PAGEREF _Toc147121422 \h </w:instrText>
+              <w:instrText xml:space="preserve"> PAGEREF _Toc147741386 \h </w:instrText>
             </w:r>
             <w:r>
               <w:rPr>
@@ -5137,7 +5258,7 @@
               <w:lang w:eastAsia="es-ES"/>
             </w:rPr>
           </w:pPr>
-          <w:hyperlink w:anchor="_Toc147121423" w:history="1">
+          <w:hyperlink w:anchor="_Toc147741387" w:history="1">
             <w:r>
               <w:rPr>
                 <w:rStyle w:val="Hipervnculo"/>
@@ -5165,7 +5286,7 @@
                 <w:noProof/>
                 <w:webHidden/>
               </w:rPr>
-              <w:instrText xml:space="preserve"> PAGEREF _Toc147121423 \h </w:instrText>
+              <w:instrText xml:space="preserve"> PAGEREF _Toc147741387 \h </w:instrText>
             </w:r>
             <w:r>
               <w:rPr>
@@ -5211,7 +5332,7 @@
               <w:lang w:eastAsia="es-ES"/>
             </w:rPr>
           </w:pPr>
-          <w:hyperlink w:anchor="_Toc147121424" w:history="1">
+          <w:hyperlink w:anchor="_Toc147741388" w:history="1">
             <w:r>
               <w:rPr>
                 <w:rStyle w:val="Hipervnculo"/>
@@ -5239,7 +5360,7 @@
                 <w:noProof/>
                 <w:webHidden/>
               </w:rPr>
-              <w:instrText xml:space="preserve"> PAGEREF _Toc147121424 \h </w:instrText>
+              <w:instrText xml:space="preserve"> PAGEREF _Toc147741388 \h </w:instrText>
             </w:r>
             <w:r>
               <w:rPr>
@@ -5285,7 +5406,7 @@
               <w:lang w:eastAsia="es-ES"/>
             </w:rPr>
           </w:pPr>
-          <w:hyperlink w:anchor="_Toc147121425" w:history="1">
+          <w:hyperlink w:anchor="_Toc147741389" w:history="1">
             <w:r>
               <w:rPr>
                 <w:rStyle w:val="Hipervnculo"/>
@@ -5313,7 +5434,7 @@
                 <w:noProof/>
                 <w:webHidden/>
               </w:rPr>
-              <w:instrText xml:space="preserve"> PAGEREF _Toc147121425 \h </w:instrText>
+              <w:instrText xml:space="preserve"> PAGEREF _Toc147741389 \h </w:instrText>
             </w:r>
             <w:r>
               <w:rPr>
@@ -5359,7 +5480,7 @@
               <w:lang w:eastAsia="es-ES"/>
             </w:rPr>
           </w:pPr>
-          <w:hyperlink w:anchor="_Toc147121426" w:history="1">
+          <w:hyperlink w:anchor="_Toc147741390" w:history="1">
             <w:r>
               <w:rPr>
                 <w:rStyle w:val="Hipervnculo"/>
@@ -5387,7 +5508,7 @@
                 <w:noProof/>
                 <w:webHidden/>
               </w:rPr>
-              <w:instrText xml:space="preserve"> PAGEREF _Toc147121426 \h </w:instrText>
+              <w:instrText xml:space="preserve"> PAGEREF _Toc147741390 \h </w:instrText>
             </w:r>
             <w:r>
               <w:rPr>
@@ -5433,7 +5554,7 @@
               <w:lang w:eastAsia="es-ES"/>
             </w:rPr>
           </w:pPr>
-          <w:hyperlink w:anchor="_Toc147121427" w:history="1">
+          <w:hyperlink w:anchor="_Toc147741391" w:history="1">
             <w:r>
               <w:rPr>
                 <w:rStyle w:val="Hipervnculo"/>
@@ -5461,7 +5582,7 @@
                 <w:noProof/>
                 <w:webHidden/>
               </w:rPr>
-              <w:instrText xml:space="preserve"> PAGEREF _Toc147121427 \h </w:instrText>
+              <w:instrText xml:space="preserve"> PAGEREF _Toc147741391 \h </w:instrText>
             </w:r>
             <w:r>
               <w:rPr>
@@ -5507,7 +5628,7 @@
               <w:lang w:eastAsia="es-ES"/>
             </w:rPr>
           </w:pPr>
-          <w:hyperlink w:anchor="_Toc147121428" w:history="1">
+          <w:hyperlink w:anchor="_Toc147741392" w:history="1">
             <w:r>
               <w:rPr>
                 <w:rStyle w:val="Hipervnculo"/>
@@ -5535,7 +5656,7 @@
                 <w:noProof/>
                 <w:webHidden/>
               </w:rPr>
-              <w:instrText xml:space="preserve"> PAGEREF _Toc147121428 \h </w:instrText>
+              <w:instrText xml:space="preserve"> PAGEREF _Toc147741392 \h </w:instrText>
             </w:r>
             <w:r>
               <w:rPr>
@@ -5581,7 +5702,7 @@
               <w:lang w:eastAsia="es-ES"/>
             </w:rPr>
           </w:pPr>
-          <w:hyperlink w:anchor="_Toc147121429" w:history="1">
+          <w:hyperlink w:anchor="_Toc147741393" w:history="1">
             <w:r>
               <w:rPr>
                 <w:rStyle w:val="Hipervnculo"/>
@@ -5609,7 +5730,7 @@
                 <w:noProof/>
                 <w:webHidden/>
               </w:rPr>
-              <w:instrText xml:space="preserve"> PAGEREF _Toc147121429 \h </w:instrText>
+              <w:instrText xml:space="preserve"> PAGEREF _Toc147741393 \h </w:instrText>
             </w:r>
             <w:r>
               <w:rPr>
@@ -5655,7 +5776,7 @@
               <w:lang w:eastAsia="es-ES"/>
             </w:rPr>
           </w:pPr>
-          <w:hyperlink w:anchor="_Toc147121430" w:history="1">
+          <w:hyperlink w:anchor="_Toc147741394" w:history="1">
             <w:r>
               <w:rPr>
                 <w:rStyle w:val="Hipervnculo"/>
@@ -5683,7 +5804,7 @@
                 <w:noProof/>
                 <w:webHidden/>
               </w:rPr>
-              <w:instrText xml:space="preserve"> PAGEREF _Toc147121430 \h </w:instrText>
+              <w:instrText xml:space="preserve"> PAGEREF _Toc147741394 \h </w:instrText>
             </w:r>
             <w:r>
               <w:rPr>
@@ -5729,7 +5850,7 @@
               <w:lang w:eastAsia="es-ES"/>
             </w:rPr>
           </w:pPr>
-          <w:hyperlink w:anchor="_Toc147121431" w:history="1">
+          <w:hyperlink w:anchor="_Toc147741395" w:history="1">
             <w:r>
               <w:rPr>
                 <w:rStyle w:val="Hipervnculo"/>
@@ -5757,7 +5878,7 @@
                 <w:noProof/>
                 <w:webHidden/>
               </w:rPr>
-              <w:instrText xml:space="preserve"> PAGEREF _Toc147121431 \h </w:instrText>
+              <w:instrText xml:space="preserve"> PAGEREF _Toc147741395 \h </w:instrText>
             </w:r>
             <w:r>
               <w:rPr>
@@ -5803,7 +5924,7 @@
               <w:lang w:eastAsia="es-ES"/>
             </w:rPr>
           </w:pPr>
-          <w:hyperlink w:anchor="_Toc147121432" w:history="1">
+          <w:hyperlink w:anchor="_Toc147741396" w:history="1">
             <w:r>
               <w:rPr>
                 <w:rStyle w:val="Hipervnculo"/>
@@ -5831,7 +5952,7 @@
                 <w:noProof/>
                 <w:webHidden/>
               </w:rPr>
-              <w:instrText xml:space="preserve"> PAGEREF _Toc147121432 \h </w:instrText>
+              <w:instrText xml:space="preserve"> PAGEREF _Toc147741396 \h </w:instrText>
             </w:r>
             <w:r>
               <w:rPr>
@@ -5877,7 +5998,7 @@
               <w:lang w:eastAsia="es-ES"/>
             </w:rPr>
           </w:pPr>
-          <w:hyperlink w:anchor="_Toc147121433" w:history="1">
+          <w:hyperlink w:anchor="_Toc147741397" w:history="1">
             <w:r>
               <w:rPr>
                 <w:rStyle w:val="Hipervnculo"/>
@@ -5905,7 +6026,7 @@
                 <w:noProof/>
                 <w:webHidden/>
               </w:rPr>
-              <w:instrText xml:space="preserve"> PAGEREF _Toc147121433 \h </w:instrText>
+              <w:instrText xml:space="preserve"> PAGEREF _Toc147741397 \h </w:instrText>
             </w:r>
             <w:r>
               <w:rPr>
@@ -5951,7 +6072,7 @@
               <w:lang w:eastAsia="es-ES"/>
             </w:rPr>
           </w:pPr>
-          <w:hyperlink w:anchor="_Toc147121434" w:history="1">
+          <w:hyperlink w:anchor="_Toc147741398" w:history="1">
             <w:r>
               <w:rPr>
                 <w:rStyle w:val="Hipervnculo"/>
@@ -5979,7 +6100,7 @@
                 <w:noProof/>
                 <w:webHidden/>
               </w:rPr>
-              <w:instrText xml:space="preserve"> PAGEREF _Toc147121434 \h </w:instrText>
+              <w:instrText xml:space="preserve"> PAGEREF _Toc147741398 \h </w:instrText>
             </w:r>
             <w:r>
               <w:rPr>
@@ -6025,7 +6146,7 @@
               <w:lang w:eastAsia="es-ES"/>
             </w:rPr>
           </w:pPr>
-          <w:hyperlink w:anchor="_Toc147121435" w:history="1">
+          <w:hyperlink w:anchor="_Toc147741399" w:history="1">
             <w:r>
               <w:rPr>
                 <w:rStyle w:val="Hipervnculo"/>
@@ -6053,7 +6174,7 @@
                 <w:noProof/>
                 <w:webHidden/>
               </w:rPr>
-              <w:instrText xml:space="preserve"> PAGEREF _Toc147121435 \h </w:instrText>
+              <w:instrText xml:space="preserve"> PAGEREF _Toc147741399 \h </w:instrText>
             </w:r>
             <w:r>
               <w:rPr>
@@ -6099,7 +6220,7 @@
               <w:lang w:eastAsia="es-ES"/>
             </w:rPr>
           </w:pPr>
-          <w:hyperlink w:anchor="_Toc147121436" w:history="1">
+          <w:hyperlink w:anchor="_Toc147741400" w:history="1">
             <w:r>
               <w:rPr>
                 <w:rStyle w:val="Hipervnculo"/>
@@ -6127,7 +6248,7 @@
                 <w:noProof/>
                 <w:webHidden/>
               </w:rPr>
-              <w:instrText xml:space="preserve"> PAGEREF _Toc147121436 \h </w:instrText>
+              <w:instrText xml:space="preserve"> PAGEREF _Toc147741400 \h </w:instrText>
             </w:r>
             <w:r>
               <w:rPr>
@@ -6173,7 +6294,7 @@
               <w:lang w:eastAsia="es-ES"/>
             </w:rPr>
           </w:pPr>
-          <w:hyperlink w:anchor="_Toc147121437" w:history="1">
+          <w:hyperlink w:anchor="_Toc147741401" w:history="1">
             <w:r>
               <w:rPr>
                 <w:rStyle w:val="Hipervnculo"/>
@@ -6201,7 +6322,7 @@
                 <w:noProof/>
                 <w:webHidden/>
               </w:rPr>
-              <w:instrText xml:space="preserve"> PAGEREF _Toc147121437 \h </w:instrText>
+              <w:instrText xml:space="preserve"> PAGEREF _Toc147741401 \h </w:instrText>
             </w:r>
             <w:r>
               <w:rPr>
@@ -6247,7 +6368,7 @@
               <w:lang w:eastAsia="es-ES"/>
             </w:rPr>
           </w:pPr>
-          <w:hyperlink w:anchor="_Toc147121438" w:history="1">
+          <w:hyperlink w:anchor="_Toc147741402" w:history="1">
             <w:r>
               <w:rPr>
                 <w:rStyle w:val="Hipervnculo"/>
@@ -6275,7 +6396,7 @@
                 <w:noProof/>
                 <w:webHidden/>
               </w:rPr>
-              <w:instrText xml:space="preserve"> PAGEREF _Toc147121438 \h </w:instrText>
+              <w:instrText xml:space="preserve"> PAGEREF _Toc147741402 \h </w:instrText>
             </w:r>
             <w:r>
               <w:rPr>
@@ -6321,7 +6442,7 @@
               <w:lang w:eastAsia="es-ES"/>
             </w:rPr>
           </w:pPr>
-          <w:hyperlink w:anchor="_Toc147121439" w:history="1">
+          <w:hyperlink w:anchor="_Toc147741403" w:history="1">
             <w:r>
               <w:rPr>
                 <w:rStyle w:val="Hipervnculo"/>
@@ -6349,7 +6470,7 @@
                 <w:noProof/>
                 <w:webHidden/>
               </w:rPr>
-              <w:instrText xml:space="preserve"> PAGEREF _Toc147121439 \h </w:instrText>
+              <w:instrText xml:space="preserve"> PAGEREF _Toc147741403 \h </w:instrText>
             </w:r>
             <w:r>
               <w:rPr>
@@ -6395,7 +6516,7 @@
               <w:lang w:eastAsia="es-ES"/>
             </w:rPr>
           </w:pPr>
-          <w:hyperlink w:anchor="_Toc147121440" w:history="1">
+          <w:hyperlink w:anchor="_Toc147741404" w:history="1">
             <w:r>
               <w:rPr>
                 <w:rStyle w:val="Hipervnculo"/>
@@ -6423,7 +6544,7 @@
                 <w:noProof/>
                 <w:webHidden/>
               </w:rPr>
-              <w:instrText xml:space="preserve"> PAGEREF _Toc147121440 \h </w:instrText>
+              <w:instrText xml:space="preserve"> PAGEREF _Toc147741404 \h </w:instrText>
             </w:r>
             <w:r>
               <w:rPr>
@@ -6469,7 +6590,7 @@
               <w:lang w:eastAsia="es-ES"/>
             </w:rPr>
           </w:pPr>
-          <w:hyperlink w:anchor="_Toc147121441" w:history="1">
+          <w:hyperlink w:anchor="_Toc147741405" w:history="1">
             <w:r>
               <w:rPr>
                 <w:rStyle w:val="Hipervnculo"/>
@@ -6497,7 +6618,7 @@
                 <w:noProof/>
                 <w:webHidden/>
               </w:rPr>
-              <w:instrText xml:space="preserve"> PAGEREF _Toc147121441 \h </w:instrText>
+              <w:instrText xml:space="preserve"> PAGEREF _Toc147741405 \h </w:instrText>
             </w:r>
             <w:r>
               <w:rPr>
@@ -6543,7 +6664,7 @@
               <w:lang w:eastAsia="es-ES"/>
             </w:rPr>
           </w:pPr>
-          <w:hyperlink w:anchor="_Toc147121442" w:history="1">
+          <w:hyperlink w:anchor="_Toc147741406" w:history="1">
             <w:r>
               <w:rPr>
                 <w:rStyle w:val="Hipervnculo"/>
@@ -6571,7 +6692,7 @@
                 <w:noProof/>
                 <w:webHidden/>
               </w:rPr>
-              <w:instrText xml:space="preserve"> PAGEREF _Toc147121442 \h </w:instrText>
+              <w:instrText xml:space="preserve"> PAGEREF _Toc147741406 \h </w:instrText>
             </w:r>
             <w:r>
               <w:rPr>
@@ -6617,7 +6738,7 @@
               <w:lang w:eastAsia="es-ES"/>
             </w:rPr>
           </w:pPr>
-          <w:hyperlink w:anchor="_Toc147121443" w:history="1">
+          <w:hyperlink w:anchor="_Toc147741407" w:history="1">
             <w:r>
               <w:rPr>
                 <w:rStyle w:val="Hipervnculo"/>
@@ -6645,7 +6766,7 @@
                 <w:noProof/>
                 <w:webHidden/>
               </w:rPr>
-              <w:instrText xml:space="preserve"> PAGEREF _Toc147121443 \h </w:instrText>
+              <w:instrText xml:space="preserve"> PAGEREF _Toc147741407 \h </w:instrText>
             </w:r>
             <w:r>
               <w:rPr>
@@ -6691,7 +6812,7 @@
               <w:lang w:eastAsia="es-ES"/>
             </w:rPr>
           </w:pPr>
-          <w:hyperlink w:anchor="_Toc147121444" w:history="1">
+          <w:hyperlink w:anchor="_Toc147741408" w:history="1">
             <w:r>
               <w:rPr>
                 <w:rStyle w:val="Hipervnculo"/>
@@ -6719,7 +6840,7 @@
                 <w:noProof/>
                 <w:webHidden/>
               </w:rPr>
-              <w:instrText xml:space="preserve"> PAGEREF _Toc147121444 \h </w:instrText>
+              <w:instrText xml:space="preserve"> PAGEREF _Toc147741408 \h </w:instrText>
             </w:r>
             <w:r>
               <w:rPr>
@@ -6765,7 +6886,7 @@
               <w:lang w:eastAsia="es-ES"/>
             </w:rPr>
           </w:pPr>
-          <w:hyperlink w:anchor="_Toc147121445" w:history="1">
+          <w:hyperlink w:anchor="_Toc147741409" w:history="1">
             <w:r>
               <w:rPr>
                 <w:rStyle w:val="Hipervnculo"/>
@@ -6793,7 +6914,7 @@
                 <w:noProof/>
                 <w:webHidden/>
               </w:rPr>
-              <w:instrText xml:space="preserve"> PAGEREF _Toc147121445 \h </w:instrText>
+              <w:instrText xml:space="preserve"> PAGEREF _Toc147741409 \h </w:instrText>
             </w:r>
             <w:r>
               <w:rPr>
@@ -6839,7 +6960,7 @@
               <w:lang w:eastAsia="es-ES"/>
             </w:rPr>
           </w:pPr>
-          <w:hyperlink w:anchor="_Toc147121446" w:history="1">
+          <w:hyperlink w:anchor="_Toc147741410" w:history="1">
             <w:r>
               <w:rPr>
                 <w:rStyle w:val="Hipervnculo"/>
@@ -6867,7 +6988,7 @@
                 <w:noProof/>
                 <w:webHidden/>
               </w:rPr>
-              <w:instrText xml:space="preserve"> PAGEREF _Toc147121446 \h </w:instrText>
+              <w:instrText xml:space="preserve"> PAGEREF _Toc147741410 \h </w:instrText>
             </w:r>
             <w:r>
               <w:rPr>
@@ -6913,7 +7034,7 @@
               <w:lang w:eastAsia="es-ES"/>
             </w:rPr>
           </w:pPr>
-          <w:hyperlink w:anchor="_Toc147121447" w:history="1">
+          <w:hyperlink w:anchor="_Toc147741411" w:history="1">
             <w:r>
               <w:rPr>
                 <w:rStyle w:val="Hipervnculo"/>
@@ -6941,7 +7062,7 @@
                 <w:noProof/>
                 <w:webHidden/>
               </w:rPr>
-              <w:instrText xml:space="preserve"> PAGEREF _Toc147121447 \h </w:instrText>
+              <w:instrText xml:space="preserve"> PAGEREF _Toc147741411 \h </w:instrText>
             </w:r>
             <w:r>
               <w:rPr>
@@ -6987,7 +7108,7 @@
               <w:lang w:eastAsia="es-ES"/>
             </w:rPr>
           </w:pPr>
-          <w:hyperlink w:anchor="_Toc147121448" w:history="1">
+          <w:hyperlink w:anchor="_Toc147741412" w:history="1">
             <w:r>
               <w:rPr>
                 <w:rStyle w:val="Hipervnculo"/>
@@ -7015,7 +7136,7 @@
                 <w:noProof/>
                 <w:webHidden/>
               </w:rPr>
-              <w:instrText xml:space="preserve"> PAGEREF _Toc147121448 \h </w:instrText>
+              <w:instrText xml:space="preserve"> PAGEREF _Toc147741412 \h </w:instrText>
             </w:r>
             <w:r>
               <w:rPr>
@@ -7061,7 +7182,7 @@
               <w:lang w:eastAsia="es-ES"/>
             </w:rPr>
           </w:pPr>
-          <w:hyperlink w:anchor="_Toc147121449" w:history="1">
+          <w:hyperlink w:anchor="_Toc147741413" w:history="1">
             <w:r>
               <w:rPr>
                 <w:rStyle w:val="Hipervnculo"/>
@@ -7089,7 +7210,7 @@
                 <w:noProof/>
                 <w:webHidden/>
               </w:rPr>
-              <w:instrText xml:space="preserve"> PAGEREF _Toc147121449 \h </w:instrText>
+              <w:instrText xml:space="preserve"> PAGEREF _Toc147741413 \h </w:instrText>
             </w:r>
             <w:r>
               <w:rPr>
@@ -7135,7 +7256,7 @@
               <w:lang w:eastAsia="es-ES"/>
             </w:rPr>
           </w:pPr>
-          <w:hyperlink w:anchor="_Toc147121450" w:history="1">
+          <w:hyperlink w:anchor="_Toc147741414" w:history="1">
             <w:r>
               <w:rPr>
                 <w:rStyle w:val="Hipervnculo"/>
@@ -7163,7 +7284,7 @@
                 <w:noProof/>
                 <w:webHidden/>
               </w:rPr>
-              <w:instrText xml:space="preserve"> PAGEREF _Toc147121450 \h </w:instrText>
+              <w:instrText xml:space="preserve"> PAGEREF _Toc147741414 \h </w:instrText>
             </w:r>
             <w:r>
               <w:rPr>
@@ -7209,7 +7330,7 @@
               <w:lang w:eastAsia="es-ES"/>
             </w:rPr>
           </w:pPr>
-          <w:hyperlink w:anchor="_Toc147121451" w:history="1">
+          <w:hyperlink w:anchor="_Toc147741415" w:history="1">
             <w:r>
               <w:rPr>
                 <w:rStyle w:val="Hipervnculo"/>
@@ -7237,7 +7358,7 @@
                 <w:noProof/>
                 <w:webHidden/>
               </w:rPr>
-              <w:instrText xml:space="preserve"> PAGEREF _Toc147121451 \h </w:instrText>
+              <w:instrText xml:space="preserve"> PAGEREF _Toc147741415 \h </w:instrText>
             </w:r>
             <w:r>
               <w:rPr>
@@ -7283,7 +7404,7 @@
               <w:lang w:eastAsia="es-ES"/>
             </w:rPr>
           </w:pPr>
-          <w:hyperlink w:anchor="_Toc147121452" w:history="1">
+          <w:hyperlink w:anchor="_Toc147741416" w:history="1">
             <w:r>
               <w:rPr>
                 <w:rStyle w:val="Hipervnculo"/>
@@ -7311,7 +7432,7 @@
                 <w:noProof/>
                 <w:webHidden/>
               </w:rPr>
-              <w:instrText xml:space="preserve"> PAGEREF _Toc147121452 \h </w:instrText>
+              <w:instrText xml:space="preserve"> PAGEREF _Toc147741416 \h </w:instrText>
             </w:r>
             <w:r>
               <w:rPr>
@@ -7357,7 +7478,7 @@
               <w:lang w:eastAsia="es-ES"/>
             </w:rPr>
           </w:pPr>
-          <w:hyperlink w:anchor="_Toc147121453" w:history="1">
+          <w:hyperlink w:anchor="_Toc147741417" w:history="1">
             <w:r>
               <w:rPr>
                 <w:rStyle w:val="Hipervnculo"/>
@@ -7385,7 +7506,7 @@
                 <w:noProof/>
                 <w:webHidden/>
               </w:rPr>
-              <w:instrText xml:space="preserve"> PAGEREF _Toc147121453 \h </w:instrText>
+              <w:instrText xml:space="preserve"> PAGEREF _Toc147741417 \h </w:instrText>
             </w:r>
             <w:r>
               <w:rPr>
@@ -7431,7 +7552,7 @@
               <w:lang w:eastAsia="es-ES"/>
             </w:rPr>
           </w:pPr>
-          <w:hyperlink w:anchor="_Toc147121454" w:history="1">
+          <w:hyperlink w:anchor="_Toc147741418" w:history="1">
             <w:r>
               <w:rPr>
                 <w:rStyle w:val="Hipervnculo"/>
@@ -7459,7 +7580,7 @@
                 <w:noProof/>
                 <w:webHidden/>
               </w:rPr>
-              <w:instrText xml:space="preserve"> PAGEREF _Toc147121454 \h </w:instrText>
+              <w:instrText xml:space="preserve"> PAGEREF _Toc147741418 \h </w:instrText>
             </w:r>
             <w:r>
               <w:rPr>
@@ -7505,7 +7626,7 @@
               <w:lang w:eastAsia="es-ES"/>
             </w:rPr>
           </w:pPr>
-          <w:hyperlink w:anchor="_Toc147121455" w:history="1">
+          <w:hyperlink w:anchor="_Toc147741419" w:history="1">
             <w:r>
               <w:rPr>
                 <w:rStyle w:val="Hipervnculo"/>
@@ -7533,7 +7654,7 @@
                 <w:noProof/>
                 <w:webHidden/>
               </w:rPr>
-              <w:instrText xml:space="preserve"> PAGEREF _Toc147121455 \h </w:instrText>
+              <w:instrText xml:space="preserve"> PAGEREF _Toc147741419 \h </w:instrText>
             </w:r>
             <w:r>
               <w:rPr>
@@ -7579,7 +7700,7 @@
               <w:lang w:eastAsia="es-ES"/>
             </w:rPr>
           </w:pPr>
-          <w:hyperlink w:anchor="_Toc147121456" w:history="1">
+          <w:hyperlink w:anchor="_Toc147741420" w:history="1">
             <w:r>
               <w:rPr>
                 <w:rStyle w:val="Hipervnculo"/>
@@ -7607,7 +7728,7 @@
                 <w:noProof/>
                 <w:webHidden/>
               </w:rPr>
-              <w:instrText xml:space="preserve"> PAGEREF _Toc147121456 \h </w:instrText>
+              <w:instrText xml:space="preserve"> PAGEREF _Toc147741420 \h </w:instrText>
             </w:r>
             <w:r>
               <w:rPr>
@@ -7653,7 +7774,7 @@
               <w:lang w:eastAsia="es-ES"/>
             </w:rPr>
           </w:pPr>
-          <w:hyperlink w:anchor="_Toc147121457" w:history="1">
+          <w:hyperlink w:anchor="_Toc147741421" w:history="1">
             <w:r>
               <w:rPr>
                 <w:rStyle w:val="Hipervnculo"/>
@@ -7681,7 +7802,7 @@
                 <w:noProof/>
                 <w:webHidden/>
               </w:rPr>
-              <w:instrText xml:space="preserve"> PAGEREF _Toc147121457 \h </w:instrText>
+              <w:instrText xml:space="preserve"> PAGEREF _Toc147741421 \h </w:instrText>
             </w:r>
             <w:r>
               <w:rPr>
@@ -7727,7 +7848,7 @@
               <w:lang w:eastAsia="es-ES"/>
             </w:rPr>
           </w:pPr>
-          <w:hyperlink w:anchor="_Toc147121458" w:history="1">
+          <w:hyperlink w:anchor="_Toc147741422" w:history="1">
             <w:r>
               <w:rPr>
                 <w:rStyle w:val="Hipervnculo"/>
@@ -7755,7 +7876,7 @@
                 <w:noProof/>
                 <w:webHidden/>
               </w:rPr>
-              <w:instrText xml:space="preserve"> PAGEREF _Toc147121458 \h </w:instrText>
+              <w:instrText xml:space="preserve"> PAGEREF _Toc147741422 \h </w:instrText>
             </w:r>
             <w:r>
               <w:rPr>
@@ -7801,7 +7922,7 @@
               <w:lang w:eastAsia="es-ES"/>
             </w:rPr>
           </w:pPr>
-          <w:hyperlink w:anchor="_Toc147121459" w:history="1">
+          <w:hyperlink w:anchor="_Toc147741423" w:history="1">
             <w:r>
               <w:rPr>
                 <w:rStyle w:val="Hipervnculo"/>
@@ -7829,7 +7950,7 @@
                 <w:noProof/>
                 <w:webHidden/>
               </w:rPr>
-              <w:instrText xml:space="preserve"> PAGEREF _Toc147121459 \h </w:instrText>
+              <w:instrText xml:space="preserve"> PAGEREF _Toc147741423 \h </w:instrText>
             </w:r>
             <w:r>
               <w:rPr>
@@ -7875,7 +7996,7 @@
               <w:lang w:eastAsia="es-ES"/>
             </w:rPr>
           </w:pPr>
-          <w:hyperlink w:anchor="_Toc147121460" w:history="1">
+          <w:hyperlink w:anchor="_Toc147741424" w:history="1">
             <w:r>
               <w:rPr>
                 <w:rStyle w:val="Hipervnculo"/>
@@ -7903,7 +8024,7 @@
                 <w:noProof/>
                 <w:webHidden/>
               </w:rPr>
-              <w:instrText xml:space="preserve"> PAGEREF _Toc147121460 \h </w:instrText>
+              <w:instrText xml:space="preserve"> PAGEREF _Toc147741424 \h </w:instrText>
             </w:r>
             <w:r>
               <w:rPr>
@@ -7949,7 +8070,7 @@
               <w:lang w:eastAsia="es-ES"/>
             </w:rPr>
           </w:pPr>
-          <w:hyperlink w:anchor="_Toc147121461" w:history="1">
+          <w:hyperlink w:anchor="_Toc147741425" w:history="1">
             <w:r>
               <w:rPr>
                 <w:rStyle w:val="Hipervnculo"/>
@@ -7977,7 +8098,7 @@
                 <w:noProof/>
                 <w:webHidden/>
               </w:rPr>
-              <w:instrText xml:space="preserve"> PAGEREF _Toc147121461 \h </w:instrText>
+              <w:instrText xml:space="preserve"> PAGEREF _Toc147741425 \h </w:instrText>
             </w:r>
             <w:r>
               <w:rPr>
@@ -8023,7 +8144,7 @@
               <w:lang w:eastAsia="es-ES"/>
             </w:rPr>
           </w:pPr>
-          <w:hyperlink w:anchor="_Toc147121462" w:history="1">
+          <w:hyperlink w:anchor="_Toc147741426" w:history="1">
             <w:r>
               <w:rPr>
                 <w:rStyle w:val="Hipervnculo"/>
@@ -8051,7 +8172,7 @@
                 <w:noProof/>
                 <w:webHidden/>
               </w:rPr>
-              <w:instrText xml:space="preserve"> PAGEREF _Toc147121462 \h </w:instrText>
+              <w:instrText xml:space="preserve"> PAGEREF _Toc147741426 \h </w:instrText>
             </w:r>
             <w:r>
               <w:rPr>
@@ -8097,7 +8218,7 @@
               <w:lang w:eastAsia="es-ES"/>
             </w:rPr>
           </w:pPr>
-          <w:hyperlink w:anchor="_Toc147121463" w:history="1">
+          <w:hyperlink w:anchor="_Toc147741427" w:history="1">
             <w:r>
               <w:rPr>
                 <w:rStyle w:val="Hipervnculo"/>
@@ -8125,7 +8246,7 @@
                 <w:noProof/>
                 <w:webHidden/>
               </w:rPr>
-              <w:instrText xml:space="preserve"> PAGEREF _Toc147121463 \h </w:instrText>
+              <w:instrText xml:space="preserve"> PAGEREF _Toc147741427 \h </w:instrText>
             </w:r>
             <w:r>
               <w:rPr>
@@ -8171,7 +8292,7 @@
               <w:lang w:eastAsia="es-ES"/>
             </w:rPr>
           </w:pPr>
-          <w:hyperlink w:anchor="_Toc147121464" w:history="1">
+          <w:hyperlink w:anchor="_Toc147741428" w:history="1">
             <w:r>
               <w:rPr>
                 <w:rStyle w:val="Hipervnculo"/>
@@ -8199,7 +8320,7 @@
                 <w:noProof/>
                 <w:webHidden/>
               </w:rPr>
-              <w:instrText xml:space="preserve"> PAGEREF _Toc147121464 \h </w:instrText>
+              <w:instrText xml:space="preserve"> PAGEREF _Toc147741428 \h </w:instrText>
             </w:r>
             <w:r>
               <w:rPr>
@@ -8245,7 +8366,7 @@
               <w:lang w:eastAsia="es-ES"/>
             </w:rPr>
           </w:pPr>
-          <w:hyperlink w:anchor="_Toc147121465" w:history="1">
+          <w:hyperlink w:anchor="_Toc147741429" w:history="1">
             <w:r>
               <w:rPr>
                 <w:rStyle w:val="Hipervnculo"/>
@@ -8273,7 +8394,7 @@
                 <w:noProof/>
                 <w:webHidden/>
               </w:rPr>
-              <w:instrText xml:space="preserve"> PAGEREF _Toc147121465 \h </w:instrText>
+              <w:instrText xml:space="preserve"> PAGEREF _Toc147741429 \h </w:instrText>
             </w:r>
             <w:r>
               <w:rPr>
@@ -8319,7 +8440,7 @@
               <w:lang w:eastAsia="es-ES"/>
             </w:rPr>
           </w:pPr>
-          <w:hyperlink w:anchor="_Toc147121466" w:history="1">
+          <w:hyperlink w:anchor="_Toc147741430" w:history="1">
             <w:r>
               <w:rPr>
                 <w:rStyle w:val="Hipervnculo"/>
@@ -8347,7 +8468,7 @@
                 <w:noProof/>
                 <w:webHidden/>
               </w:rPr>
-              <w:instrText xml:space="preserve"> PAGEREF _Toc147121466 \h </w:instrText>
+              <w:instrText xml:space="preserve"> PAGEREF _Toc147741430 \h </w:instrText>
             </w:r>
             <w:r>
               <w:rPr>
@@ -8393,7 +8514,7 @@
               <w:lang w:eastAsia="es-ES"/>
             </w:rPr>
           </w:pPr>
-          <w:hyperlink w:anchor="_Toc147121467" w:history="1">
+          <w:hyperlink w:anchor="_Toc147741431" w:history="1">
             <w:r>
               <w:rPr>
                 <w:rStyle w:val="Hipervnculo"/>
@@ -8421,7 +8542,7 @@
                 <w:noProof/>
                 <w:webHidden/>
               </w:rPr>
-              <w:instrText xml:space="preserve"> PAGEREF _Toc147121467 \h </w:instrText>
+              <w:instrText xml:space="preserve"> PAGEREF _Toc147741431 \h </w:instrText>
             </w:r>
             <w:r>
               <w:rPr>
@@ -8467,7 +8588,7 @@
               <w:lang w:eastAsia="es-ES"/>
             </w:rPr>
           </w:pPr>
-          <w:hyperlink w:anchor="_Toc147121468" w:history="1">
+          <w:hyperlink w:anchor="_Toc147741432" w:history="1">
             <w:r>
               <w:rPr>
                 <w:rStyle w:val="Hipervnculo"/>
@@ -8495,7 +8616,7 @@
                 <w:noProof/>
                 <w:webHidden/>
               </w:rPr>
-              <w:instrText xml:space="preserve"> PAGEREF _Toc147121468 \h </w:instrText>
+              <w:instrText xml:space="preserve"> PAGEREF _Toc147741432 \h </w:instrText>
             </w:r>
             <w:r>
               <w:rPr>
@@ -8541,7 +8662,7 @@
               <w:lang w:eastAsia="es-ES"/>
             </w:rPr>
           </w:pPr>
-          <w:hyperlink w:anchor="_Toc147121469" w:history="1">
+          <w:hyperlink w:anchor="_Toc147741433" w:history="1">
             <w:r>
               <w:rPr>
                 <w:rStyle w:val="Hipervnculo"/>
@@ -8569,7 +8690,7 @@
                 <w:noProof/>
                 <w:webHidden/>
               </w:rPr>
-              <w:instrText xml:space="preserve"> PAGEREF _Toc147121469 \h </w:instrText>
+              <w:instrText xml:space="preserve"> PAGEREF _Toc147741433 \h </w:instrText>
             </w:r>
             <w:r>
               <w:rPr>
@@ -8615,7 +8736,7 @@
               <w:lang w:eastAsia="es-ES"/>
             </w:rPr>
           </w:pPr>
-          <w:hyperlink w:anchor="_Toc147121470" w:history="1">
+          <w:hyperlink w:anchor="_Toc147741434" w:history="1">
             <w:r>
               <w:rPr>
                 <w:rStyle w:val="Hipervnculo"/>
@@ -8643,7 +8764,7 @@
                 <w:noProof/>
                 <w:webHidden/>
               </w:rPr>
-              <w:instrText xml:space="preserve"> PAGEREF _Toc147121470 \h </w:instrText>
+              <w:instrText xml:space="preserve"> PAGEREF _Toc147741434 \h </w:instrText>
             </w:r>
             <w:r>
               <w:rPr>
@@ -8689,7 +8810,7 @@
               <w:lang w:eastAsia="es-ES"/>
             </w:rPr>
           </w:pPr>
-          <w:hyperlink w:anchor="_Toc147121471" w:history="1">
+          <w:hyperlink w:anchor="_Toc147741435" w:history="1">
             <w:r>
               <w:rPr>
                 <w:rStyle w:val="Hipervnculo"/>
@@ -8717,7 +8838,7 @@
                 <w:noProof/>
                 <w:webHidden/>
               </w:rPr>
-              <w:instrText xml:space="preserve"> PAGEREF _Toc147121471 \h </w:instrText>
+              <w:instrText xml:space="preserve"> PAGEREF _Toc147741435 \h </w:instrText>
             </w:r>
             <w:r>
               <w:rPr>
@@ -8763,7 +8884,7 @@
               <w:lang w:eastAsia="es-ES"/>
             </w:rPr>
           </w:pPr>
-          <w:hyperlink w:anchor="_Toc147121472" w:history="1">
+          <w:hyperlink w:anchor="_Toc147741436" w:history="1">
             <w:r>
               <w:rPr>
                 <w:rStyle w:val="Hipervnculo"/>
@@ -8791,7 +8912,7 @@
                 <w:noProof/>
                 <w:webHidden/>
               </w:rPr>
-              <w:instrText xml:space="preserve"> PAGEREF _Toc147121472 \h </w:instrText>
+              <w:instrText xml:space="preserve"> PAGEREF _Toc147741436 \h </w:instrText>
             </w:r>
             <w:r>
               <w:rPr>
@@ -8837,7 +8958,7 @@
               <w:lang w:eastAsia="es-ES"/>
             </w:rPr>
           </w:pPr>
-          <w:hyperlink w:anchor="_Toc147121473" w:history="1">
+          <w:hyperlink w:anchor="_Toc147741437" w:history="1">
             <w:r>
               <w:rPr>
                 <w:rStyle w:val="Hipervnculo"/>
@@ -8865,7 +8986,7 @@
                 <w:noProof/>
                 <w:webHidden/>
               </w:rPr>
-              <w:instrText xml:space="preserve"> PAGEREF _Toc147121473 \h </w:instrText>
+              <w:instrText xml:space="preserve"> PAGEREF _Toc147741437 \h </w:instrText>
             </w:r>
             <w:r>
               <w:rPr>
@@ -8911,7 +9032,7 @@
               <w:lang w:eastAsia="es-ES"/>
             </w:rPr>
           </w:pPr>
-          <w:hyperlink w:anchor="_Toc147121474" w:history="1">
+          <w:hyperlink w:anchor="_Toc147741438" w:history="1">
             <w:r>
               <w:rPr>
                 <w:rStyle w:val="Hipervnculo"/>
@@ -8939,7 +9060,7 @@
                 <w:noProof/>
                 <w:webHidden/>
               </w:rPr>
-              <w:instrText xml:space="preserve"> PAGEREF _Toc147121474 \h </w:instrText>
+              <w:instrText xml:space="preserve"> PAGEREF _Toc147741438 \h </w:instrText>
             </w:r>
             <w:r>
               <w:rPr>
@@ -8985,7 +9106,7 @@
               <w:lang w:eastAsia="es-ES"/>
             </w:rPr>
           </w:pPr>
-          <w:hyperlink w:anchor="_Toc147121475" w:history="1">
+          <w:hyperlink w:anchor="_Toc147741439" w:history="1">
             <w:r>
               <w:rPr>
                 <w:rStyle w:val="Hipervnculo"/>
@@ -9013,7 +9134,7 @@
                 <w:noProof/>
                 <w:webHidden/>
               </w:rPr>
-              <w:instrText xml:space="preserve"> PAGEREF _Toc147121475 \h </w:instrText>
+              <w:instrText xml:space="preserve"> PAGEREF _Toc147741439 \h </w:instrText>
             </w:r>
             <w:r>
               <w:rPr>
@@ -9059,7 +9180,7 @@
               <w:lang w:eastAsia="es-ES"/>
             </w:rPr>
           </w:pPr>
-          <w:hyperlink w:anchor="_Toc147121476" w:history="1">
+          <w:hyperlink w:anchor="_Toc147741440" w:history="1">
             <w:r>
               <w:rPr>
                 <w:rStyle w:val="Hipervnculo"/>
@@ -9087,7 +9208,7 @@
                 <w:noProof/>
                 <w:webHidden/>
               </w:rPr>
-              <w:instrText xml:space="preserve"> PAGEREF _Toc147121476 \h </w:instrText>
+              <w:instrText xml:space="preserve"> PAGEREF _Toc147741440 \h </w:instrText>
             </w:r>
             <w:r>
               <w:rPr>
@@ -9133,7 +9254,7 @@
               <w:lang w:eastAsia="es-ES"/>
             </w:rPr>
           </w:pPr>
-          <w:hyperlink w:anchor="_Toc147121477" w:history="1">
+          <w:hyperlink w:anchor="_Toc147741441" w:history="1">
             <w:r>
               <w:rPr>
                 <w:rStyle w:val="Hipervnculo"/>
@@ -9161,7 +9282,7 @@
                 <w:noProof/>
                 <w:webHidden/>
               </w:rPr>
-              <w:instrText xml:space="preserve"> PAGEREF _Toc147121477 \h </w:instrText>
+              <w:instrText xml:space="preserve"> PAGEREF _Toc147741441 \h </w:instrText>
             </w:r>
             <w:r>
               <w:rPr>
@@ -9207,7 +9328,7 @@
               <w:lang w:eastAsia="es-ES"/>
             </w:rPr>
           </w:pPr>
-          <w:hyperlink w:anchor="_Toc147121478" w:history="1">
+          <w:hyperlink w:anchor="_Toc147741442" w:history="1">
             <w:r>
               <w:rPr>
                 <w:rStyle w:val="Hipervnculo"/>
@@ -9235,7 +9356,7 @@
                 <w:noProof/>
                 <w:webHidden/>
               </w:rPr>
-              <w:instrText xml:space="preserve"> PAGEREF _Toc147121478 \h </w:instrText>
+              <w:instrText xml:space="preserve"> PAGEREF _Toc147741442 \h </w:instrText>
             </w:r>
             <w:r>
               <w:rPr>
@@ -9281,7 +9402,7 @@
               <w:lang w:eastAsia="es-ES"/>
             </w:rPr>
           </w:pPr>
-          <w:hyperlink w:anchor="_Toc147121479" w:history="1">
+          <w:hyperlink w:anchor="_Toc147741443" w:history="1">
             <w:r>
               <w:rPr>
                 <w:rStyle w:val="Hipervnculo"/>
@@ -9309,7 +9430,7 @@
                 <w:noProof/>
                 <w:webHidden/>
               </w:rPr>
-              <w:instrText xml:space="preserve"> PAGEREF _Toc147121479 \h </w:instrText>
+              <w:instrText xml:space="preserve"> PAGEREF _Toc147741443 \h </w:instrText>
             </w:r>
             <w:r>
               <w:rPr>
@@ -9355,7 +9476,7 @@
               <w:lang w:eastAsia="es-ES"/>
             </w:rPr>
           </w:pPr>
-          <w:hyperlink w:anchor="_Toc147121480" w:history="1">
+          <w:hyperlink w:anchor="_Toc147741444" w:history="1">
             <w:r>
               <w:rPr>
                 <w:rStyle w:val="Hipervnculo"/>
@@ -9383,7 +9504,7 @@
                 <w:noProof/>
                 <w:webHidden/>
               </w:rPr>
-              <w:instrText xml:space="preserve"> PAGEREF _Toc147121480 \h </w:instrText>
+              <w:instrText xml:space="preserve"> PAGEREF _Toc147741444 \h </w:instrText>
             </w:r>
             <w:r>
               <w:rPr>
@@ -9429,7 +9550,7 @@
               <w:lang w:eastAsia="es-ES"/>
             </w:rPr>
           </w:pPr>
-          <w:hyperlink w:anchor="_Toc147121481" w:history="1">
+          <w:hyperlink w:anchor="_Toc147741445" w:history="1">
             <w:r>
               <w:rPr>
                 <w:rStyle w:val="Hipervnculo"/>
@@ -9457,7 +9578,7 @@
                 <w:noProof/>
                 <w:webHidden/>
               </w:rPr>
-              <w:instrText xml:space="preserve"> PAGEREF _Toc147121481 \h </w:instrText>
+              <w:instrText xml:space="preserve"> PAGEREF _Toc147741445 \h </w:instrText>
             </w:r>
             <w:r>
               <w:rPr>
@@ -9503,7 +9624,7 @@
               <w:lang w:eastAsia="es-ES"/>
             </w:rPr>
           </w:pPr>
-          <w:hyperlink w:anchor="_Toc147121482" w:history="1">
+          <w:hyperlink w:anchor="_Toc147741446" w:history="1">
             <w:r>
               <w:rPr>
                 <w:rStyle w:val="Hipervnculo"/>
@@ -9531,7 +9652,7 @@
                 <w:noProof/>
                 <w:webHidden/>
               </w:rPr>
-              <w:instrText xml:space="preserve"> PAGEREF _Toc147121482 \h </w:instrText>
+              <w:instrText xml:space="preserve"> PAGEREF _Toc147741446 \h </w:instrText>
             </w:r>
             <w:r>
               <w:rPr>
@@ -9577,7 +9698,7 @@
               <w:lang w:eastAsia="es-ES"/>
             </w:rPr>
           </w:pPr>
-          <w:hyperlink w:anchor="_Toc147121483" w:history="1">
+          <w:hyperlink w:anchor="_Toc147741447" w:history="1">
             <w:r>
               <w:rPr>
                 <w:rStyle w:val="Hipervnculo"/>
@@ -9605,7 +9726,7 @@
                 <w:noProof/>
                 <w:webHidden/>
               </w:rPr>
-              <w:instrText xml:space="preserve"> PAGEREF _Toc147121483 \h </w:instrText>
+              <w:instrText xml:space="preserve"> PAGEREF _Toc147741447 \h </w:instrText>
             </w:r>
             <w:r>
               <w:rPr>
@@ -9651,7 +9772,7 @@
               <w:lang w:eastAsia="es-ES"/>
             </w:rPr>
           </w:pPr>
-          <w:hyperlink w:anchor="_Toc147121484" w:history="1">
+          <w:hyperlink w:anchor="_Toc147741448" w:history="1">
             <w:r>
               <w:rPr>
                 <w:rStyle w:val="Hipervnculo"/>
@@ -9679,7 +9800,7 @@
                 <w:noProof/>
                 <w:webHidden/>
               </w:rPr>
-              <w:instrText xml:space="preserve"> PAGEREF _Toc147121484 \h </w:instrText>
+              <w:instrText xml:space="preserve"> PAGEREF _Toc147741448 \h </w:instrText>
             </w:r>
             <w:r>
               <w:rPr>
@@ -9725,7 +9846,7 @@
               <w:lang w:eastAsia="es-ES"/>
             </w:rPr>
           </w:pPr>
-          <w:hyperlink w:anchor="_Toc147121485" w:history="1">
+          <w:hyperlink w:anchor="_Toc147741449" w:history="1">
             <w:r>
               <w:rPr>
                 <w:rStyle w:val="Hipervnculo"/>
@@ -9753,7 +9874,7 @@
                 <w:noProof/>
                 <w:webHidden/>
               </w:rPr>
-              <w:instrText xml:space="preserve"> PAGEREF _Toc147121485 \h </w:instrText>
+              <w:instrText xml:space="preserve"> PAGEREF _Toc147741449 \h </w:instrText>
             </w:r>
             <w:r>
               <w:rPr>
@@ -9799,7 +9920,7 @@
               <w:lang w:eastAsia="es-ES"/>
             </w:rPr>
           </w:pPr>
-          <w:hyperlink w:anchor="_Toc147121486" w:history="1">
+          <w:hyperlink w:anchor="_Toc147741450" w:history="1">
             <w:r>
               <w:rPr>
                 <w:rStyle w:val="Hipervnculo"/>
@@ -9827,7 +9948,7 @@
                 <w:noProof/>
                 <w:webHidden/>
               </w:rPr>
-              <w:instrText xml:space="preserve"> PAGEREF _Toc147121486 \h </w:instrText>
+              <w:instrText xml:space="preserve"> PAGEREF _Toc147741450 \h </w:instrText>
             </w:r>
             <w:r>
               <w:rPr>
@@ -9873,7 +9994,7 @@
               <w:lang w:eastAsia="es-ES"/>
             </w:rPr>
           </w:pPr>
-          <w:hyperlink w:anchor="_Toc147121487" w:history="1">
+          <w:hyperlink w:anchor="_Toc147741451" w:history="1">
             <w:r>
               <w:rPr>
                 <w:rStyle w:val="Hipervnculo"/>
@@ -9901,7 +10022,7 @@
                 <w:noProof/>
                 <w:webHidden/>
               </w:rPr>
-              <w:instrText xml:space="preserve"> PAGEREF _Toc147121487 \h </w:instrText>
+              <w:instrText xml:space="preserve"> PAGEREF _Toc147741451 \h </w:instrText>
             </w:r>
             <w:r>
               <w:rPr>
@@ -9947,7 +10068,7 @@
               <w:lang w:eastAsia="es-ES"/>
             </w:rPr>
           </w:pPr>
-          <w:hyperlink w:anchor="_Toc147121488" w:history="1">
+          <w:hyperlink w:anchor="_Toc147741452" w:history="1">
             <w:r>
               <w:rPr>
                 <w:rStyle w:val="Hipervnculo"/>
@@ -9975,7 +10096,7 @@
                 <w:noProof/>
                 <w:webHidden/>
               </w:rPr>
-              <w:instrText xml:space="preserve"> PAGEREF _Toc147121488 \h </w:instrText>
+              <w:instrText xml:space="preserve"> PAGEREF _Toc147741452 \h </w:instrText>
             </w:r>
             <w:r>
               <w:rPr>
@@ -10021,7 +10142,7 @@
               <w:lang w:eastAsia="es-ES"/>
             </w:rPr>
           </w:pPr>
-          <w:hyperlink w:anchor="_Toc147121489" w:history="1">
+          <w:hyperlink w:anchor="_Toc147741453" w:history="1">
             <w:r>
               <w:rPr>
                 <w:rStyle w:val="Hipervnculo"/>
@@ -10049,7 +10170,7 @@
                 <w:noProof/>
                 <w:webHidden/>
               </w:rPr>
-              <w:instrText xml:space="preserve"> PAGEREF _Toc147121489 \h </w:instrText>
+              <w:instrText xml:space="preserve"> PAGEREF _Toc147741453 \h </w:instrText>
             </w:r>
             <w:r>
               <w:rPr>
@@ -10095,7 +10216,7 @@
               <w:lang w:eastAsia="es-ES"/>
             </w:rPr>
           </w:pPr>
-          <w:hyperlink w:anchor="_Toc147121490" w:history="1">
+          <w:hyperlink w:anchor="_Toc147741454" w:history="1">
             <w:r>
               <w:rPr>
                 <w:rStyle w:val="Hipervnculo"/>
@@ -10123,7 +10244,7 @@
                 <w:noProof/>
                 <w:webHidden/>
               </w:rPr>
-              <w:instrText xml:space="preserve"> PAGEREF _Toc147121490 \h </w:instrText>
+              <w:instrText xml:space="preserve"> PAGEREF _Toc147741454 \h </w:instrText>
             </w:r>
             <w:r>
               <w:rPr>
@@ -10169,7 +10290,7 @@
               <w:lang w:eastAsia="es-ES"/>
             </w:rPr>
           </w:pPr>
-          <w:hyperlink w:anchor="_Toc147121491" w:history="1">
+          <w:hyperlink w:anchor="_Toc147741455" w:history="1">
             <w:r>
               <w:rPr>
                 <w:rStyle w:val="Hipervnculo"/>
@@ -10197,7 +10318,7 @@
                 <w:noProof/>
                 <w:webHidden/>
               </w:rPr>
-              <w:instrText xml:space="preserve"> PAGEREF _Toc147121491 \h </w:instrText>
+              <w:instrText xml:space="preserve"> PAGEREF _Toc147741455 \h </w:instrText>
             </w:r>
             <w:r>
               <w:rPr>
@@ -10243,7 +10364,7 @@
               <w:lang w:eastAsia="es-ES"/>
             </w:rPr>
           </w:pPr>
-          <w:hyperlink w:anchor="_Toc147121492" w:history="1">
+          <w:hyperlink w:anchor="_Toc147741456" w:history="1">
             <w:r>
               <w:rPr>
                 <w:rStyle w:val="Hipervnculo"/>
@@ -10271,7 +10392,7 @@
                 <w:noProof/>
                 <w:webHidden/>
               </w:rPr>
-              <w:instrText xml:space="preserve"> PAGEREF _Toc147121492 \h </w:instrText>
+              <w:instrText xml:space="preserve"> PAGEREF _Toc147741456 \h </w:instrText>
             </w:r>
             <w:r>
               <w:rPr>
@@ -10317,7 +10438,7 @@
               <w:lang w:eastAsia="es-ES"/>
             </w:rPr>
           </w:pPr>
-          <w:hyperlink w:anchor="_Toc147121493" w:history="1">
+          <w:hyperlink w:anchor="_Toc147741457" w:history="1">
             <w:r>
               <w:rPr>
                 <w:rStyle w:val="Hipervnculo"/>
@@ -10345,7 +10466,7 @@
                 <w:noProof/>
                 <w:webHidden/>
               </w:rPr>
-              <w:instrText xml:space="preserve"> PAGEREF _Toc147121493 \h </w:instrText>
+              <w:instrText xml:space="preserve"> PAGEREF _Toc147741457 \h </w:instrText>
             </w:r>
             <w:r>
               <w:rPr>
@@ -10391,7 +10512,7 @@
               <w:lang w:eastAsia="es-ES"/>
             </w:rPr>
           </w:pPr>
-          <w:hyperlink w:anchor="_Toc147121494" w:history="1">
+          <w:hyperlink w:anchor="_Toc147741458" w:history="1">
             <w:r>
               <w:rPr>
                 <w:rStyle w:val="Hipervnculo"/>
@@ -10419,7 +10540,7 @@
                 <w:noProof/>
                 <w:webHidden/>
               </w:rPr>
-              <w:instrText xml:space="preserve"> PAGEREF _Toc147121494 \h </w:instrText>
+              <w:instrText xml:space="preserve"> PAGEREF _Toc147741458 \h </w:instrText>
             </w:r>
             <w:r>
               <w:rPr>
@@ -10440,6 +10561,302 @@
                 <w:webHidden/>
               </w:rPr>
               <w:t>61</w:t>
+            </w:r>
+            <w:r>
+              <w:rPr>
+                <w:noProof/>
+                <w:webHidden/>
+              </w:rPr>
+              <w:fldChar w:fldCharType="end"/>
+            </w:r>
+          </w:hyperlink>
+        </w:p>
+        <w:p>
+          <w:pPr>
+            <w:pStyle w:val="TDC2"/>
+            <w:tabs>
+              <w:tab w:val="right" w:pos="9062"/>
+            </w:tabs>
+            <w:rPr>
+              <w:rFonts w:asciiTheme="minorHAnsi" w:eastAsiaTheme="minorEastAsia" w:hAnsiTheme="minorHAnsi" w:cstheme="minorBidi"/>
+              <w:smallCaps w:val="0"/>
+              <w:noProof/>
+              <w:sz w:val="22"/>
+              <w:szCs w:val="22"/>
+              <w:lang w:eastAsia="es-ES"/>
+            </w:rPr>
+          </w:pPr>
+          <w:hyperlink w:anchor="_Toc147741459" w:history="1">
+            <w:r>
+              <w:rPr>
+                <w:rStyle w:val="Hipervnculo"/>
+                <w:noProof/>
+                <w:lang w:val="ca-ES"/>
+              </w:rPr>
+              <w:t>2.23 Versió 1.7.0 (09/10/2023)</w:t>
+            </w:r>
+            <w:r>
+              <w:rPr>
+                <w:noProof/>
+                <w:webHidden/>
+              </w:rPr>
+              <w:tab/>
+            </w:r>
+            <w:r>
+              <w:rPr>
+                <w:noProof/>
+                <w:webHidden/>
+              </w:rPr>
+              <w:fldChar w:fldCharType="begin"/>
+            </w:r>
+            <w:r>
+              <w:rPr>
+                <w:noProof/>
+                <w:webHidden/>
+              </w:rPr>
+              <w:instrText xml:space="preserve"> PAGEREF _Toc147741459 \h </w:instrText>
+            </w:r>
+            <w:r>
+              <w:rPr>
+                <w:noProof/>
+                <w:webHidden/>
+              </w:rPr>
+            </w:r>
+            <w:r>
+              <w:rPr>
+                <w:noProof/>
+                <w:webHidden/>
+              </w:rPr>
+              <w:fldChar w:fldCharType="separate"/>
+            </w:r>
+            <w:r>
+              <w:rPr>
+                <w:noProof/>
+                <w:webHidden/>
+              </w:rPr>
+              <w:t>62</w:t>
+            </w:r>
+            <w:r>
+              <w:rPr>
+                <w:noProof/>
+                <w:webHidden/>
+              </w:rPr>
+              <w:fldChar w:fldCharType="end"/>
+            </w:r>
+          </w:hyperlink>
+        </w:p>
+        <w:p>
+          <w:pPr>
+            <w:pStyle w:val="TDC3"/>
+            <w:tabs>
+              <w:tab w:val="right" w:pos="9062"/>
+            </w:tabs>
+            <w:rPr>
+              <w:rFonts w:asciiTheme="minorHAnsi" w:eastAsiaTheme="minorEastAsia" w:hAnsiTheme="minorHAnsi" w:cstheme="minorBidi"/>
+              <w:i w:val="0"/>
+              <w:noProof/>
+              <w:sz w:val="22"/>
+              <w:szCs w:val="22"/>
+              <w:lang w:eastAsia="es-ES"/>
+            </w:rPr>
+          </w:pPr>
+          <w:hyperlink w:anchor="_Toc147741460" w:history="1">
+            <w:r>
+              <w:rPr>
+                <w:rStyle w:val="Hipervnculo"/>
+                <w:noProof/>
+                <w:lang w:val="ca-ES"/>
+              </w:rPr>
+              <w:t>2.23.1. Noves funcionalitats i millores més rellevants</w:t>
+            </w:r>
+            <w:r>
+              <w:rPr>
+                <w:noProof/>
+                <w:webHidden/>
+              </w:rPr>
+              <w:tab/>
+            </w:r>
+            <w:r>
+              <w:rPr>
+                <w:noProof/>
+                <w:webHidden/>
+              </w:rPr>
+              <w:fldChar w:fldCharType="begin"/>
+            </w:r>
+            <w:r>
+              <w:rPr>
+                <w:noProof/>
+                <w:webHidden/>
+              </w:rPr>
+              <w:instrText xml:space="preserve"> PAGEREF _Toc147741460 \h </w:instrText>
+            </w:r>
+            <w:r>
+              <w:rPr>
+                <w:noProof/>
+                <w:webHidden/>
+              </w:rPr>
+            </w:r>
+            <w:r>
+              <w:rPr>
+                <w:noProof/>
+                <w:webHidden/>
+              </w:rPr>
+              <w:fldChar w:fldCharType="separate"/>
+            </w:r>
+            <w:r>
+              <w:rPr>
+                <w:noProof/>
+                <w:webHidden/>
+              </w:rPr>
+              <w:t>62</w:t>
+            </w:r>
+            <w:r>
+              <w:rPr>
+                <w:noProof/>
+                <w:webHidden/>
+              </w:rPr>
+              <w:fldChar w:fldCharType="end"/>
+            </w:r>
+          </w:hyperlink>
+        </w:p>
+        <w:p>
+          <w:pPr>
+            <w:pStyle w:val="TDC3"/>
+            <w:tabs>
+              <w:tab w:val="right" w:pos="9062"/>
+            </w:tabs>
+            <w:rPr>
+              <w:rFonts w:asciiTheme="minorHAnsi" w:eastAsiaTheme="minorEastAsia" w:hAnsiTheme="minorHAnsi" w:cstheme="minorBidi"/>
+              <w:i w:val="0"/>
+              <w:noProof/>
+              <w:sz w:val="22"/>
+              <w:szCs w:val="22"/>
+              <w:lang w:eastAsia="es-ES"/>
+            </w:rPr>
+          </w:pPr>
+          <w:hyperlink w:anchor="_Toc147741461" w:history="1">
+            <w:r>
+              <w:rPr>
+                <w:rStyle w:val="Hipervnculo"/>
+                <w:noProof/>
+                <w:lang w:val="ca-ES"/>
+              </w:rPr>
+              <w:t>2.23.2. Altres millores</w:t>
+            </w:r>
+            <w:r>
+              <w:rPr>
+                <w:noProof/>
+                <w:webHidden/>
+              </w:rPr>
+              <w:tab/>
+            </w:r>
+            <w:r>
+              <w:rPr>
+                <w:noProof/>
+                <w:webHidden/>
+              </w:rPr>
+              <w:fldChar w:fldCharType="begin"/>
+            </w:r>
+            <w:r>
+              <w:rPr>
+                <w:noProof/>
+                <w:webHidden/>
+              </w:rPr>
+              <w:instrText xml:space="preserve"> PAGEREF _Toc147741461 \h </w:instrText>
+            </w:r>
+            <w:r>
+              <w:rPr>
+                <w:noProof/>
+                <w:webHidden/>
+              </w:rPr>
+            </w:r>
+            <w:r>
+              <w:rPr>
+                <w:noProof/>
+                <w:webHidden/>
+              </w:rPr>
+              <w:fldChar w:fldCharType="separate"/>
+            </w:r>
+            <w:r>
+              <w:rPr>
+                <w:noProof/>
+                <w:webHidden/>
+              </w:rPr>
+              <w:t>62</w:t>
+            </w:r>
+            <w:r>
+              <w:rPr>
+                <w:noProof/>
+                <w:webHidden/>
+              </w:rPr>
+              <w:fldChar w:fldCharType="end"/>
+            </w:r>
+          </w:hyperlink>
+        </w:p>
+        <w:p>
+          <w:pPr>
+            <w:pStyle w:val="TDC3"/>
+            <w:tabs>
+              <w:tab w:val="right" w:pos="9062"/>
+            </w:tabs>
+            <w:rPr>
+              <w:rFonts w:asciiTheme="minorHAnsi" w:eastAsiaTheme="minorEastAsia" w:hAnsiTheme="minorHAnsi" w:cstheme="minorBidi"/>
+              <w:i w:val="0"/>
+              <w:noProof/>
+              <w:sz w:val="22"/>
+              <w:szCs w:val="22"/>
+              <w:lang w:eastAsia="es-ES"/>
+            </w:rPr>
+          </w:pPr>
+          <w:hyperlink w:anchor="_Toc147741462" w:history="1">
+            <w:r>
+              <w:rPr>
+                <w:rStyle w:val="Hipervnculo"/>
+                <w:noProof/>
+                <w:lang w:val="ca-ES"/>
+              </w:rPr>
+              <w:t>2.23.3. Errors resolts</w:t>
+            </w:r>
+            <w:r>
+              <w:rPr>
+                <w:noProof/>
+                <w:webHidden/>
+              </w:rPr>
+              <w:tab/>
+            </w:r>
+            <w:r>
+              <w:rPr>
+                <w:noProof/>
+                <w:webHidden/>
+              </w:rPr>
+              <w:fldChar w:fldCharType="begin"/>
+            </w:r>
+            <w:r>
+              <w:rPr>
+                <w:noProof/>
+                <w:webHidden/>
+              </w:rPr>
+              <w:instrText xml:space="preserve"> PAGEREF _Toc147741462 \h </w:instrText>
+            </w:r>
+            <w:r>
+              <w:rPr>
+                <w:noProof/>
+                <w:webHidden/>
+              </w:rPr>
+            </w:r>
+            <w:r>
+              <w:rPr>
+                <w:noProof/>
+                <w:webHidden/>
+              </w:rPr>
+              <w:fldChar w:fldCharType="separate"/>
+            </w:r>
+            <w:r>
+              <w:rPr>
+                <w:noProof/>
+                <w:webHidden/>
+              </w:rPr>
+              <w:t>62</w:t>
             </w:r>
             <w:r>
               <w:rPr>
@@ -10499,7 +10916,7 @@
           <w:lang w:val="ca-ES"/>
         </w:rPr>
       </w:pPr>
-      <w:bookmarkStart w:id="2" w:name="_Toc147121421"/>
+      <w:bookmarkStart w:id="2" w:name="_Toc147741385"/>
       <w:r>
         <w:rPr>
           <w:lang w:val="ca-ES"/>
@@ -10557,7 +10974,7 @@
       </w:pPr>
       <w:bookmarkStart w:id="3" w:name="_Toc92794996"/>
       <w:bookmarkStart w:id="4" w:name="_Toc92795108"/>
-      <w:bookmarkStart w:id="5" w:name="_Toc147121422"/>
+      <w:bookmarkStart w:id="5" w:name="_Toc147741386"/>
       <w:r>
         <w:rPr>
           <w:lang w:val="ca-ES"/>
@@ -10601,7 +11018,7 @@
       <w:bookmarkStart w:id="6" w:name="_Toc67914566"/>
       <w:bookmarkStart w:id="7" w:name="_Toc92794997"/>
       <w:bookmarkStart w:id="8" w:name="_Toc92795109"/>
-      <w:bookmarkStart w:id="9" w:name="_Toc147121423"/>
+      <w:bookmarkStart w:id="9" w:name="_Toc147741387"/>
       <w:r>
         <w:rPr>
           <w:lang w:val="ca-ES"/>
@@ -10651,7 +11068,7 @@
         </w:rPr>
       </w:pPr>
       <w:bookmarkStart w:id="10" w:name="_Toc112157804"/>
-      <w:bookmarkStart w:id="11" w:name="_Toc147121424"/>
+      <w:bookmarkStart w:id="11" w:name="_Toc147741388"/>
       <w:r>
         <w:rPr>
           <w:lang w:val="ca-ES"/>
@@ -11013,7 +11430,7 @@
       </w:r>
       <w:bookmarkStart w:id="13" w:name="_Toc92794998"/>
       <w:bookmarkStart w:id="14" w:name="_Toc92795110"/>
-      <w:bookmarkStart w:id="15" w:name="_Toc147121425"/>
+      <w:bookmarkStart w:id="15" w:name="_Toc147741389"/>
       <w:r>
         <w:rPr>
           <w:lang w:val="ca-ES"/>
@@ -11057,7 +11474,7 @@
           <w:lang w:val="ca-ES"/>
         </w:rPr>
       </w:pPr>
-      <w:bookmarkStart w:id="16" w:name="_Toc147121426"/>
+      <w:bookmarkStart w:id="16" w:name="_Toc147741390"/>
       <w:r>
         <w:rPr>
           <w:lang w:val="ca-ES"/>
@@ -11152,7 +11569,7 @@
           <w:lang w:val="ca-ES"/>
         </w:rPr>
       </w:pPr>
-      <w:bookmarkStart w:id="20" w:name="_Toc147121427"/>
+      <w:bookmarkStart w:id="20" w:name="_Toc147741391"/>
       <w:r>
         <w:rPr>
           <w:lang w:val="ca-ES"/>
@@ -11196,7 +11613,7 @@
           <w:lang w:val="ca-ES"/>
         </w:rPr>
       </w:pPr>
-      <w:bookmarkStart w:id="21" w:name="_Toc147121428"/>
+      <w:bookmarkStart w:id="21" w:name="_Toc147741392"/>
       <w:r>
         <w:rPr>
           <w:lang w:val="ca-ES"/>
@@ -11323,7 +11740,7 @@
       </w:r>
       <w:bookmarkStart w:id="23" w:name="_Toc92795112"/>
       <w:bookmarkStart w:id="24" w:name="_Toc92795000"/>
-      <w:bookmarkStart w:id="25" w:name="_Toc147121429"/>
+      <w:bookmarkStart w:id="25" w:name="_Toc147741393"/>
       <w:r>
         <w:rPr>
           <w:lang w:val="ca-ES"/>
@@ -11366,7 +11783,7 @@
           <w:lang w:val="ca-ES"/>
         </w:rPr>
       </w:pPr>
-      <w:bookmarkStart w:id="26" w:name="_Toc147121430"/>
+      <w:bookmarkStart w:id="26" w:name="_Toc147741394"/>
       <w:r>
         <w:rPr>
           <w:lang w:val="ca-ES"/>
@@ -11794,7 +12211,7 @@
       </w:pPr>
       <w:bookmarkStart w:id="27" w:name="_Toc92795001"/>
       <w:bookmarkStart w:id="28" w:name="_Toc92795113"/>
-      <w:bookmarkStart w:id="29" w:name="_Toc147121431"/>
+      <w:bookmarkStart w:id="29" w:name="_Toc147741395"/>
       <w:r>
         <w:rPr>
           <w:lang w:val="ca-ES"/>
@@ -11837,7 +12254,7 @@
           <w:lang w:val="ca-ES"/>
         </w:rPr>
       </w:pPr>
-      <w:bookmarkStart w:id="30" w:name="_Toc147121432"/>
+      <w:bookmarkStart w:id="30" w:name="_Toc147741396"/>
       <w:r>
         <w:rPr>
           <w:lang w:val="ca-ES"/>
@@ -11909,7 +12326,7 @@
       </w:pPr>
       <w:bookmarkStart w:id="31" w:name="_Toc92795114"/>
       <w:bookmarkStart w:id="32" w:name="_Toc92795002"/>
-      <w:bookmarkStart w:id="33" w:name="_Toc147121433"/>
+      <w:bookmarkStart w:id="33" w:name="_Toc147741397"/>
       <w:r>
         <w:rPr>
           <w:lang w:val="ca-ES"/>
@@ -11952,7 +12369,7 @@
           <w:lang w:val="ca-ES"/>
         </w:rPr>
       </w:pPr>
-      <w:bookmarkStart w:id="34" w:name="_Toc147121434"/>
+      <w:bookmarkStart w:id="34" w:name="_Toc147741398"/>
       <w:r>
         <w:rPr>
           <w:lang w:val="ca-ES"/>
@@ -12050,7 +12467,7 @@
       </w:pPr>
       <w:bookmarkStart w:id="35" w:name="_Toc92795115"/>
       <w:bookmarkStart w:id="36" w:name="_Toc92795003"/>
-      <w:bookmarkStart w:id="37" w:name="_Toc147121435"/>
+      <w:bookmarkStart w:id="37" w:name="_Toc147741399"/>
       <w:r>
         <w:rPr>
           <w:lang w:val="ca-ES"/>
@@ -12093,7 +12510,7 @@
           <w:lang w:val="ca-ES"/>
         </w:rPr>
       </w:pPr>
-      <w:bookmarkStart w:id="38" w:name="_Toc147121436"/>
+      <w:bookmarkStart w:id="38" w:name="_Toc147741400"/>
       <w:r>
         <w:rPr>
           <w:lang w:val="ca-ES"/>
@@ -12171,7 +12588,7 @@
       </w:pPr>
       <w:bookmarkStart w:id="39" w:name="_Toc92795004"/>
       <w:bookmarkStart w:id="40" w:name="_Toc92795116"/>
-      <w:bookmarkStart w:id="41" w:name="_Toc147121437"/>
+      <w:bookmarkStart w:id="41" w:name="_Toc147741401"/>
       <w:r>
         <w:rPr>
           <w:lang w:val="ca-ES"/>
@@ -12214,7 +12631,7 @@
           <w:lang w:val="ca-ES"/>
         </w:rPr>
       </w:pPr>
-      <w:bookmarkStart w:id="42" w:name="_Toc147121438"/>
+      <w:bookmarkStart w:id="42" w:name="_Toc147741402"/>
       <w:r>
         <w:rPr>
           <w:lang w:val="ca-ES"/>
@@ -12326,7 +12743,7 @@
       </w:pPr>
       <w:bookmarkStart w:id="43" w:name="_Toc92795005"/>
       <w:bookmarkStart w:id="44" w:name="_Toc92795117"/>
-      <w:bookmarkStart w:id="45" w:name="_Toc147121439"/>
+      <w:bookmarkStart w:id="45" w:name="_Toc147741403"/>
       <w:r>
         <w:rPr>
           <w:lang w:val="ca-ES"/>
@@ -12369,7 +12786,7 @@
           <w:lang w:val="ca-ES"/>
         </w:rPr>
       </w:pPr>
-      <w:bookmarkStart w:id="46" w:name="_Toc147121440"/>
+      <w:bookmarkStart w:id="46" w:name="_Toc147741404"/>
       <w:r>
         <w:rPr>
           <w:lang w:val="ca-ES"/>
@@ -13884,7 +14301,7 @@
           <w:lang w:val="ca-ES"/>
         </w:rPr>
       </w:pPr>
-      <w:bookmarkStart w:id="47" w:name="_Toc147121441"/>
+      <w:bookmarkStart w:id="47" w:name="_Toc147741405"/>
       <w:r>
         <w:rPr>
           <w:lang w:val="ca-ES"/>
@@ -16789,7 +17206,7 @@
           <w:lang w:val="ca-ES"/>
         </w:rPr>
       </w:pPr>
-      <w:bookmarkStart w:id="48" w:name="_Toc147121442"/>
+      <w:bookmarkStart w:id="48" w:name="_Toc147741406"/>
       <w:r>
         <w:rPr>
           <w:lang w:val="ca-ES"/>
@@ -18022,7 +18439,7 @@
       </w:pPr>
       <w:bookmarkStart w:id="49" w:name="_Toc92795006"/>
       <w:bookmarkStart w:id="50" w:name="_Toc92795118"/>
-      <w:bookmarkStart w:id="51" w:name="_Toc147121443"/>
+      <w:bookmarkStart w:id="51" w:name="_Toc147741407"/>
       <w:r>
         <w:rPr>
           <w:lang w:val="ca-ES"/>
@@ -18065,7 +18482,7 @@
           <w:lang w:val="ca-ES"/>
         </w:rPr>
       </w:pPr>
-      <w:bookmarkStart w:id="52" w:name="_Toc147121444"/>
+      <w:bookmarkStart w:id="52" w:name="_Toc147741408"/>
       <w:r>
         <w:rPr>
           <w:lang w:val="ca-ES"/>
@@ -18227,7 +18644,7 @@
           <w:lang w:val="ca-ES"/>
         </w:rPr>
       </w:pPr>
-      <w:bookmarkStart w:id="53" w:name="_Toc147121445"/>
+      <w:bookmarkStart w:id="53" w:name="_Toc147741409"/>
       <w:r>
         <w:rPr>
           <w:lang w:val="ca-ES"/>
@@ -19323,7 +19740,7 @@
           <w:lang w:val="ca-ES"/>
         </w:rPr>
       </w:pPr>
-      <w:bookmarkStart w:id="54" w:name="_Toc147121446"/>
+      <w:bookmarkStart w:id="54" w:name="_Toc147741410"/>
       <w:r>
         <w:rPr>
           <w:lang w:val="ca-ES"/>
@@ -20001,7 +20418,7 @@
       </w:pPr>
       <w:bookmarkStart w:id="55" w:name="_Toc92795119"/>
       <w:bookmarkStart w:id="56" w:name="_Toc92795007"/>
-      <w:bookmarkStart w:id="57" w:name="_Toc147121447"/>
+      <w:bookmarkStart w:id="57" w:name="_Toc147741411"/>
       <w:r>
         <w:rPr>
           <w:lang w:val="ca-ES"/>
@@ -20044,7 +20461,7 @@
           <w:lang w:val="ca-ES"/>
         </w:rPr>
       </w:pPr>
-      <w:bookmarkStart w:id="58" w:name="_Toc147121448"/>
+      <w:bookmarkStart w:id="58" w:name="_Toc147741412"/>
       <w:r>
         <w:rPr>
           <w:lang w:val="ca-ES"/>
@@ -20160,7 +20577,7 @@
           <w:lang w:val="ca-ES"/>
         </w:rPr>
       </w:pPr>
-      <w:bookmarkStart w:id="59" w:name="_Toc147121449"/>
+      <w:bookmarkStart w:id="59" w:name="_Toc147741413"/>
       <w:r>
         <w:rPr>
           <w:lang w:val="ca-ES"/>
@@ -20511,7 +20928,7 @@
           <w:lang w:val="ca-ES"/>
         </w:rPr>
       </w:pPr>
-      <w:bookmarkStart w:id="60" w:name="_Toc147121450"/>
+      <w:bookmarkStart w:id="60" w:name="_Toc147741414"/>
       <w:r>
         <w:rPr>
           <w:lang w:val="ca-ES"/>
@@ -21006,7 +21423,7 @@
           <w:lang w:val="ca-ES"/>
         </w:rPr>
       </w:pPr>
-      <w:bookmarkStart w:id="61" w:name="_Toc147121451"/>
+      <w:bookmarkStart w:id="61" w:name="_Toc147741415"/>
       <w:r>
         <w:rPr>
           <w:lang w:val="ca-ES"/>
@@ -21047,7 +21464,7 @@
           <w:lang w:val="ca-ES"/>
         </w:rPr>
       </w:pPr>
-      <w:bookmarkStart w:id="62" w:name="_Toc147121452"/>
+      <w:bookmarkStart w:id="62" w:name="_Toc147741416"/>
       <w:r>
         <w:rPr>
           <w:lang w:val="ca-ES"/>
@@ -21531,7 +21948,7 @@
           <w:lang w:val="ca-ES"/>
         </w:rPr>
       </w:pPr>
-      <w:bookmarkStart w:id="63" w:name="_Toc147121453"/>
+      <w:bookmarkStart w:id="63" w:name="_Toc147741417"/>
       <w:r>
         <w:rPr>
           <w:lang w:val="ca-ES"/>
@@ -23013,7 +23430,7 @@
           <w:lang w:val="ca-ES"/>
         </w:rPr>
       </w:pPr>
-      <w:bookmarkStart w:id="64" w:name="_Toc147121454"/>
+      <w:bookmarkStart w:id="64" w:name="_Toc147741418"/>
       <w:r>
         <w:rPr>
           <w:lang w:val="ca-ES"/>
@@ -23769,7 +24186,7 @@
           <w:lang w:val="ca-ES"/>
         </w:rPr>
       </w:pPr>
-      <w:bookmarkStart w:id="65" w:name="_Toc147121455"/>
+      <w:bookmarkStart w:id="65" w:name="_Toc147741419"/>
       <w:r>
         <w:rPr>
           <w:lang w:val="ca-ES"/>
@@ -23810,7 +24227,7 @@
           <w:lang w:val="ca-ES"/>
         </w:rPr>
       </w:pPr>
-      <w:bookmarkStart w:id="66" w:name="_Toc147121456"/>
+      <w:bookmarkStart w:id="66" w:name="_Toc147741420"/>
       <w:r>
         <w:rPr>
           <w:lang w:val="ca-ES"/>
@@ -24238,7 +24655,7 @@
           <w:lang w:val="ca-ES"/>
         </w:rPr>
       </w:pPr>
-      <w:bookmarkStart w:id="67" w:name="_Toc147121457"/>
+      <w:bookmarkStart w:id="67" w:name="_Toc147741421"/>
       <w:r>
         <w:rPr>
           <w:lang w:val="ca-ES"/>
@@ -24848,7 +25265,7 @@
           <w:lang w:val="ca-ES"/>
         </w:rPr>
       </w:pPr>
-      <w:bookmarkStart w:id="68" w:name="_Toc147121458"/>
+      <w:bookmarkStart w:id="68" w:name="_Toc147741422"/>
       <w:r>
         <w:rPr>
           <w:lang w:val="ca-ES"/>
@@ -25727,7 +26144,7 @@
           <w:lang w:val="ca-ES"/>
         </w:rPr>
       </w:pPr>
-      <w:bookmarkStart w:id="69" w:name="_Toc147121459"/>
+      <w:bookmarkStart w:id="69" w:name="_Toc147741423"/>
       <w:r>
         <w:rPr>
           <w:lang w:val="ca-ES"/>
@@ -25768,7 +26185,7 @@
           <w:lang w:val="ca-ES"/>
         </w:rPr>
       </w:pPr>
-      <w:bookmarkStart w:id="70" w:name="_Toc147121460"/>
+      <w:bookmarkStart w:id="70" w:name="_Toc147741424"/>
       <w:r>
         <w:rPr>
           <w:lang w:val="ca-ES"/>
@@ -25982,7 +26399,7 @@
           <w:lang w:val="ca-ES"/>
         </w:rPr>
       </w:pPr>
-      <w:bookmarkStart w:id="71" w:name="_Toc147121461"/>
+      <w:bookmarkStart w:id="71" w:name="_Toc147741425"/>
       <w:r>
         <w:rPr>
           <w:lang w:val="ca-ES"/>
@@ -26755,7 +27172,7 @@
           <w:lang w:val="ca-ES"/>
         </w:rPr>
       </w:pPr>
-      <w:bookmarkStart w:id="72" w:name="_Toc147121462"/>
+      <w:bookmarkStart w:id="72" w:name="_Toc147741426"/>
       <w:r>
         <w:rPr>
           <w:lang w:val="ca-ES"/>
@@ -27285,7 +27702,7 @@
           <w:lang w:val="ca-ES"/>
         </w:rPr>
       </w:pPr>
-      <w:bookmarkStart w:id="73" w:name="_Toc147121463"/>
+      <w:bookmarkStart w:id="73" w:name="_Toc147741427"/>
       <w:r>
         <w:rPr>
           <w:lang w:val="ca-ES"/>
@@ -27329,7 +27746,7 @@
           <w:lang w:val="ca-ES"/>
         </w:rPr>
       </w:pPr>
-      <w:bookmarkStart w:id="74" w:name="_Toc147121464"/>
+      <w:bookmarkStart w:id="74" w:name="_Toc147741428"/>
       <w:r>
         <w:rPr>
           <w:lang w:val="ca-ES"/>
@@ -27402,7 +27819,7 @@
           <w:lang w:val="ca-ES"/>
         </w:rPr>
       </w:pPr>
-      <w:bookmarkStart w:id="75" w:name="_Toc147121465"/>
+      <w:bookmarkStart w:id="75" w:name="_Toc147741429"/>
       <w:r>
         <w:rPr>
           <w:lang w:val="ca-ES"/>
@@ -27727,7 +28144,7 @@
           <w:lang w:val="ca-ES"/>
         </w:rPr>
       </w:pPr>
-      <w:bookmarkStart w:id="76" w:name="_Toc147121466"/>
+      <w:bookmarkStart w:id="76" w:name="_Toc147741430"/>
       <w:r>
         <w:rPr>
           <w:lang w:val="ca-ES"/>
@@ -28146,7 +28563,7 @@
           <w:lang w:val="ca-ES"/>
         </w:rPr>
       </w:pPr>
-      <w:bookmarkStart w:id="78" w:name="_Toc147121467"/>
+      <w:bookmarkStart w:id="78" w:name="_Toc147741431"/>
       <w:r>
         <w:rPr>
           <w:lang w:val="ca-ES"/>
@@ -28190,7 +28607,7 @@
           <w:lang w:val="ca-ES"/>
         </w:rPr>
       </w:pPr>
-      <w:bookmarkStart w:id="79" w:name="_Toc147121468"/>
+      <w:bookmarkStart w:id="79" w:name="_Toc147741432"/>
       <w:r>
         <w:rPr>
           <w:lang w:val="ca-ES"/>
@@ -28366,7 +28783,7 @@
           <w:lang w:val="ca-ES"/>
         </w:rPr>
       </w:pPr>
-      <w:bookmarkStart w:id="80" w:name="_Toc147121469"/>
+      <w:bookmarkStart w:id="80" w:name="_Toc147741433"/>
       <w:r>
         <w:rPr>
           <w:lang w:val="ca-ES"/>
@@ -29269,7 +29686,7 @@
           <w:lang w:val="ca-ES"/>
         </w:rPr>
       </w:pPr>
-      <w:bookmarkStart w:id="81" w:name="_Toc147121470"/>
+      <w:bookmarkStart w:id="81" w:name="_Toc147741434"/>
       <w:r>
         <w:rPr>
           <w:lang w:val="ca-ES"/>
@@ -30202,7 +30619,7 @@
         </w:rPr>
       </w:pPr>
       <w:bookmarkStart w:id="82" w:name="_Toc126700332"/>
-      <w:bookmarkStart w:id="83" w:name="_Toc147121471"/>
+      <w:bookmarkStart w:id="83" w:name="_Toc147741435"/>
       <w:r>
         <w:rPr>
           <w:lang w:val="ca-ES"/>
@@ -30241,7 +30658,7 @@
           <w:lang w:val="ca-ES"/>
         </w:rPr>
       </w:pPr>
-      <w:bookmarkStart w:id="85" w:name="_Toc147121472"/>
+      <w:bookmarkStart w:id="85" w:name="_Toc147741436"/>
       <w:r>
         <w:rPr>
           <w:lang w:val="ca-ES"/>
@@ -30413,7 +30830,7 @@
         </w:rPr>
       </w:pPr>
       <w:bookmarkStart w:id="86" w:name="_Toc126700334"/>
-      <w:bookmarkStart w:id="87" w:name="_Toc147121473"/>
+      <w:bookmarkStart w:id="87" w:name="_Toc147741437"/>
       <w:r>
         <w:rPr>
           <w:lang w:val="ca-ES"/>
@@ -30908,7 +31325,7 @@
         </w:rPr>
       </w:pPr>
       <w:bookmarkStart w:id="88" w:name="_Toc126700335"/>
-      <w:bookmarkStart w:id="89" w:name="_Toc147121474"/>
+      <w:bookmarkStart w:id="89" w:name="_Toc147741438"/>
       <w:r>
         <w:rPr>
           <w:lang w:val="ca-ES"/>
@@ -31652,7 +32069,7 @@
         </w:rPr>
       </w:pPr>
       <w:bookmarkStart w:id="90" w:name="_Toc132138746"/>
-      <w:bookmarkStart w:id="91" w:name="_Toc147121475"/>
+      <w:bookmarkStart w:id="91" w:name="_Toc147741439"/>
       <w:r>
         <w:rPr>
           <w:lang w:val="ca-ES"/>
@@ -31693,7 +32110,7 @@
           <w:lang w:val="ca-ES"/>
         </w:rPr>
       </w:pPr>
-      <w:bookmarkStart w:id="92" w:name="_Toc147121476"/>
+      <w:bookmarkStart w:id="92" w:name="_Toc147741440"/>
       <w:r>
         <w:rPr>
           <w:lang w:val="ca-ES"/>
@@ -31964,7 +32381,7 @@
         </w:rPr>
       </w:pPr>
       <w:bookmarkStart w:id="93" w:name="_Toc132138748"/>
-      <w:bookmarkStart w:id="94" w:name="_Toc147121477"/>
+      <w:bookmarkStart w:id="94" w:name="_Toc147741441"/>
       <w:r>
         <w:rPr>
           <w:lang w:val="ca-ES"/>
@@ -32517,7 +32934,7 @@
         </w:rPr>
       </w:pPr>
       <w:bookmarkStart w:id="95" w:name="_Toc132138749"/>
-      <w:bookmarkStart w:id="96" w:name="_Toc147121478"/>
+      <w:bookmarkStart w:id="96" w:name="_Toc147741442"/>
       <w:r>
         <w:rPr>
           <w:lang w:val="ca-ES"/>
@@ -32894,7 +33311,7 @@
         </w:rPr>
       </w:pPr>
       <w:bookmarkStart w:id="97" w:name="_Toc135950531"/>
-      <w:bookmarkStart w:id="98" w:name="_Toc147121479"/>
+      <w:bookmarkStart w:id="98" w:name="_Toc147741443"/>
       <w:r>
         <w:rPr>
           <w:lang w:val="ca-ES"/>
@@ -32984,7 +33401,7 @@
           <w:lang w:val="ca-ES"/>
         </w:rPr>
       </w:pPr>
-      <w:bookmarkStart w:id="100" w:name="_Toc147121480"/>
+      <w:bookmarkStart w:id="100" w:name="_Toc147741444"/>
       <w:bookmarkEnd w:id="99"/>
       <w:r>
         <w:rPr>
@@ -33284,7 +33701,7 @@
           <w:lang w:val="ca-ES"/>
         </w:rPr>
       </w:pPr>
-      <w:bookmarkStart w:id="101" w:name="_Toc147121481"/>
+      <w:bookmarkStart w:id="101" w:name="_Toc147741445"/>
       <w:r>
         <w:rPr>
           <w:lang w:val="ca-ES"/>
@@ -33688,7 +34105,7 @@
           <w:lang w:val="ca-ES"/>
         </w:rPr>
       </w:pPr>
-      <w:bookmarkStart w:id="102" w:name="_Toc147121482"/>
+      <w:bookmarkStart w:id="102" w:name="_Toc147741446"/>
       <w:r>
         <w:rPr>
           <w:lang w:val="ca-ES"/>
@@ -34581,7 +34998,7 @@
           <w:lang w:val="ca-ES"/>
         </w:rPr>
       </w:pPr>
-      <w:bookmarkStart w:id="103" w:name="_Toc147121483"/>
+      <w:bookmarkStart w:id="103" w:name="_Toc147741447"/>
       <w:r>
         <w:rPr>
           <w:lang w:val="ca-ES"/>
@@ -34621,7 +35038,7 @@
           <w:lang w:val="ca-ES"/>
         </w:rPr>
       </w:pPr>
-      <w:bookmarkStart w:id="104" w:name="_Toc147121484"/>
+      <w:bookmarkStart w:id="104" w:name="_Toc147741448"/>
       <w:r>
         <w:rPr>
           <w:lang w:val="ca-ES"/>
@@ -35561,7 +35978,7 @@
           <w:lang w:val="ca-ES"/>
         </w:rPr>
       </w:pPr>
-      <w:bookmarkStart w:id="105" w:name="_Toc147121485"/>
+      <w:bookmarkStart w:id="105" w:name="_Toc147741449"/>
       <w:r>
         <w:rPr>
           <w:lang w:val="ca-ES"/>
@@ -35891,7 +36308,7 @@
           <w:lang w:val="ca-ES"/>
         </w:rPr>
       </w:pPr>
-      <w:bookmarkStart w:id="106" w:name="_Toc147121486"/>
+      <w:bookmarkStart w:id="106" w:name="_Toc147741450"/>
       <w:r>
         <w:rPr>
           <w:lang w:val="ca-ES"/>
@@ -36030,7 +36447,7 @@
           <w:lang w:val="ca-ES"/>
         </w:rPr>
       </w:pPr>
-      <w:bookmarkStart w:id="107" w:name="_Toc147121487"/>
+      <w:bookmarkStart w:id="107" w:name="_Toc147741451"/>
       <w:r>
         <w:rPr>
           <w:lang w:val="ca-ES"/>
@@ -36118,7 +36535,7 @@
           <w:lang w:val="ca-ES"/>
         </w:rPr>
       </w:pPr>
-      <w:bookmarkStart w:id="108" w:name="_Toc147121488"/>
+      <w:bookmarkStart w:id="108" w:name="_Toc147741452"/>
       <w:r>
         <w:rPr>
           <w:lang w:val="ca-ES"/>
@@ -36217,7 +36634,7 @@
           <w:lang w:val="ca-ES"/>
         </w:rPr>
       </w:pPr>
-      <w:bookmarkStart w:id="109" w:name="_Toc147121489"/>
+      <w:bookmarkStart w:id="109" w:name="_Toc147741453"/>
       <w:r>
         <w:rPr>
           <w:lang w:val="ca-ES"/>
@@ -36303,7 +36720,7 @@
           <w:lang w:val="ca-ES"/>
         </w:rPr>
       </w:pPr>
-      <w:bookmarkStart w:id="110" w:name="_Toc147121490"/>
+      <w:bookmarkStart w:id="110" w:name="_Toc147741454"/>
       <w:r>
         <w:rPr>
           <w:lang w:val="ca-ES"/>
@@ -36931,7 +37348,7 @@
           <w:lang w:val="ca-ES"/>
         </w:rPr>
       </w:pPr>
-      <w:bookmarkStart w:id="111" w:name="_Toc147121491"/>
+      <w:bookmarkStart w:id="111" w:name="_Toc147741455"/>
       <w:r>
         <w:rPr>
           <w:lang w:val="ca-ES"/>
@@ -36967,13 +37384,7 @@
         <w:rPr>
           <w:lang w:val="ca-ES"/>
         </w:rPr>
-        <w:t>0</w:t>
-      </w:r>
-      <w:r>
-        <w:rPr>
-          <w:lang w:val="ca-ES"/>
-        </w:rPr>
-        <w:t>2</w:t>
+        <w:t>02</w:t>
       </w:r>
       <w:r>
         <w:rPr>
@@ -37025,7 +37436,7 @@
           <w:lang w:val="ca-ES"/>
         </w:rPr>
       </w:pPr>
-      <w:bookmarkStart w:id="112" w:name="_Toc147121492"/>
+      <w:bookmarkStart w:id="112" w:name="_Toc147741456"/>
       <w:r>
         <w:rPr>
           <w:lang w:val="ca-ES"/>
@@ -37063,7 +37474,7 @@
           <w:lang w:val="ca-ES"/>
         </w:rPr>
       </w:pPr>
-      <w:bookmarkStart w:id="113" w:name="_Toc147121493"/>
+      <w:bookmarkStart w:id="113" w:name="_Toc147741457"/>
       <w:r>
         <w:rPr>
           <w:lang w:val="ca-ES"/>
@@ -37101,7 +37512,7 @@
           <w:lang w:val="ca-ES"/>
         </w:rPr>
       </w:pPr>
-      <w:bookmarkStart w:id="114" w:name="_Toc147121494"/>
+      <w:bookmarkStart w:id="114" w:name="_Toc147741458"/>
       <w:r>
         <w:rPr>
           <w:lang w:val="ca-ES"/>
@@ -37309,6 +37720,342 @@
       <w:pPr>
         <w:suppressAutoHyphens w:val="0"/>
         <w:spacing w:before="0" w:after="0"/>
+        <w:rPr>
+          <w:lang w:val="ca-ES"/>
+        </w:rPr>
+      </w:pPr>
+    </w:p>
+    <w:p>
+      <w:pPr>
+        <w:suppressAutoHyphens w:val="0"/>
+        <w:spacing w:before="0" w:after="0"/>
+        <w:jc w:val="left"/>
+        <w:rPr>
+          <w:lang w:val="ca-ES"/>
+        </w:rPr>
+      </w:pPr>
+      <w:r>
+        <w:rPr>
+          <w:lang w:val="ca-ES"/>
+        </w:rPr>
+        <w:br w:type="page"/>
+      </w:r>
+    </w:p>
+    <w:p>
+      <w:pPr>
+        <w:pStyle w:val="Ttulo2"/>
+        <w:rPr>
+          <w:lang w:val="ca-ES"/>
+        </w:rPr>
+      </w:pPr>
+      <w:bookmarkStart w:id="115" w:name="_Toc147741459"/>
+      <w:r>
+        <w:rPr>
+          <w:lang w:val="ca-ES"/>
+        </w:rPr>
+        <w:lastRenderedPageBreak/>
+        <w:t>2.2</w:t>
+      </w:r>
+      <w:r>
+        <w:rPr>
+          <w:lang w:val="ca-ES"/>
+        </w:rPr>
+        <w:t>3</w:t>
+      </w:r>
+      <w:r>
+        <w:rPr>
+          <w:lang w:val="ca-ES"/>
+        </w:rPr>
+        <w:t xml:space="preserve"> Versió 1.</w:t>
+      </w:r>
+      <w:r>
+        <w:rPr>
+          <w:lang w:val="ca-ES"/>
+        </w:rPr>
+        <w:t>7</w:t>
+      </w:r>
+      <w:r>
+        <w:rPr>
+          <w:lang w:val="ca-ES"/>
+        </w:rPr>
+        <w:t>.</w:t>
+      </w:r>
+      <w:r>
+        <w:rPr>
+          <w:lang w:val="ca-ES"/>
+        </w:rPr>
+        <w:t>0</w:t>
+      </w:r>
+      <w:r>
+        <w:rPr>
+          <w:lang w:val="ca-ES"/>
+        </w:rPr>
+        <w:t xml:space="preserve"> (</w:t>
+      </w:r>
+      <w:r>
+        <w:rPr>
+          <w:lang w:val="ca-ES"/>
+        </w:rPr>
+        <w:t>0</w:t>
+      </w:r>
+      <w:r>
+        <w:rPr>
+          <w:lang w:val="ca-ES"/>
+        </w:rPr>
+        <w:t>9</w:t>
+      </w:r>
+      <w:r>
+        <w:rPr>
+          <w:lang w:val="ca-ES"/>
+        </w:rPr>
+        <w:t>/</w:t>
+      </w:r>
+      <w:r>
+        <w:rPr>
+          <w:lang w:val="ca-ES"/>
+        </w:rPr>
+        <w:t>1</w:t>
+      </w:r>
+      <w:r>
+        <w:rPr>
+          <w:lang w:val="ca-ES"/>
+        </w:rPr>
+        <w:t>0/2023)</w:t>
+      </w:r>
+      <w:bookmarkEnd w:id="115"/>
+    </w:p>
+    <w:p>
+      <w:pPr>
+        <w:rPr>
+          <w:lang w:val="ca-ES"/>
+        </w:rPr>
+      </w:pPr>
+    </w:p>
+    <w:p>
+      <w:pPr>
+        <w:rPr>
+          <w:lang w:val="ca-ES"/>
+        </w:rPr>
+      </w:pPr>
+      <w:r>
+        <w:rPr>
+          <w:lang w:val="ca-ES"/>
+        </w:rPr>
+        <w:t>Versió en la que inclou les següents funcionalitats, millores i correcció d'errors.</w:t>
+      </w:r>
+    </w:p>
+    <w:p>
+      <w:pPr>
+        <w:pStyle w:val="Ttulo3"/>
+        <w:tabs>
+          <w:tab w:val="left" w:pos="567"/>
+        </w:tabs>
+        <w:rPr>
+          <w:lang w:val="ca-ES"/>
+        </w:rPr>
+      </w:pPr>
+      <w:bookmarkStart w:id="116" w:name="_Toc147741460"/>
+      <w:r>
+        <w:rPr>
+          <w:lang w:val="ca-ES"/>
+        </w:rPr>
+        <w:t>2.2</w:t>
+      </w:r>
+      <w:r>
+        <w:rPr>
+          <w:lang w:val="ca-ES"/>
+        </w:rPr>
+        <w:t>3</w:t>
+      </w:r>
+      <w:r>
+        <w:rPr>
+          <w:lang w:val="ca-ES"/>
+        </w:rPr>
+        <w:t>.1. Noves funcionalitats i millores més rellevants</w:t>
+      </w:r>
+      <w:bookmarkEnd w:id="116"/>
+    </w:p>
+    <w:p>
+      <w:pPr>
+        <w:suppressAutoHyphens w:val="0"/>
+        <w:spacing w:before="0" w:after="0"/>
+        <w:ind w:left="360"/>
+        <w:rPr>
+          <w:rFonts w:ascii="Calibri" w:eastAsia="Calibri" w:hAnsi="Calibri" w:cs="Calibri"/>
+          <w:sz w:val="22"/>
+          <w:szCs w:val="22"/>
+          <w:lang w:val="ca-ES" w:eastAsia="en-US"/>
+        </w:rPr>
+      </w:pPr>
+    </w:p>
+    <w:p>
+      <w:pPr>
+        <w:numPr>
+          <w:ilvl w:val="0"/>
+          <w:numId w:val="20"/>
+        </w:numPr>
+        <w:suppressAutoHyphens w:val="0"/>
+        <w:spacing w:before="0" w:after="0"/>
+        <w:ind w:left="360"/>
+        <w:rPr>
+          <w:rFonts w:ascii="Calibri" w:eastAsia="Calibri" w:hAnsi="Calibri" w:cs="Calibri"/>
+          <w:sz w:val="22"/>
+          <w:szCs w:val="22"/>
+          <w:lang w:eastAsia="en-US"/>
+        </w:rPr>
+      </w:pPr>
+      <w:r>
+        <w:rPr>
+          <w:rFonts w:ascii="Calibri" w:eastAsia="Calibri" w:hAnsi="Calibri" w:cs="Calibri"/>
+          <w:sz w:val="22"/>
+          <w:szCs w:val="22"/>
+          <w:lang w:val="ca-ES" w:eastAsia="en-US"/>
+        </w:rPr>
+        <w:t xml:space="preserve">(rolsac2) </w:t>
+      </w:r>
+      <w:r>
+        <w:rPr>
+          <w:rFonts w:ascii="Calibri" w:eastAsia="Calibri" w:hAnsi="Calibri" w:cs="Calibri"/>
+          <w:sz w:val="22"/>
+          <w:szCs w:val="22"/>
+          <w:lang w:val="ca-ES" w:eastAsia="en-US"/>
+        </w:rPr>
+        <w:t>#</w:t>
+      </w:r>
+      <w:r>
+        <w:rPr>
+          <w:rFonts w:ascii="Calibri" w:eastAsia="Calibri" w:hAnsi="Calibri" w:cs="Calibri"/>
+          <w:sz w:val="22"/>
+          <w:szCs w:val="22"/>
+          <w:lang w:val="ca-ES" w:eastAsia="en-US"/>
+        </w:rPr>
+        <w:t>117</w:t>
+      </w:r>
+      <w:r>
+        <w:rPr>
+          <w:rFonts w:ascii="Calibri" w:eastAsia="Calibri" w:hAnsi="Calibri" w:cs="Calibri"/>
+          <w:sz w:val="22"/>
+          <w:szCs w:val="22"/>
+          <w:lang w:val="ca-ES" w:eastAsia="en-US"/>
+        </w:rPr>
+        <w:t xml:space="preserve"> </w:t>
+      </w:r>
+      <w:r>
+        <w:rPr>
+          <w:rFonts w:ascii="Calibri" w:eastAsia="Calibri" w:hAnsi="Calibri" w:cs="Calibri"/>
+          <w:sz w:val="22"/>
+          <w:szCs w:val="22"/>
+          <w:lang w:val="ca-ES" w:eastAsia="en-US"/>
+        </w:rPr>
+        <w:t>S14-2 IMPLEMENTACIÓN PLUGIN ROLSAC2 PARA SISTRA2</w:t>
+      </w:r>
+    </w:p>
+    <w:p>
+      <w:pPr>
+        <w:suppressAutoHyphens w:val="0"/>
+        <w:spacing w:before="0" w:after="0"/>
+        <w:ind w:left="360"/>
+        <w:rPr>
+          <w:rFonts w:ascii="Calibri" w:eastAsia="Calibri" w:hAnsi="Calibri" w:cs="Calibri"/>
+          <w:sz w:val="22"/>
+          <w:szCs w:val="22"/>
+          <w:lang w:val="ca-ES" w:eastAsia="en-US"/>
+        </w:rPr>
+      </w:pPr>
+      <w:r>
+        <w:rPr>
+          <w:rFonts w:ascii="Calibri" w:eastAsia="Calibri" w:hAnsi="Calibri" w:cs="Calibri"/>
+          <w:sz w:val="22"/>
+          <w:szCs w:val="22"/>
+          <w:lang w:val="ca-ES" w:eastAsia="en-US"/>
+        </w:rPr>
+        <w:t>Aquesta issue del projecte rolsac2 afegeix al plugin de catàleg de procediments, la funcionalitat per connectar-se amb ROLSAC2.</w:t>
+      </w:r>
+    </w:p>
+    <w:p>
+      <w:pPr>
+        <w:rPr>
+          <w:lang w:val="ca-ES"/>
+        </w:rPr>
+      </w:pPr>
+    </w:p>
+    <w:p>
+      <w:pPr>
+        <w:pStyle w:val="Ttulo3"/>
+        <w:tabs>
+          <w:tab w:val="left" w:pos="567"/>
+        </w:tabs>
+        <w:rPr>
+          <w:lang w:val="ca-ES"/>
+        </w:rPr>
+      </w:pPr>
+      <w:bookmarkStart w:id="117" w:name="_Toc147741461"/>
+      <w:r>
+        <w:rPr>
+          <w:lang w:val="ca-ES"/>
+        </w:rPr>
+        <w:t>2.2</w:t>
+      </w:r>
+      <w:r>
+        <w:rPr>
+          <w:lang w:val="ca-ES"/>
+        </w:rPr>
+        <w:t>3</w:t>
+      </w:r>
+      <w:r>
+        <w:rPr>
+          <w:lang w:val="ca-ES"/>
+        </w:rPr>
+        <w:t>.2. Altres millores</w:t>
+      </w:r>
+      <w:bookmarkEnd w:id="117"/>
+    </w:p>
+    <w:p>
+      <w:pPr>
+        <w:rPr>
+          <w:lang w:val="ca-ES"/>
+        </w:rPr>
+      </w:pPr>
+    </w:p>
+    <w:p>
+      <w:pPr>
+        <w:pStyle w:val="Ttulo3"/>
+        <w:tabs>
+          <w:tab w:val="left" w:pos="567"/>
+        </w:tabs>
+        <w:rPr>
+          <w:lang w:val="ca-ES"/>
+        </w:rPr>
+      </w:pPr>
+      <w:bookmarkStart w:id="118" w:name="_Toc147741462"/>
+      <w:r>
+        <w:rPr>
+          <w:lang w:val="ca-ES"/>
+        </w:rPr>
+        <w:t>2.</w:t>
+      </w:r>
+      <w:r>
+        <w:rPr>
+          <w:lang w:val="ca-ES"/>
+        </w:rPr>
+        <w:t>2</w:t>
+      </w:r>
+      <w:r>
+        <w:rPr>
+          <w:lang w:val="ca-ES"/>
+        </w:rPr>
+        <w:t>3</w:t>
+      </w:r>
+      <w:r>
+        <w:rPr>
+          <w:lang w:val="ca-ES"/>
+        </w:rPr>
+        <w:t>.3. Errors resolts</w:t>
+      </w:r>
+      <w:bookmarkEnd w:id="118"/>
+    </w:p>
+    <w:p>
+      <w:pPr>
         <w:rPr>
           <w:lang w:val="ca-ES"/>
         </w:rPr>
@@ -41259,10 +42006,6 @@
 </file>
 
 <file path=customXml/item1.xml><?xml version="1.0" encoding="utf-8"?>
-<b:Sources xmlns:b="http://schemas.openxmlformats.org/officeDocument/2006/bibliography" xmlns="http://schemas.openxmlformats.org/officeDocument/2006/bibliography" SelectedStyle="\APA.XSL" StyleName="APA"/>
-</file>
-
-<file path=customXml/item2.xml><?xml version="1.0" encoding="utf-8"?>
 <s:customData xmlns="http://www.wps.cn/officeDocument/2013/wpsCustomData" xmlns:s="http://www.wps.cn/officeDocument/2013/wpsCustomData">
   <customSectProps>
     <customSectPr/>
@@ -41272,18 +42015,22 @@
 </s:customData>
 </file>
 
+<file path=customXml/item2.xml><?xml version="1.0" encoding="utf-8"?>
+<b:Sources xmlns:b="http://schemas.openxmlformats.org/officeDocument/2006/bibliography" xmlns="http://schemas.openxmlformats.org/officeDocument/2006/bibliography" SelectedStyle="\APA.XSL" StyleName="APA"/>
+</file>
+
 <file path=customXml/itemProps1.xml><?xml version="1.0" encoding="utf-8"?>
+<ds:datastoreItem xmlns:ds="http://schemas.openxmlformats.org/officeDocument/2006/customXml" ds:itemID="{B1977F7D-205B-4081-913C-38D41E755F92}">
+  <ds:schemaRefs>
+    <ds:schemaRef ds:uri="http://www.wps.cn/officeDocument/2013/wpsCustomData"/>
+  </ds:schemaRefs>
+</ds:datastoreItem>
+</file>
+
+<file path=customXml/itemProps2.xml><?xml version="1.0" encoding="utf-8"?>
 <ds:datastoreItem xmlns:ds="http://schemas.openxmlformats.org/officeDocument/2006/customXml" ds:itemID="{5F5C17C0-D5A9-4ABE-8959-86EF2570302C}">
   <ds:schemaRefs>
     <ds:schemaRef ds:uri="http://schemas.openxmlformats.org/officeDocument/2006/bibliography"/>
   </ds:schemaRefs>
 </ds:datastoreItem>
-</file>
-
-<file path=customXml/itemProps2.xml><?xml version="1.0" encoding="utf-8"?>
-<ds:datastoreItem xmlns:ds="http://schemas.openxmlformats.org/officeDocument/2006/customXml" ds:itemID="{B1977F7D-205B-4081-913C-38D41E755F92}">
-  <ds:schemaRefs>
-    <ds:schemaRef ds:uri="http://www.wps.cn/officeDocument/2013/wpsCustomData"/>
-  </ds:schemaRefs>
-</ds:datastoreItem>
 </file>
</xml_diff>

<commit_message>
FIX: #779 y #780, además de mejorar el plugin de ROLSAC2. (35995)
</commit_message>
<xml_diff>
--- a/202310_SISTRA2-VERSIONES_ca.docx
+++ b/202310_SISTRA2-VERSIONES_ca.docx
@@ -5068,7 +5068,7 @@
             </w:rPr>
             <w:fldChar w:fldCharType="separate"/>
           </w:r>
-          <w:hyperlink w:anchor="_Toc147741385" w:history="1">
+          <w:hyperlink w:anchor="_Toc149559274" w:history="1">
             <w:r>
               <w:rPr>
                 <w:rStyle w:val="Hipervnculo"/>
@@ -5116,7 +5116,7 @@
                 <w:noProof/>
                 <w:webHidden/>
               </w:rPr>
-              <w:instrText xml:space="preserve"> PAGEREF _Toc147741385 \h </w:instrText>
+              <w:instrText xml:space="preserve"> PAGEREF _Toc149559274 \h </w:instrText>
             </w:r>
             <w:r>
               <w:rPr>
@@ -5164,7 +5164,7 @@
               <w:lang w:eastAsia="es-ES"/>
             </w:rPr>
           </w:pPr>
-          <w:hyperlink w:anchor="_Toc147741386" w:history="1">
+          <w:hyperlink w:anchor="_Toc149559275" w:history="1">
             <w:r>
               <w:rPr>
                 <w:rStyle w:val="Hipervnculo"/>
@@ -5212,7 +5212,7 @@
                 <w:noProof/>
                 <w:webHidden/>
               </w:rPr>
-              <w:instrText xml:space="preserve"> PAGEREF _Toc147741386 \h </w:instrText>
+              <w:instrText xml:space="preserve"> PAGEREF _Toc149559275 \h </w:instrText>
             </w:r>
             <w:r>
               <w:rPr>
@@ -5258,7 +5258,7 @@
               <w:lang w:eastAsia="es-ES"/>
             </w:rPr>
           </w:pPr>
-          <w:hyperlink w:anchor="_Toc147741387" w:history="1">
+          <w:hyperlink w:anchor="_Toc149559276" w:history="1">
             <w:r>
               <w:rPr>
                 <w:rStyle w:val="Hipervnculo"/>
@@ -5286,7 +5286,7 @@
                 <w:noProof/>
                 <w:webHidden/>
               </w:rPr>
-              <w:instrText xml:space="preserve"> PAGEREF _Toc147741387 \h </w:instrText>
+              <w:instrText xml:space="preserve"> PAGEREF _Toc149559276 \h </w:instrText>
             </w:r>
             <w:r>
               <w:rPr>
@@ -5332,7 +5332,7 @@
               <w:lang w:eastAsia="es-ES"/>
             </w:rPr>
           </w:pPr>
-          <w:hyperlink w:anchor="_Toc147741388" w:history="1">
+          <w:hyperlink w:anchor="_Toc149559277" w:history="1">
             <w:r>
               <w:rPr>
                 <w:rStyle w:val="Hipervnculo"/>
@@ -5360,7 +5360,7 @@
                 <w:noProof/>
                 <w:webHidden/>
               </w:rPr>
-              <w:instrText xml:space="preserve"> PAGEREF _Toc147741388 \h </w:instrText>
+              <w:instrText xml:space="preserve"> PAGEREF _Toc149559277 \h </w:instrText>
             </w:r>
             <w:r>
               <w:rPr>
@@ -5406,7 +5406,7 @@
               <w:lang w:eastAsia="es-ES"/>
             </w:rPr>
           </w:pPr>
-          <w:hyperlink w:anchor="_Toc147741389" w:history="1">
+          <w:hyperlink w:anchor="_Toc149559278" w:history="1">
             <w:r>
               <w:rPr>
                 <w:rStyle w:val="Hipervnculo"/>
@@ -5434,7 +5434,7 @@
                 <w:noProof/>
                 <w:webHidden/>
               </w:rPr>
-              <w:instrText xml:space="preserve"> PAGEREF _Toc147741389 \h </w:instrText>
+              <w:instrText xml:space="preserve"> PAGEREF _Toc149559278 \h </w:instrText>
             </w:r>
             <w:r>
               <w:rPr>
@@ -5480,7 +5480,7 @@
               <w:lang w:eastAsia="es-ES"/>
             </w:rPr>
           </w:pPr>
-          <w:hyperlink w:anchor="_Toc147741390" w:history="1">
+          <w:hyperlink w:anchor="_Toc149559279" w:history="1">
             <w:r>
               <w:rPr>
                 <w:rStyle w:val="Hipervnculo"/>
@@ -5508,7 +5508,7 @@
                 <w:noProof/>
                 <w:webHidden/>
               </w:rPr>
-              <w:instrText xml:space="preserve"> PAGEREF _Toc147741390 \h </w:instrText>
+              <w:instrText xml:space="preserve"> PAGEREF _Toc149559279 \h </w:instrText>
             </w:r>
             <w:r>
               <w:rPr>
@@ -5554,7 +5554,7 @@
               <w:lang w:eastAsia="es-ES"/>
             </w:rPr>
           </w:pPr>
-          <w:hyperlink w:anchor="_Toc147741391" w:history="1">
+          <w:hyperlink w:anchor="_Toc149559280" w:history="1">
             <w:r>
               <w:rPr>
                 <w:rStyle w:val="Hipervnculo"/>
@@ -5582,7 +5582,7 @@
                 <w:noProof/>
                 <w:webHidden/>
               </w:rPr>
-              <w:instrText xml:space="preserve"> PAGEREF _Toc147741391 \h </w:instrText>
+              <w:instrText xml:space="preserve"> PAGEREF _Toc149559280 \h </w:instrText>
             </w:r>
             <w:r>
               <w:rPr>
@@ -5628,7 +5628,7 @@
               <w:lang w:eastAsia="es-ES"/>
             </w:rPr>
           </w:pPr>
-          <w:hyperlink w:anchor="_Toc147741392" w:history="1">
+          <w:hyperlink w:anchor="_Toc149559281" w:history="1">
             <w:r>
               <w:rPr>
                 <w:rStyle w:val="Hipervnculo"/>
@@ -5656,7 +5656,7 @@
                 <w:noProof/>
                 <w:webHidden/>
               </w:rPr>
-              <w:instrText xml:space="preserve"> PAGEREF _Toc147741392 \h </w:instrText>
+              <w:instrText xml:space="preserve"> PAGEREF _Toc149559281 \h </w:instrText>
             </w:r>
             <w:r>
               <w:rPr>
@@ -5702,7 +5702,7 @@
               <w:lang w:eastAsia="es-ES"/>
             </w:rPr>
           </w:pPr>
-          <w:hyperlink w:anchor="_Toc147741393" w:history="1">
+          <w:hyperlink w:anchor="_Toc149559282" w:history="1">
             <w:r>
               <w:rPr>
                 <w:rStyle w:val="Hipervnculo"/>
@@ -5730,7 +5730,7 @@
                 <w:noProof/>
                 <w:webHidden/>
               </w:rPr>
-              <w:instrText xml:space="preserve"> PAGEREF _Toc147741393 \h </w:instrText>
+              <w:instrText xml:space="preserve"> PAGEREF _Toc149559282 \h </w:instrText>
             </w:r>
             <w:r>
               <w:rPr>
@@ -5776,7 +5776,7 @@
               <w:lang w:eastAsia="es-ES"/>
             </w:rPr>
           </w:pPr>
-          <w:hyperlink w:anchor="_Toc147741394" w:history="1">
+          <w:hyperlink w:anchor="_Toc149559283" w:history="1">
             <w:r>
               <w:rPr>
                 <w:rStyle w:val="Hipervnculo"/>
@@ -5804,7 +5804,7 @@
                 <w:noProof/>
                 <w:webHidden/>
               </w:rPr>
-              <w:instrText xml:space="preserve"> PAGEREF _Toc147741394 \h </w:instrText>
+              <w:instrText xml:space="preserve"> PAGEREF _Toc149559283 \h </w:instrText>
             </w:r>
             <w:r>
               <w:rPr>
@@ -5850,7 +5850,7 @@
               <w:lang w:eastAsia="es-ES"/>
             </w:rPr>
           </w:pPr>
-          <w:hyperlink w:anchor="_Toc147741395" w:history="1">
+          <w:hyperlink w:anchor="_Toc149559284" w:history="1">
             <w:r>
               <w:rPr>
                 <w:rStyle w:val="Hipervnculo"/>
@@ -5878,7 +5878,7 @@
                 <w:noProof/>
                 <w:webHidden/>
               </w:rPr>
-              <w:instrText xml:space="preserve"> PAGEREF _Toc147741395 \h </w:instrText>
+              <w:instrText xml:space="preserve"> PAGEREF _Toc149559284 \h </w:instrText>
             </w:r>
             <w:r>
               <w:rPr>
@@ -5924,7 +5924,7 @@
               <w:lang w:eastAsia="es-ES"/>
             </w:rPr>
           </w:pPr>
-          <w:hyperlink w:anchor="_Toc147741396" w:history="1">
+          <w:hyperlink w:anchor="_Toc149559285" w:history="1">
             <w:r>
               <w:rPr>
                 <w:rStyle w:val="Hipervnculo"/>
@@ -5952,7 +5952,7 @@
                 <w:noProof/>
                 <w:webHidden/>
               </w:rPr>
-              <w:instrText xml:space="preserve"> PAGEREF _Toc147741396 \h </w:instrText>
+              <w:instrText xml:space="preserve"> PAGEREF _Toc149559285 \h </w:instrText>
             </w:r>
             <w:r>
               <w:rPr>
@@ -5998,7 +5998,7 @@
               <w:lang w:eastAsia="es-ES"/>
             </w:rPr>
           </w:pPr>
-          <w:hyperlink w:anchor="_Toc147741397" w:history="1">
+          <w:hyperlink w:anchor="_Toc149559286" w:history="1">
             <w:r>
               <w:rPr>
                 <w:rStyle w:val="Hipervnculo"/>
@@ -6026,7 +6026,7 @@
                 <w:noProof/>
                 <w:webHidden/>
               </w:rPr>
-              <w:instrText xml:space="preserve"> PAGEREF _Toc147741397 \h </w:instrText>
+              <w:instrText xml:space="preserve"> PAGEREF _Toc149559286 \h </w:instrText>
             </w:r>
             <w:r>
               <w:rPr>
@@ -6072,7 +6072,7 @@
               <w:lang w:eastAsia="es-ES"/>
             </w:rPr>
           </w:pPr>
-          <w:hyperlink w:anchor="_Toc147741398" w:history="1">
+          <w:hyperlink w:anchor="_Toc149559287" w:history="1">
             <w:r>
               <w:rPr>
                 <w:rStyle w:val="Hipervnculo"/>
@@ -6100,7 +6100,7 @@
                 <w:noProof/>
                 <w:webHidden/>
               </w:rPr>
-              <w:instrText xml:space="preserve"> PAGEREF _Toc147741398 \h </w:instrText>
+              <w:instrText xml:space="preserve"> PAGEREF _Toc149559287 \h </w:instrText>
             </w:r>
             <w:r>
               <w:rPr>
@@ -6146,7 +6146,7 @@
               <w:lang w:eastAsia="es-ES"/>
             </w:rPr>
           </w:pPr>
-          <w:hyperlink w:anchor="_Toc147741399" w:history="1">
+          <w:hyperlink w:anchor="_Toc149559288" w:history="1">
             <w:r>
               <w:rPr>
                 <w:rStyle w:val="Hipervnculo"/>
@@ -6174,7 +6174,7 @@
                 <w:noProof/>
                 <w:webHidden/>
               </w:rPr>
-              <w:instrText xml:space="preserve"> PAGEREF _Toc147741399 \h </w:instrText>
+              <w:instrText xml:space="preserve"> PAGEREF _Toc149559288 \h </w:instrText>
             </w:r>
             <w:r>
               <w:rPr>
@@ -6220,7 +6220,7 @@
               <w:lang w:eastAsia="es-ES"/>
             </w:rPr>
           </w:pPr>
-          <w:hyperlink w:anchor="_Toc147741400" w:history="1">
+          <w:hyperlink w:anchor="_Toc149559289" w:history="1">
             <w:r>
               <w:rPr>
                 <w:rStyle w:val="Hipervnculo"/>
@@ -6248,7 +6248,7 @@
                 <w:noProof/>
                 <w:webHidden/>
               </w:rPr>
-              <w:instrText xml:space="preserve"> PAGEREF _Toc147741400 \h </w:instrText>
+              <w:instrText xml:space="preserve"> PAGEREF _Toc149559289 \h </w:instrText>
             </w:r>
             <w:r>
               <w:rPr>
@@ -6294,7 +6294,7 @@
               <w:lang w:eastAsia="es-ES"/>
             </w:rPr>
           </w:pPr>
-          <w:hyperlink w:anchor="_Toc147741401" w:history="1">
+          <w:hyperlink w:anchor="_Toc149559290" w:history="1">
             <w:r>
               <w:rPr>
                 <w:rStyle w:val="Hipervnculo"/>
@@ -6322,7 +6322,7 @@
                 <w:noProof/>
                 <w:webHidden/>
               </w:rPr>
-              <w:instrText xml:space="preserve"> PAGEREF _Toc147741401 \h </w:instrText>
+              <w:instrText xml:space="preserve"> PAGEREF _Toc149559290 \h </w:instrText>
             </w:r>
             <w:r>
               <w:rPr>
@@ -6368,7 +6368,7 @@
               <w:lang w:eastAsia="es-ES"/>
             </w:rPr>
           </w:pPr>
-          <w:hyperlink w:anchor="_Toc147741402" w:history="1">
+          <w:hyperlink w:anchor="_Toc149559291" w:history="1">
             <w:r>
               <w:rPr>
                 <w:rStyle w:val="Hipervnculo"/>
@@ -6396,7 +6396,7 @@
                 <w:noProof/>
                 <w:webHidden/>
               </w:rPr>
-              <w:instrText xml:space="preserve"> PAGEREF _Toc147741402 \h </w:instrText>
+              <w:instrText xml:space="preserve"> PAGEREF _Toc149559291 \h </w:instrText>
             </w:r>
             <w:r>
               <w:rPr>
@@ -6442,7 +6442,7 @@
               <w:lang w:eastAsia="es-ES"/>
             </w:rPr>
           </w:pPr>
-          <w:hyperlink w:anchor="_Toc147741403" w:history="1">
+          <w:hyperlink w:anchor="_Toc149559292" w:history="1">
             <w:r>
               <w:rPr>
                 <w:rStyle w:val="Hipervnculo"/>
@@ -6470,7 +6470,7 @@
                 <w:noProof/>
                 <w:webHidden/>
               </w:rPr>
-              <w:instrText xml:space="preserve"> PAGEREF _Toc147741403 \h </w:instrText>
+              <w:instrText xml:space="preserve"> PAGEREF _Toc149559292 \h </w:instrText>
             </w:r>
             <w:r>
               <w:rPr>
@@ -6516,7 +6516,7 @@
               <w:lang w:eastAsia="es-ES"/>
             </w:rPr>
           </w:pPr>
-          <w:hyperlink w:anchor="_Toc147741404" w:history="1">
+          <w:hyperlink w:anchor="_Toc149559293" w:history="1">
             <w:r>
               <w:rPr>
                 <w:rStyle w:val="Hipervnculo"/>
@@ -6544,7 +6544,7 @@
                 <w:noProof/>
                 <w:webHidden/>
               </w:rPr>
-              <w:instrText xml:space="preserve"> PAGEREF _Toc147741404 \h </w:instrText>
+              <w:instrText xml:space="preserve"> PAGEREF _Toc149559293 \h </w:instrText>
             </w:r>
             <w:r>
               <w:rPr>
@@ -6590,7 +6590,7 @@
               <w:lang w:eastAsia="es-ES"/>
             </w:rPr>
           </w:pPr>
-          <w:hyperlink w:anchor="_Toc147741405" w:history="1">
+          <w:hyperlink w:anchor="_Toc149559294" w:history="1">
             <w:r>
               <w:rPr>
                 <w:rStyle w:val="Hipervnculo"/>
@@ -6618,7 +6618,7 @@
                 <w:noProof/>
                 <w:webHidden/>
               </w:rPr>
-              <w:instrText xml:space="preserve"> PAGEREF _Toc147741405 \h </w:instrText>
+              <w:instrText xml:space="preserve"> PAGEREF _Toc149559294 \h </w:instrText>
             </w:r>
             <w:r>
               <w:rPr>
@@ -6664,7 +6664,7 @@
               <w:lang w:eastAsia="es-ES"/>
             </w:rPr>
           </w:pPr>
-          <w:hyperlink w:anchor="_Toc147741406" w:history="1">
+          <w:hyperlink w:anchor="_Toc149559295" w:history="1">
             <w:r>
               <w:rPr>
                 <w:rStyle w:val="Hipervnculo"/>
@@ -6692,7 +6692,7 @@
                 <w:noProof/>
                 <w:webHidden/>
               </w:rPr>
-              <w:instrText xml:space="preserve"> PAGEREF _Toc147741406 \h </w:instrText>
+              <w:instrText xml:space="preserve"> PAGEREF _Toc149559295 \h </w:instrText>
             </w:r>
             <w:r>
               <w:rPr>
@@ -6738,7 +6738,7 @@
               <w:lang w:eastAsia="es-ES"/>
             </w:rPr>
           </w:pPr>
-          <w:hyperlink w:anchor="_Toc147741407" w:history="1">
+          <w:hyperlink w:anchor="_Toc149559296" w:history="1">
             <w:r>
               <w:rPr>
                 <w:rStyle w:val="Hipervnculo"/>
@@ -6766,7 +6766,7 @@
                 <w:noProof/>
                 <w:webHidden/>
               </w:rPr>
-              <w:instrText xml:space="preserve"> PAGEREF _Toc147741407 \h </w:instrText>
+              <w:instrText xml:space="preserve"> PAGEREF _Toc149559296 \h </w:instrText>
             </w:r>
             <w:r>
               <w:rPr>
@@ -6812,7 +6812,7 @@
               <w:lang w:eastAsia="es-ES"/>
             </w:rPr>
           </w:pPr>
-          <w:hyperlink w:anchor="_Toc147741408" w:history="1">
+          <w:hyperlink w:anchor="_Toc149559297" w:history="1">
             <w:r>
               <w:rPr>
                 <w:rStyle w:val="Hipervnculo"/>
@@ -6840,7 +6840,7 @@
                 <w:noProof/>
                 <w:webHidden/>
               </w:rPr>
-              <w:instrText xml:space="preserve"> PAGEREF _Toc147741408 \h </w:instrText>
+              <w:instrText xml:space="preserve"> PAGEREF _Toc149559297 \h </w:instrText>
             </w:r>
             <w:r>
               <w:rPr>
@@ -6886,7 +6886,7 @@
               <w:lang w:eastAsia="es-ES"/>
             </w:rPr>
           </w:pPr>
-          <w:hyperlink w:anchor="_Toc147741409" w:history="1">
+          <w:hyperlink w:anchor="_Toc149559298" w:history="1">
             <w:r>
               <w:rPr>
                 <w:rStyle w:val="Hipervnculo"/>
@@ -6914,7 +6914,7 @@
                 <w:noProof/>
                 <w:webHidden/>
               </w:rPr>
-              <w:instrText xml:space="preserve"> PAGEREF _Toc147741409 \h </w:instrText>
+              <w:instrText xml:space="preserve"> PAGEREF _Toc149559298 \h </w:instrText>
             </w:r>
             <w:r>
               <w:rPr>
@@ -6960,7 +6960,7 @@
               <w:lang w:eastAsia="es-ES"/>
             </w:rPr>
           </w:pPr>
-          <w:hyperlink w:anchor="_Toc147741410" w:history="1">
+          <w:hyperlink w:anchor="_Toc149559299" w:history="1">
             <w:r>
               <w:rPr>
                 <w:rStyle w:val="Hipervnculo"/>
@@ -6988,7 +6988,7 @@
                 <w:noProof/>
                 <w:webHidden/>
               </w:rPr>
-              <w:instrText xml:space="preserve"> PAGEREF _Toc147741410 \h </w:instrText>
+              <w:instrText xml:space="preserve"> PAGEREF _Toc149559299 \h </w:instrText>
             </w:r>
             <w:r>
               <w:rPr>
@@ -7034,7 +7034,7 @@
               <w:lang w:eastAsia="es-ES"/>
             </w:rPr>
           </w:pPr>
-          <w:hyperlink w:anchor="_Toc147741411" w:history="1">
+          <w:hyperlink w:anchor="_Toc149559300" w:history="1">
             <w:r>
               <w:rPr>
                 <w:rStyle w:val="Hipervnculo"/>
@@ -7062,7 +7062,7 @@
                 <w:noProof/>
                 <w:webHidden/>
               </w:rPr>
-              <w:instrText xml:space="preserve"> PAGEREF _Toc147741411 \h </w:instrText>
+              <w:instrText xml:space="preserve"> PAGEREF _Toc149559300 \h </w:instrText>
             </w:r>
             <w:r>
               <w:rPr>
@@ -7108,7 +7108,7 @@
               <w:lang w:eastAsia="es-ES"/>
             </w:rPr>
           </w:pPr>
-          <w:hyperlink w:anchor="_Toc147741412" w:history="1">
+          <w:hyperlink w:anchor="_Toc149559301" w:history="1">
             <w:r>
               <w:rPr>
                 <w:rStyle w:val="Hipervnculo"/>
@@ -7136,7 +7136,7 @@
                 <w:noProof/>
                 <w:webHidden/>
               </w:rPr>
-              <w:instrText xml:space="preserve"> PAGEREF _Toc147741412 \h </w:instrText>
+              <w:instrText xml:space="preserve"> PAGEREF _Toc149559301 \h </w:instrText>
             </w:r>
             <w:r>
               <w:rPr>
@@ -7182,7 +7182,7 @@
               <w:lang w:eastAsia="es-ES"/>
             </w:rPr>
           </w:pPr>
-          <w:hyperlink w:anchor="_Toc147741413" w:history="1">
+          <w:hyperlink w:anchor="_Toc149559302" w:history="1">
             <w:r>
               <w:rPr>
                 <w:rStyle w:val="Hipervnculo"/>
@@ -7210,7 +7210,7 @@
                 <w:noProof/>
                 <w:webHidden/>
               </w:rPr>
-              <w:instrText xml:space="preserve"> PAGEREF _Toc147741413 \h </w:instrText>
+              <w:instrText xml:space="preserve"> PAGEREF _Toc149559302 \h </w:instrText>
             </w:r>
             <w:r>
               <w:rPr>
@@ -7256,7 +7256,7 @@
               <w:lang w:eastAsia="es-ES"/>
             </w:rPr>
           </w:pPr>
-          <w:hyperlink w:anchor="_Toc147741414" w:history="1">
+          <w:hyperlink w:anchor="_Toc149559303" w:history="1">
             <w:r>
               <w:rPr>
                 <w:rStyle w:val="Hipervnculo"/>
@@ -7284,7 +7284,7 @@
                 <w:noProof/>
                 <w:webHidden/>
               </w:rPr>
-              <w:instrText xml:space="preserve"> PAGEREF _Toc147741414 \h </w:instrText>
+              <w:instrText xml:space="preserve"> PAGEREF _Toc149559303 \h </w:instrText>
             </w:r>
             <w:r>
               <w:rPr>
@@ -7330,7 +7330,7 @@
               <w:lang w:eastAsia="es-ES"/>
             </w:rPr>
           </w:pPr>
-          <w:hyperlink w:anchor="_Toc147741415" w:history="1">
+          <w:hyperlink w:anchor="_Toc149559304" w:history="1">
             <w:r>
               <w:rPr>
                 <w:rStyle w:val="Hipervnculo"/>
@@ -7358,7 +7358,7 @@
                 <w:noProof/>
                 <w:webHidden/>
               </w:rPr>
-              <w:instrText xml:space="preserve"> PAGEREF _Toc147741415 \h </w:instrText>
+              <w:instrText xml:space="preserve"> PAGEREF _Toc149559304 \h </w:instrText>
             </w:r>
             <w:r>
               <w:rPr>
@@ -7404,7 +7404,7 @@
               <w:lang w:eastAsia="es-ES"/>
             </w:rPr>
           </w:pPr>
-          <w:hyperlink w:anchor="_Toc147741416" w:history="1">
+          <w:hyperlink w:anchor="_Toc149559305" w:history="1">
             <w:r>
               <w:rPr>
                 <w:rStyle w:val="Hipervnculo"/>
@@ -7432,7 +7432,7 @@
                 <w:noProof/>
                 <w:webHidden/>
               </w:rPr>
-              <w:instrText xml:space="preserve"> PAGEREF _Toc147741416 \h </w:instrText>
+              <w:instrText xml:space="preserve"> PAGEREF _Toc149559305 \h </w:instrText>
             </w:r>
             <w:r>
               <w:rPr>
@@ -7478,7 +7478,7 @@
               <w:lang w:eastAsia="es-ES"/>
             </w:rPr>
           </w:pPr>
-          <w:hyperlink w:anchor="_Toc147741417" w:history="1">
+          <w:hyperlink w:anchor="_Toc149559306" w:history="1">
             <w:r>
               <w:rPr>
                 <w:rStyle w:val="Hipervnculo"/>
@@ -7506,7 +7506,7 @@
                 <w:noProof/>
                 <w:webHidden/>
               </w:rPr>
-              <w:instrText xml:space="preserve"> PAGEREF _Toc147741417 \h </w:instrText>
+              <w:instrText xml:space="preserve"> PAGEREF _Toc149559306 \h </w:instrText>
             </w:r>
             <w:r>
               <w:rPr>
@@ -7552,7 +7552,7 @@
               <w:lang w:eastAsia="es-ES"/>
             </w:rPr>
           </w:pPr>
-          <w:hyperlink w:anchor="_Toc147741418" w:history="1">
+          <w:hyperlink w:anchor="_Toc149559307" w:history="1">
             <w:r>
               <w:rPr>
                 <w:rStyle w:val="Hipervnculo"/>
@@ -7580,7 +7580,7 @@
                 <w:noProof/>
                 <w:webHidden/>
               </w:rPr>
-              <w:instrText xml:space="preserve"> PAGEREF _Toc147741418 \h </w:instrText>
+              <w:instrText xml:space="preserve"> PAGEREF _Toc149559307 \h </w:instrText>
             </w:r>
             <w:r>
               <w:rPr>
@@ -7626,7 +7626,7 @@
               <w:lang w:eastAsia="es-ES"/>
             </w:rPr>
           </w:pPr>
-          <w:hyperlink w:anchor="_Toc147741419" w:history="1">
+          <w:hyperlink w:anchor="_Toc149559308" w:history="1">
             <w:r>
               <w:rPr>
                 <w:rStyle w:val="Hipervnculo"/>
@@ -7654,7 +7654,7 @@
                 <w:noProof/>
                 <w:webHidden/>
               </w:rPr>
-              <w:instrText xml:space="preserve"> PAGEREF _Toc147741419 \h </w:instrText>
+              <w:instrText xml:space="preserve"> PAGEREF _Toc149559308 \h </w:instrText>
             </w:r>
             <w:r>
               <w:rPr>
@@ -7700,7 +7700,7 @@
               <w:lang w:eastAsia="es-ES"/>
             </w:rPr>
           </w:pPr>
-          <w:hyperlink w:anchor="_Toc147741420" w:history="1">
+          <w:hyperlink w:anchor="_Toc149559309" w:history="1">
             <w:r>
               <w:rPr>
                 <w:rStyle w:val="Hipervnculo"/>
@@ -7728,7 +7728,7 @@
                 <w:noProof/>
                 <w:webHidden/>
               </w:rPr>
-              <w:instrText xml:space="preserve"> PAGEREF _Toc147741420 \h </w:instrText>
+              <w:instrText xml:space="preserve"> PAGEREF _Toc149559309 \h </w:instrText>
             </w:r>
             <w:r>
               <w:rPr>
@@ -7774,7 +7774,7 @@
               <w:lang w:eastAsia="es-ES"/>
             </w:rPr>
           </w:pPr>
-          <w:hyperlink w:anchor="_Toc147741421" w:history="1">
+          <w:hyperlink w:anchor="_Toc149559310" w:history="1">
             <w:r>
               <w:rPr>
                 <w:rStyle w:val="Hipervnculo"/>
@@ -7802,7 +7802,7 @@
                 <w:noProof/>
                 <w:webHidden/>
               </w:rPr>
-              <w:instrText xml:space="preserve"> PAGEREF _Toc147741421 \h </w:instrText>
+              <w:instrText xml:space="preserve"> PAGEREF _Toc149559310 \h </w:instrText>
             </w:r>
             <w:r>
               <w:rPr>
@@ -7848,7 +7848,7 @@
               <w:lang w:eastAsia="es-ES"/>
             </w:rPr>
           </w:pPr>
-          <w:hyperlink w:anchor="_Toc147741422" w:history="1">
+          <w:hyperlink w:anchor="_Toc149559311" w:history="1">
             <w:r>
               <w:rPr>
                 <w:rStyle w:val="Hipervnculo"/>
@@ -7876,7 +7876,7 @@
                 <w:noProof/>
                 <w:webHidden/>
               </w:rPr>
-              <w:instrText xml:space="preserve"> PAGEREF _Toc147741422 \h </w:instrText>
+              <w:instrText xml:space="preserve"> PAGEREF _Toc149559311 \h </w:instrText>
             </w:r>
             <w:r>
               <w:rPr>
@@ -7922,7 +7922,7 @@
               <w:lang w:eastAsia="es-ES"/>
             </w:rPr>
           </w:pPr>
-          <w:hyperlink w:anchor="_Toc147741423" w:history="1">
+          <w:hyperlink w:anchor="_Toc149559312" w:history="1">
             <w:r>
               <w:rPr>
                 <w:rStyle w:val="Hipervnculo"/>
@@ -7950,7 +7950,7 @@
                 <w:noProof/>
                 <w:webHidden/>
               </w:rPr>
-              <w:instrText xml:space="preserve"> PAGEREF _Toc147741423 \h </w:instrText>
+              <w:instrText xml:space="preserve"> PAGEREF _Toc149559312 \h </w:instrText>
             </w:r>
             <w:r>
               <w:rPr>
@@ -7996,7 +7996,7 @@
               <w:lang w:eastAsia="es-ES"/>
             </w:rPr>
           </w:pPr>
-          <w:hyperlink w:anchor="_Toc147741424" w:history="1">
+          <w:hyperlink w:anchor="_Toc149559313" w:history="1">
             <w:r>
               <w:rPr>
                 <w:rStyle w:val="Hipervnculo"/>
@@ -8024,7 +8024,7 @@
                 <w:noProof/>
                 <w:webHidden/>
               </w:rPr>
-              <w:instrText xml:space="preserve"> PAGEREF _Toc147741424 \h </w:instrText>
+              <w:instrText xml:space="preserve"> PAGEREF _Toc149559313 \h </w:instrText>
             </w:r>
             <w:r>
               <w:rPr>
@@ -8070,7 +8070,7 @@
               <w:lang w:eastAsia="es-ES"/>
             </w:rPr>
           </w:pPr>
-          <w:hyperlink w:anchor="_Toc147741425" w:history="1">
+          <w:hyperlink w:anchor="_Toc149559314" w:history="1">
             <w:r>
               <w:rPr>
                 <w:rStyle w:val="Hipervnculo"/>
@@ -8098,7 +8098,7 @@
                 <w:noProof/>
                 <w:webHidden/>
               </w:rPr>
-              <w:instrText xml:space="preserve"> PAGEREF _Toc147741425 \h </w:instrText>
+              <w:instrText xml:space="preserve"> PAGEREF _Toc149559314 \h </w:instrText>
             </w:r>
             <w:r>
               <w:rPr>
@@ -8144,7 +8144,7 @@
               <w:lang w:eastAsia="es-ES"/>
             </w:rPr>
           </w:pPr>
-          <w:hyperlink w:anchor="_Toc147741426" w:history="1">
+          <w:hyperlink w:anchor="_Toc149559315" w:history="1">
             <w:r>
               <w:rPr>
                 <w:rStyle w:val="Hipervnculo"/>
@@ -8172,7 +8172,7 @@
                 <w:noProof/>
                 <w:webHidden/>
               </w:rPr>
-              <w:instrText xml:space="preserve"> PAGEREF _Toc147741426 \h </w:instrText>
+              <w:instrText xml:space="preserve"> PAGEREF _Toc149559315 \h </w:instrText>
             </w:r>
             <w:r>
               <w:rPr>
@@ -8218,7 +8218,7 @@
               <w:lang w:eastAsia="es-ES"/>
             </w:rPr>
           </w:pPr>
-          <w:hyperlink w:anchor="_Toc147741427" w:history="1">
+          <w:hyperlink w:anchor="_Toc149559316" w:history="1">
             <w:r>
               <w:rPr>
                 <w:rStyle w:val="Hipervnculo"/>
@@ -8246,7 +8246,7 @@
                 <w:noProof/>
                 <w:webHidden/>
               </w:rPr>
-              <w:instrText xml:space="preserve"> PAGEREF _Toc147741427 \h </w:instrText>
+              <w:instrText xml:space="preserve"> PAGEREF _Toc149559316 \h </w:instrText>
             </w:r>
             <w:r>
               <w:rPr>
@@ -8292,7 +8292,7 @@
               <w:lang w:eastAsia="es-ES"/>
             </w:rPr>
           </w:pPr>
-          <w:hyperlink w:anchor="_Toc147741428" w:history="1">
+          <w:hyperlink w:anchor="_Toc149559317" w:history="1">
             <w:r>
               <w:rPr>
                 <w:rStyle w:val="Hipervnculo"/>
@@ -8320,7 +8320,7 @@
                 <w:noProof/>
                 <w:webHidden/>
               </w:rPr>
-              <w:instrText xml:space="preserve"> PAGEREF _Toc147741428 \h </w:instrText>
+              <w:instrText xml:space="preserve"> PAGEREF _Toc149559317 \h </w:instrText>
             </w:r>
             <w:r>
               <w:rPr>
@@ -8366,7 +8366,7 @@
               <w:lang w:eastAsia="es-ES"/>
             </w:rPr>
           </w:pPr>
-          <w:hyperlink w:anchor="_Toc147741429" w:history="1">
+          <w:hyperlink w:anchor="_Toc149559318" w:history="1">
             <w:r>
               <w:rPr>
                 <w:rStyle w:val="Hipervnculo"/>
@@ -8394,7 +8394,7 @@
                 <w:noProof/>
                 <w:webHidden/>
               </w:rPr>
-              <w:instrText xml:space="preserve"> PAGEREF _Toc147741429 \h </w:instrText>
+              <w:instrText xml:space="preserve"> PAGEREF _Toc149559318 \h </w:instrText>
             </w:r>
             <w:r>
               <w:rPr>
@@ -8440,7 +8440,7 @@
               <w:lang w:eastAsia="es-ES"/>
             </w:rPr>
           </w:pPr>
-          <w:hyperlink w:anchor="_Toc147741430" w:history="1">
+          <w:hyperlink w:anchor="_Toc149559319" w:history="1">
             <w:r>
               <w:rPr>
                 <w:rStyle w:val="Hipervnculo"/>
@@ -8468,7 +8468,7 @@
                 <w:noProof/>
                 <w:webHidden/>
               </w:rPr>
-              <w:instrText xml:space="preserve"> PAGEREF _Toc147741430 \h </w:instrText>
+              <w:instrText xml:space="preserve"> PAGEREF _Toc149559319 \h </w:instrText>
             </w:r>
             <w:r>
               <w:rPr>
@@ -8514,7 +8514,7 @@
               <w:lang w:eastAsia="es-ES"/>
             </w:rPr>
           </w:pPr>
-          <w:hyperlink w:anchor="_Toc147741431" w:history="1">
+          <w:hyperlink w:anchor="_Toc149559320" w:history="1">
             <w:r>
               <w:rPr>
                 <w:rStyle w:val="Hipervnculo"/>
@@ -8542,7 +8542,7 @@
                 <w:noProof/>
                 <w:webHidden/>
               </w:rPr>
-              <w:instrText xml:space="preserve"> PAGEREF _Toc147741431 \h </w:instrText>
+              <w:instrText xml:space="preserve"> PAGEREF _Toc149559320 \h </w:instrText>
             </w:r>
             <w:r>
               <w:rPr>
@@ -8588,7 +8588,7 @@
               <w:lang w:eastAsia="es-ES"/>
             </w:rPr>
           </w:pPr>
-          <w:hyperlink w:anchor="_Toc147741432" w:history="1">
+          <w:hyperlink w:anchor="_Toc149559321" w:history="1">
             <w:r>
               <w:rPr>
                 <w:rStyle w:val="Hipervnculo"/>
@@ -8616,7 +8616,7 @@
                 <w:noProof/>
                 <w:webHidden/>
               </w:rPr>
-              <w:instrText xml:space="preserve"> PAGEREF _Toc147741432 \h </w:instrText>
+              <w:instrText xml:space="preserve"> PAGEREF _Toc149559321 \h </w:instrText>
             </w:r>
             <w:r>
               <w:rPr>
@@ -8662,7 +8662,7 @@
               <w:lang w:eastAsia="es-ES"/>
             </w:rPr>
           </w:pPr>
-          <w:hyperlink w:anchor="_Toc147741433" w:history="1">
+          <w:hyperlink w:anchor="_Toc149559322" w:history="1">
             <w:r>
               <w:rPr>
                 <w:rStyle w:val="Hipervnculo"/>
@@ -8690,7 +8690,7 @@
                 <w:noProof/>
                 <w:webHidden/>
               </w:rPr>
-              <w:instrText xml:space="preserve"> PAGEREF _Toc147741433 \h </w:instrText>
+              <w:instrText xml:space="preserve"> PAGEREF _Toc149559322 \h </w:instrText>
             </w:r>
             <w:r>
               <w:rPr>
@@ -8736,7 +8736,7 @@
               <w:lang w:eastAsia="es-ES"/>
             </w:rPr>
           </w:pPr>
-          <w:hyperlink w:anchor="_Toc147741434" w:history="1">
+          <w:hyperlink w:anchor="_Toc149559323" w:history="1">
             <w:r>
               <w:rPr>
                 <w:rStyle w:val="Hipervnculo"/>
@@ -8764,7 +8764,7 @@
                 <w:noProof/>
                 <w:webHidden/>
               </w:rPr>
-              <w:instrText xml:space="preserve"> PAGEREF _Toc147741434 \h </w:instrText>
+              <w:instrText xml:space="preserve"> PAGEREF _Toc149559323 \h </w:instrText>
             </w:r>
             <w:r>
               <w:rPr>
@@ -8810,7 +8810,7 @@
               <w:lang w:eastAsia="es-ES"/>
             </w:rPr>
           </w:pPr>
-          <w:hyperlink w:anchor="_Toc147741435" w:history="1">
+          <w:hyperlink w:anchor="_Toc149559324" w:history="1">
             <w:r>
               <w:rPr>
                 <w:rStyle w:val="Hipervnculo"/>
@@ -8838,7 +8838,7 @@
                 <w:noProof/>
                 <w:webHidden/>
               </w:rPr>
-              <w:instrText xml:space="preserve"> PAGEREF _Toc147741435 \h </w:instrText>
+              <w:instrText xml:space="preserve"> PAGEREF _Toc149559324 \h </w:instrText>
             </w:r>
             <w:r>
               <w:rPr>
@@ -8884,7 +8884,7 @@
               <w:lang w:eastAsia="es-ES"/>
             </w:rPr>
           </w:pPr>
-          <w:hyperlink w:anchor="_Toc147741436" w:history="1">
+          <w:hyperlink w:anchor="_Toc149559325" w:history="1">
             <w:r>
               <w:rPr>
                 <w:rStyle w:val="Hipervnculo"/>
@@ -8912,7 +8912,7 @@
                 <w:noProof/>
                 <w:webHidden/>
               </w:rPr>
-              <w:instrText xml:space="preserve"> PAGEREF _Toc147741436 \h </w:instrText>
+              <w:instrText xml:space="preserve"> PAGEREF _Toc149559325 \h </w:instrText>
             </w:r>
             <w:r>
               <w:rPr>
@@ -8958,7 +8958,7 @@
               <w:lang w:eastAsia="es-ES"/>
             </w:rPr>
           </w:pPr>
-          <w:hyperlink w:anchor="_Toc147741437" w:history="1">
+          <w:hyperlink w:anchor="_Toc149559326" w:history="1">
             <w:r>
               <w:rPr>
                 <w:rStyle w:val="Hipervnculo"/>
@@ -8986,7 +8986,7 @@
                 <w:noProof/>
                 <w:webHidden/>
               </w:rPr>
-              <w:instrText xml:space="preserve"> PAGEREF _Toc147741437 \h </w:instrText>
+              <w:instrText xml:space="preserve"> PAGEREF _Toc149559326 \h </w:instrText>
             </w:r>
             <w:r>
               <w:rPr>
@@ -9032,7 +9032,7 @@
               <w:lang w:eastAsia="es-ES"/>
             </w:rPr>
           </w:pPr>
-          <w:hyperlink w:anchor="_Toc147741438" w:history="1">
+          <w:hyperlink w:anchor="_Toc149559327" w:history="1">
             <w:r>
               <w:rPr>
                 <w:rStyle w:val="Hipervnculo"/>
@@ -9060,7 +9060,7 @@
                 <w:noProof/>
                 <w:webHidden/>
               </w:rPr>
-              <w:instrText xml:space="preserve"> PAGEREF _Toc147741438 \h </w:instrText>
+              <w:instrText xml:space="preserve"> PAGEREF _Toc149559327 \h </w:instrText>
             </w:r>
             <w:r>
               <w:rPr>
@@ -9106,7 +9106,7 @@
               <w:lang w:eastAsia="es-ES"/>
             </w:rPr>
           </w:pPr>
-          <w:hyperlink w:anchor="_Toc147741439" w:history="1">
+          <w:hyperlink w:anchor="_Toc149559328" w:history="1">
             <w:r>
               <w:rPr>
                 <w:rStyle w:val="Hipervnculo"/>
@@ -9134,7 +9134,7 @@
                 <w:noProof/>
                 <w:webHidden/>
               </w:rPr>
-              <w:instrText xml:space="preserve"> PAGEREF _Toc147741439 \h </w:instrText>
+              <w:instrText xml:space="preserve"> PAGEREF _Toc149559328 \h </w:instrText>
             </w:r>
             <w:r>
               <w:rPr>
@@ -9180,7 +9180,7 @@
               <w:lang w:eastAsia="es-ES"/>
             </w:rPr>
           </w:pPr>
-          <w:hyperlink w:anchor="_Toc147741440" w:history="1">
+          <w:hyperlink w:anchor="_Toc149559329" w:history="1">
             <w:r>
               <w:rPr>
                 <w:rStyle w:val="Hipervnculo"/>
@@ -9208,7 +9208,7 @@
                 <w:noProof/>
                 <w:webHidden/>
               </w:rPr>
-              <w:instrText xml:space="preserve"> PAGEREF _Toc147741440 \h </w:instrText>
+              <w:instrText xml:space="preserve"> PAGEREF _Toc149559329 \h </w:instrText>
             </w:r>
             <w:r>
               <w:rPr>
@@ -9254,7 +9254,7 @@
               <w:lang w:eastAsia="es-ES"/>
             </w:rPr>
           </w:pPr>
-          <w:hyperlink w:anchor="_Toc147741441" w:history="1">
+          <w:hyperlink w:anchor="_Toc149559330" w:history="1">
             <w:r>
               <w:rPr>
                 <w:rStyle w:val="Hipervnculo"/>
@@ -9282,7 +9282,7 @@
                 <w:noProof/>
                 <w:webHidden/>
               </w:rPr>
-              <w:instrText xml:space="preserve"> PAGEREF _Toc147741441 \h </w:instrText>
+              <w:instrText xml:space="preserve"> PAGEREF _Toc149559330 \h </w:instrText>
             </w:r>
             <w:r>
               <w:rPr>
@@ -9328,7 +9328,7 @@
               <w:lang w:eastAsia="es-ES"/>
             </w:rPr>
           </w:pPr>
-          <w:hyperlink w:anchor="_Toc147741442" w:history="1">
+          <w:hyperlink w:anchor="_Toc149559331" w:history="1">
             <w:r>
               <w:rPr>
                 <w:rStyle w:val="Hipervnculo"/>
@@ -9356,7 +9356,7 @@
                 <w:noProof/>
                 <w:webHidden/>
               </w:rPr>
-              <w:instrText xml:space="preserve"> PAGEREF _Toc147741442 \h </w:instrText>
+              <w:instrText xml:space="preserve"> PAGEREF _Toc149559331 \h </w:instrText>
             </w:r>
             <w:r>
               <w:rPr>
@@ -9402,7 +9402,7 @@
               <w:lang w:eastAsia="es-ES"/>
             </w:rPr>
           </w:pPr>
-          <w:hyperlink w:anchor="_Toc147741443" w:history="1">
+          <w:hyperlink w:anchor="_Toc149559332" w:history="1">
             <w:r>
               <w:rPr>
                 <w:rStyle w:val="Hipervnculo"/>
@@ -9430,7 +9430,7 @@
                 <w:noProof/>
                 <w:webHidden/>
               </w:rPr>
-              <w:instrText xml:space="preserve"> PAGEREF _Toc147741443 \h </w:instrText>
+              <w:instrText xml:space="preserve"> PAGEREF _Toc149559332 \h </w:instrText>
             </w:r>
             <w:r>
               <w:rPr>
@@ -9476,7 +9476,7 @@
               <w:lang w:eastAsia="es-ES"/>
             </w:rPr>
           </w:pPr>
-          <w:hyperlink w:anchor="_Toc147741444" w:history="1">
+          <w:hyperlink w:anchor="_Toc149559333" w:history="1">
             <w:r>
               <w:rPr>
                 <w:rStyle w:val="Hipervnculo"/>
@@ -9504,7 +9504,7 @@
                 <w:noProof/>
                 <w:webHidden/>
               </w:rPr>
-              <w:instrText xml:space="preserve"> PAGEREF _Toc147741444 \h </w:instrText>
+              <w:instrText xml:space="preserve"> PAGEREF _Toc149559333 \h </w:instrText>
             </w:r>
             <w:r>
               <w:rPr>
@@ -9550,7 +9550,7 @@
               <w:lang w:eastAsia="es-ES"/>
             </w:rPr>
           </w:pPr>
-          <w:hyperlink w:anchor="_Toc147741445" w:history="1">
+          <w:hyperlink w:anchor="_Toc149559334" w:history="1">
             <w:r>
               <w:rPr>
                 <w:rStyle w:val="Hipervnculo"/>
@@ -9578,7 +9578,7 @@
                 <w:noProof/>
                 <w:webHidden/>
               </w:rPr>
-              <w:instrText xml:space="preserve"> PAGEREF _Toc147741445 \h </w:instrText>
+              <w:instrText xml:space="preserve"> PAGEREF _Toc149559334 \h </w:instrText>
             </w:r>
             <w:r>
               <w:rPr>
@@ -9624,7 +9624,7 @@
               <w:lang w:eastAsia="es-ES"/>
             </w:rPr>
           </w:pPr>
-          <w:hyperlink w:anchor="_Toc147741446" w:history="1">
+          <w:hyperlink w:anchor="_Toc149559335" w:history="1">
             <w:r>
               <w:rPr>
                 <w:rStyle w:val="Hipervnculo"/>
@@ -9652,7 +9652,7 @@
                 <w:noProof/>
                 <w:webHidden/>
               </w:rPr>
-              <w:instrText xml:space="preserve"> PAGEREF _Toc147741446 \h </w:instrText>
+              <w:instrText xml:space="preserve"> PAGEREF _Toc149559335 \h </w:instrText>
             </w:r>
             <w:r>
               <w:rPr>
@@ -9698,7 +9698,7 @@
               <w:lang w:eastAsia="es-ES"/>
             </w:rPr>
           </w:pPr>
-          <w:hyperlink w:anchor="_Toc147741447" w:history="1">
+          <w:hyperlink w:anchor="_Toc149559336" w:history="1">
             <w:r>
               <w:rPr>
                 <w:rStyle w:val="Hipervnculo"/>
@@ -9726,7 +9726,7 @@
                 <w:noProof/>
                 <w:webHidden/>
               </w:rPr>
-              <w:instrText xml:space="preserve"> PAGEREF _Toc147741447 \h </w:instrText>
+              <w:instrText xml:space="preserve"> PAGEREF _Toc149559336 \h </w:instrText>
             </w:r>
             <w:r>
               <w:rPr>
@@ -9772,7 +9772,7 @@
               <w:lang w:eastAsia="es-ES"/>
             </w:rPr>
           </w:pPr>
-          <w:hyperlink w:anchor="_Toc147741448" w:history="1">
+          <w:hyperlink w:anchor="_Toc149559337" w:history="1">
             <w:r>
               <w:rPr>
                 <w:rStyle w:val="Hipervnculo"/>
@@ -9800,7 +9800,7 @@
                 <w:noProof/>
                 <w:webHidden/>
               </w:rPr>
-              <w:instrText xml:space="preserve"> PAGEREF _Toc147741448 \h </w:instrText>
+              <w:instrText xml:space="preserve"> PAGEREF _Toc149559337 \h </w:instrText>
             </w:r>
             <w:r>
               <w:rPr>
@@ -9846,7 +9846,7 @@
               <w:lang w:eastAsia="es-ES"/>
             </w:rPr>
           </w:pPr>
-          <w:hyperlink w:anchor="_Toc147741449" w:history="1">
+          <w:hyperlink w:anchor="_Toc149559338" w:history="1">
             <w:r>
               <w:rPr>
                 <w:rStyle w:val="Hipervnculo"/>
@@ -9874,7 +9874,7 @@
                 <w:noProof/>
                 <w:webHidden/>
               </w:rPr>
-              <w:instrText xml:space="preserve"> PAGEREF _Toc147741449 \h </w:instrText>
+              <w:instrText xml:space="preserve"> PAGEREF _Toc149559338 \h </w:instrText>
             </w:r>
             <w:r>
               <w:rPr>
@@ -9920,7 +9920,7 @@
               <w:lang w:eastAsia="es-ES"/>
             </w:rPr>
           </w:pPr>
-          <w:hyperlink w:anchor="_Toc147741450" w:history="1">
+          <w:hyperlink w:anchor="_Toc149559339" w:history="1">
             <w:r>
               <w:rPr>
                 <w:rStyle w:val="Hipervnculo"/>
@@ -9948,7 +9948,7 @@
                 <w:noProof/>
                 <w:webHidden/>
               </w:rPr>
-              <w:instrText xml:space="preserve"> PAGEREF _Toc147741450 \h </w:instrText>
+              <w:instrText xml:space="preserve"> PAGEREF _Toc149559339 \h </w:instrText>
             </w:r>
             <w:r>
               <w:rPr>
@@ -9994,7 +9994,7 @@
               <w:lang w:eastAsia="es-ES"/>
             </w:rPr>
           </w:pPr>
-          <w:hyperlink w:anchor="_Toc147741451" w:history="1">
+          <w:hyperlink w:anchor="_Toc149559340" w:history="1">
             <w:r>
               <w:rPr>
                 <w:rStyle w:val="Hipervnculo"/>
@@ -10022,7 +10022,7 @@
                 <w:noProof/>
                 <w:webHidden/>
               </w:rPr>
-              <w:instrText xml:space="preserve"> PAGEREF _Toc147741451 \h </w:instrText>
+              <w:instrText xml:space="preserve"> PAGEREF _Toc149559340 \h </w:instrText>
             </w:r>
             <w:r>
               <w:rPr>
@@ -10068,7 +10068,7 @@
               <w:lang w:eastAsia="es-ES"/>
             </w:rPr>
           </w:pPr>
-          <w:hyperlink w:anchor="_Toc147741452" w:history="1">
+          <w:hyperlink w:anchor="_Toc149559341" w:history="1">
             <w:r>
               <w:rPr>
                 <w:rStyle w:val="Hipervnculo"/>
@@ -10096,7 +10096,7 @@
                 <w:noProof/>
                 <w:webHidden/>
               </w:rPr>
-              <w:instrText xml:space="preserve"> PAGEREF _Toc147741452 \h </w:instrText>
+              <w:instrText xml:space="preserve"> PAGEREF _Toc149559341 \h </w:instrText>
             </w:r>
             <w:r>
               <w:rPr>
@@ -10142,7 +10142,7 @@
               <w:lang w:eastAsia="es-ES"/>
             </w:rPr>
           </w:pPr>
-          <w:hyperlink w:anchor="_Toc147741453" w:history="1">
+          <w:hyperlink w:anchor="_Toc149559342" w:history="1">
             <w:r>
               <w:rPr>
                 <w:rStyle w:val="Hipervnculo"/>
@@ -10170,7 +10170,7 @@
                 <w:noProof/>
                 <w:webHidden/>
               </w:rPr>
-              <w:instrText xml:space="preserve"> PAGEREF _Toc147741453 \h </w:instrText>
+              <w:instrText xml:space="preserve"> PAGEREF _Toc149559342 \h </w:instrText>
             </w:r>
             <w:r>
               <w:rPr>
@@ -10216,7 +10216,7 @@
               <w:lang w:eastAsia="es-ES"/>
             </w:rPr>
           </w:pPr>
-          <w:hyperlink w:anchor="_Toc147741454" w:history="1">
+          <w:hyperlink w:anchor="_Toc149559343" w:history="1">
             <w:r>
               <w:rPr>
                 <w:rStyle w:val="Hipervnculo"/>
@@ -10244,7 +10244,7 @@
                 <w:noProof/>
                 <w:webHidden/>
               </w:rPr>
-              <w:instrText xml:space="preserve"> PAGEREF _Toc147741454 \h </w:instrText>
+              <w:instrText xml:space="preserve"> PAGEREF _Toc149559343 \h </w:instrText>
             </w:r>
             <w:r>
               <w:rPr>
@@ -10290,7 +10290,7 @@
               <w:lang w:eastAsia="es-ES"/>
             </w:rPr>
           </w:pPr>
-          <w:hyperlink w:anchor="_Toc147741455" w:history="1">
+          <w:hyperlink w:anchor="_Toc149559344" w:history="1">
             <w:r>
               <w:rPr>
                 <w:rStyle w:val="Hipervnculo"/>
@@ -10318,7 +10318,7 @@
                 <w:noProof/>
                 <w:webHidden/>
               </w:rPr>
-              <w:instrText xml:space="preserve"> PAGEREF _Toc147741455 \h </w:instrText>
+              <w:instrText xml:space="preserve"> PAGEREF _Toc149559344 \h </w:instrText>
             </w:r>
             <w:r>
               <w:rPr>
@@ -10364,7 +10364,7 @@
               <w:lang w:eastAsia="es-ES"/>
             </w:rPr>
           </w:pPr>
-          <w:hyperlink w:anchor="_Toc147741456" w:history="1">
+          <w:hyperlink w:anchor="_Toc149559345" w:history="1">
             <w:r>
               <w:rPr>
                 <w:rStyle w:val="Hipervnculo"/>
@@ -10392,7 +10392,7 @@
                 <w:noProof/>
                 <w:webHidden/>
               </w:rPr>
-              <w:instrText xml:space="preserve"> PAGEREF _Toc147741456 \h </w:instrText>
+              <w:instrText xml:space="preserve"> PAGEREF _Toc149559345 \h </w:instrText>
             </w:r>
             <w:r>
               <w:rPr>
@@ -10438,7 +10438,7 @@
               <w:lang w:eastAsia="es-ES"/>
             </w:rPr>
           </w:pPr>
-          <w:hyperlink w:anchor="_Toc147741457" w:history="1">
+          <w:hyperlink w:anchor="_Toc149559346" w:history="1">
             <w:r>
               <w:rPr>
                 <w:rStyle w:val="Hipervnculo"/>
@@ -10466,7 +10466,7 @@
                 <w:noProof/>
                 <w:webHidden/>
               </w:rPr>
-              <w:instrText xml:space="preserve"> PAGEREF _Toc147741457 \h </w:instrText>
+              <w:instrText xml:space="preserve"> PAGEREF _Toc149559346 \h </w:instrText>
             </w:r>
             <w:r>
               <w:rPr>
@@ -10512,7 +10512,7 @@
               <w:lang w:eastAsia="es-ES"/>
             </w:rPr>
           </w:pPr>
-          <w:hyperlink w:anchor="_Toc147741458" w:history="1">
+          <w:hyperlink w:anchor="_Toc149559347" w:history="1">
             <w:r>
               <w:rPr>
                 <w:rStyle w:val="Hipervnculo"/>
@@ -10540,7 +10540,7 @@
                 <w:noProof/>
                 <w:webHidden/>
               </w:rPr>
-              <w:instrText xml:space="preserve"> PAGEREF _Toc147741458 \h </w:instrText>
+              <w:instrText xml:space="preserve"> PAGEREF _Toc149559347 \h </w:instrText>
             </w:r>
             <w:r>
               <w:rPr>
@@ -10586,14 +10586,14 @@
               <w:lang w:eastAsia="es-ES"/>
             </w:rPr>
           </w:pPr>
-          <w:hyperlink w:anchor="_Toc147741459" w:history="1">
+          <w:hyperlink w:anchor="_Toc149559348" w:history="1">
             <w:r>
               <w:rPr>
                 <w:rStyle w:val="Hipervnculo"/>
                 <w:noProof/>
                 <w:lang w:val="ca-ES"/>
               </w:rPr>
-              <w:t>2.23 Versió 1.7.0 (09/10/2023)</w:t>
+              <w:t>2.23 Versió 1.7.0 (10/10/2023)</w:t>
             </w:r>
             <w:r>
               <w:rPr>
@@ -10614,7 +10614,7 @@
                 <w:noProof/>
                 <w:webHidden/>
               </w:rPr>
-              <w:instrText xml:space="preserve"> PAGEREF _Toc147741459 \h </w:instrText>
+              <w:instrText xml:space="preserve"> PAGEREF _Toc149559348 \h </w:instrText>
             </w:r>
             <w:r>
               <w:rPr>
@@ -10660,7 +10660,7 @@
               <w:lang w:eastAsia="es-ES"/>
             </w:rPr>
           </w:pPr>
-          <w:hyperlink w:anchor="_Toc147741460" w:history="1">
+          <w:hyperlink w:anchor="_Toc149559349" w:history="1">
             <w:r>
               <w:rPr>
                 <w:rStyle w:val="Hipervnculo"/>
@@ -10688,7 +10688,7 @@
                 <w:noProof/>
                 <w:webHidden/>
               </w:rPr>
-              <w:instrText xml:space="preserve"> PAGEREF _Toc147741460 \h </w:instrText>
+              <w:instrText xml:space="preserve"> PAGEREF _Toc149559349 \h </w:instrText>
             </w:r>
             <w:r>
               <w:rPr>
@@ -10734,7 +10734,7 @@
               <w:lang w:eastAsia="es-ES"/>
             </w:rPr>
           </w:pPr>
-          <w:hyperlink w:anchor="_Toc147741461" w:history="1">
+          <w:hyperlink w:anchor="_Toc149559350" w:history="1">
             <w:r>
               <w:rPr>
                 <w:rStyle w:val="Hipervnculo"/>
@@ -10762,7 +10762,7 @@
                 <w:noProof/>
                 <w:webHidden/>
               </w:rPr>
-              <w:instrText xml:space="preserve"> PAGEREF _Toc147741461 \h </w:instrText>
+              <w:instrText xml:space="preserve"> PAGEREF _Toc149559350 \h </w:instrText>
             </w:r>
             <w:r>
               <w:rPr>
@@ -10808,7 +10808,7 @@
               <w:lang w:eastAsia="es-ES"/>
             </w:rPr>
           </w:pPr>
-          <w:hyperlink w:anchor="_Toc147741462" w:history="1">
+          <w:hyperlink w:anchor="_Toc149559351" w:history="1">
             <w:r>
               <w:rPr>
                 <w:rStyle w:val="Hipervnculo"/>
@@ -10836,7 +10836,7 @@
                 <w:noProof/>
                 <w:webHidden/>
               </w:rPr>
-              <w:instrText xml:space="preserve"> PAGEREF _Toc147741462 \h </w:instrText>
+              <w:instrText xml:space="preserve"> PAGEREF _Toc149559351 \h </w:instrText>
             </w:r>
             <w:r>
               <w:rPr>
@@ -10916,7 +10916,7 @@
           <w:lang w:val="ca-ES"/>
         </w:rPr>
       </w:pPr>
-      <w:bookmarkStart w:id="2" w:name="_Toc147741385"/>
+      <w:bookmarkStart w:id="2" w:name="_Toc149559274"/>
       <w:r>
         <w:rPr>
           <w:lang w:val="ca-ES"/>
@@ -10974,7 +10974,7 @@
       </w:pPr>
       <w:bookmarkStart w:id="3" w:name="_Toc92794996"/>
       <w:bookmarkStart w:id="4" w:name="_Toc92795108"/>
-      <w:bookmarkStart w:id="5" w:name="_Toc147741386"/>
+      <w:bookmarkStart w:id="5" w:name="_Toc149559275"/>
       <w:r>
         <w:rPr>
           <w:lang w:val="ca-ES"/>
@@ -11018,7 +11018,7 @@
       <w:bookmarkStart w:id="6" w:name="_Toc67914566"/>
       <w:bookmarkStart w:id="7" w:name="_Toc92794997"/>
       <w:bookmarkStart w:id="8" w:name="_Toc92795109"/>
-      <w:bookmarkStart w:id="9" w:name="_Toc147741387"/>
+      <w:bookmarkStart w:id="9" w:name="_Toc149559276"/>
       <w:r>
         <w:rPr>
           <w:lang w:val="ca-ES"/>
@@ -11068,7 +11068,7 @@
         </w:rPr>
       </w:pPr>
       <w:bookmarkStart w:id="10" w:name="_Toc112157804"/>
-      <w:bookmarkStart w:id="11" w:name="_Toc147741388"/>
+      <w:bookmarkStart w:id="11" w:name="_Toc149559277"/>
       <w:r>
         <w:rPr>
           <w:lang w:val="ca-ES"/>
@@ -11430,7 +11430,7 @@
       </w:r>
       <w:bookmarkStart w:id="13" w:name="_Toc92794998"/>
       <w:bookmarkStart w:id="14" w:name="_Toc92795110"/>
-      <w:bookmarkStart w:id="15" w:name="_Toc147741389"/>
+      <w:bookmarkStart w:id="15" w:name="_Toc149559278"/>
       <w:r>
         <w:rPr>
           <w:lang w:val="ca-ES"/>
@@ -11474,7 +11474,7 @@
           <w:lang w:val="ca-ES"/>
         </w:rPr>
       </w:pPr>
-      <w:bookmarkStart w:id="16" w:name="_Toc147741390"/>
+      <w:bookmarkStart w:id="16" w:name="_Toc149559279"/>
       <w:r>
         <w:rPr>
           <w:lang w:val="ca-ES"/>
@@ -11569,7 +11569,7 @@
           <w:lang w:val="ca-ES"/>
         </w:rPr>
       </w:pPr>
-      <w:bookmarkStart w:id="20" w:name="_Toc147741391"/>
+      <w:bookmarkStart w:id="20" w:name="_Toc149559280"/>
       <w:r>
         <w:rPr>
           <w:lang w:val="ca-ES"/>
@@ -11613,7 +11613,7 @@
           <w:lang w:val="ca-ES"/>
         </w:rPr>
       </w:pPr>
-      <w:bookmarkStart w:id="21" w:name="_Toc147741392"/>
+      <w:bookmarkStart w:id="21" w:name="_Toc149559281"/>
       <w:r>
         <w:rPr>
           <w:lang w:val="ca-ES"/>
@@ -11740,7 +11740,7 @@
       </w:r>
       <w:bookmarkStart w:id="23" w:name="_Toc92795112"/>
       <w:bookmarkStart w:id="24" w:name="_Toc92795000"/>
-      <w:bookmarkStart w:id="25" w:name="_Toc147741393"/>
+      <w:bookmarkStart w:id="25" w:name="_Toc149559282"/>
       <w:r>
         <w:rPr>
           <w:lang w:val="ca-ES"/>
@@ -11783,7 +11783,7 @@
           <w:lang w:val="ca-ES"/>
         </w:rPr>
       </w:pPr>
-      <w:bookmarkStart w:id="26" w:name="_Toc147741394"/>
+      <w:bookmarkStart w:id="26" w:name="_Toc149559283"/>
       <w:r>
         <w:rPr>
           <w:lang w:val="ca-ES"/>
@@ -12211,7 +12211,7 @@
       </w:pPr>
       <w:bookmarkStart w:id="27" w:name="_Toc92795001"/>
       <w:bookmarkStart w:id="28" w:name="_Toc92795113"/>
-      <w:bookmarkStart w:id="29" w:name="_Toc147741395"/>
+      <w:bookmarkStart w:id="29" w:name="_Toc149559284"/>
       <w:r>
         <w:rPr>
           <w:lang w:val="ca-ES"/>
@@ -12254,7 +12254,7 @@
           <w:lang w:val="ca-ES"/>
         </w:rPr>
       </w:pPr>
-      <w:bookmarkStart w:id="30" w:name="_Toc147741396"/>
+      <w:bookmarkStart w:id="30" w:name="_Toc149559285"/>
       <w:r>
         <w:rPr>
           <w:lang w:val="ca-ES"/>
@@ -12326,7 +12326,7 @@
       </w:pPr>
       <w:bookmarkStart w:id="31" w:name="_Toc92795114"/>
       <w:bookmarkStart w:id="32" w:name="_Toc92795002"/>
-      <w:bookmarkStart w:id="33" w:name="_Toc147741397"/>
+      <w:bookmarkStart w:id="33" w:name="_Toc149559286"/>
       <w:r>
         <w:rPr>
           <w:lang w:val="ca-ES"/>
@@ -12369,7 +12369,7 @@
           <w:lang w:val="ca-ES"/>
         </w:rPr>
       </w:pPr>
-      <w:bookmarkStart w:id="34" w:name="_Toc147741398"/>
+      <w:bookmarkStart w:id="34" w:name="_Toc149559287"/>
       <w:r>
         <w:rPr>
           <w:lang w:val="ca-ES"/>
@@ -12467,7 +12467,7 @@
       </w:pPr>
       <w:bookmarkStart w:id="35" w:name="_Toc92795115"/>
       <w:bookmarkStart w:id="36" w:name="_Toc92795003"/>
-      <w:bookmarkStart w:id="37" w:name="_Toc147741399"/>
+      <w:bookmarkStart w:id="37" w:name="_Toc149559288"/>
       <w:r>
         <w:rPr>
           <w:lang w:val="ca-ES"/>
@@ -12510,7 +12510,7 @@
           <w:lang w:val="ca-ES"/>
         </w:rPr>
       </w:pPr>
-      <w:bookmarkStart w:id="38" w:name="_Toc147741400"/>
+      <w:bookmarkStart w:id="38" w:name="_Toc149559289"/>
       <w:r>
         <w:rPr>
           <w:lang w:val="ca-ES"/>
@@ -12588,7 +12588,7 @@
       </w:pPr>
       <w:bookmarkStart w:id="39" w:name="_Toc92795004"/>
       <w:bookmarkStart w:id="40" w:name="_Toc92795116"/>
-      <w:bookmarkStart w:id="41" w:name="_Toc147741401"/>
+      <w:bookmarkStart w:id="41" w:name="_Toc149559290"/>
       <w:r>
         <w:rPr>
           <w:lang w:val="ca-ES"/>
@@ -12631,7 +12631,7 @@
           <w:lang w:val="ca-ES"/>
         </w:rPr>
       </w:pPr>
-      <w:bookmarkStart w:id="42" w:name="_Toc147741402"/>
+      <w:bookmarkStart w:id="42" w:name="_Toc149559291"/>
       <w:r>
         <w:rPr>
           <w:lang w:val="ca-ES"/>
@@ -12743,7 +12743,7 @@
       </w:pPr>
       <w:bookmarkStart w:id="43" w:name="_Toc92795005"/>
       <w:bookmarkStart w:id="44" w:name="_Toc92795117"/>
-      <w:bookmarkStart w:id="45" w:name="_Toc147741403"/>
+      <w:bookmarkStart w:id="45" w:name="_Toc149559292"/>
       <w:r>
         <w:rPr>
           <w:lang w:val="ca-ES"/>
@@ -12786,7 +12786,7 @@
           <w:lang w:val="ca-ES"/>
         </w:rPr>
       </w:pPr>
-      <w:bookmarkStart w:id="46" w:name="_Toc147741404"/>
+      <w:bookmarkStart w:id="46" w:name="_Toc149559293"/>
       <w:r>
         <w:rPr>
           <w:lang w:val="ca-ES"/>
@@ -14301,7 +14301,7 @@
           <w:lang w:val="ca-ES"/>
         </w:rPr>
       </w:pPr>
-      <w:bookmarkStart w:id="47" w:name="_Toc147741405"/>
+      <w:bookmarkStart w:id="47" w:name="_Toc149559294"/>
       <w:r>
         <w:rPr>
           <w:lang w:val="ca-ES"/>
@@ -17206,7 +17206,7 @@
           <w:lang w:val="ca-ES"/>
         </w:rPr>
       </w:pPr>
-      <w:bookmarkStart w:id="48" w:name="_Toc147741406"/>
+      <w:bookmarkStart w:id="48" w:name="_Toc149559295"/>
       <w:r>
         <w:rPr>
           <w:lang w:val="ca-ES"/>
@@ -18439,7 +18439,7 @@
       </w:pPr>
       <w:bookmarkStart w:id="49" w:name="_Toc92795006"/>
       <w:bookmarkStart w:id="50" w:name="_Toc92795118"/>
-      <w:bookmarkStart w:id="51" w:name="_Toc147741407"/>
+      <w:bookmarkStart w:id="51" w:name="_Toc149559296"/>
       <w:r>
         <w:rPr>
           <w:lang w:val="ca-ES"/>
@@ -18482,7 +18482,7 @@
           <w:lang w:val="ca-ES"/>
         </w:rPr>
       </w:pPr>
-      <w:bookmarkStart w:id="52" w:name="_Toc147741408"/>
+      <w:bookmarkStart w:id="52" w:name="_Toc149559297"/>
       <w:r>
         <w:rPr>
           <w:lang w:val="ca-ES"/>
@@ -18644,7 +18644,7 @@
           <w:lang w:val="ca-ES"/>
         </w:rPr>
       </w:pPr>
-      <w:bookmarkStart w:id="53" w:name="_Toc147741409"/>
+      <w:bookmarkStart w:id="53" w:name="_Toc149559298"/>
       <w:r>
         <w:rPr>
           <w:lang w:val="ca-ES"/>
@@ -19740,7 +19740,7 @@
           <w:lang w:val="ca-ES"/>
         </w:rPr>
       </w:pPr>
-      <w:bookmarkStart w:id="54" w:name="_Toc147741410"/>
+      <w:bookmarkStart w:id="54" w:name="_Toc149559299"/>
       <w:r>
         <w:rPr>
           <w:lang w:val="ca-ES"/>
@@ -20418,7 +20418,7 @@
       </w:pPr>
       <w:bookmarkStart w:id="55" w:name="_Toc92795119"/>
       <w:bookmarkStart w:id="56" w:name="_Toc92795007"/>
-      <w:bookmarkStart w:id="57" w:name="_Toc147741411"/>
+      <w:bookmarkStart w:id="57" w:name="_Toc149559300"/>
       <w:r>
         <w:rPr>
           <w:lang w:val="ca-ES"/>
@@ -20461,7 +20461,7 @@
           <w:lang w:val="ca-ES"/>
         </w:rPr>
       </w:pPr>
-      <w:bookmarkStart w:id="58" w:name="_Toc147741412"/>
+      <w:bookmarkStart w:id="58" w:name="_Toc149559301"/>
       <w:r>
         <w:rPr>
           <w:lang w:val="ca-ES"/>
@@ -20577,7 +20577,7 @@
           <w:lang w:val="ca-ES"/>
         </w:rPr>
       </w:pPr>
-      <w:bookmarkStart w:id="59" w:name="_Toc147741413"/>
+      <w:bookmarkStart w:id="59" w:name="_Toc149559302"/>
       <w:r>
         <w:rPr>
           <w:lang w:val="ca-ES"/>
@@ -20928,7 +20928,7 @@
           <w:lang w:val="ca-ES"/>
         </w:rPr>
       </w:pPr>
-      <w:bookmarkStart w:id="60" w:name="_Toc147741414"/>
+      <w:bookmarkStart w:id="60" w:name="_Toc149559303"/>
       <w:r>
         <w:rPr>
           <w:lang w:val="ca-ES"/>
@@ -21423,7 +21423,7 @@
           <w:lang w:val="ca-ES"/>
         </w:rPr>
       </w:pPr>
-      <w:bookmarkStart w:id="61" w:name="_Toc147741415"/>
+      <w:bookmarkStart w:id="61" w:name="_Toc149559304"/>
       <w:r>
         <w:rPr>
           <w:lang w:val="ca-ES"/>
@@ -21464,7 +21464,7 @@
           <w:lang w:val="ca-ES"/>
         </w:rPr>
       </w:pPr>
-      <w:bookmarkStart w:id="62" w:name="_Toc147741416"/>
+      <w:bookmarkStart w:id="62" w:name="_Toc149559305"/>
       <w:r>
         <w:rPr>
           <w:lang w:val="ca-ES"/>
@@ -21948,7 +21948,7 @@
           <w:lang w:val="ca-ES"/>
         </w:rPr>
       </w:pPr>
-      <w:bookmarkStart w:id="63" w:name="_Toc147741417"/>
+      <w:bookmarkStart w:id="63" w:name="_Toc149559306"/>
       <w:r>
         <w:rPr>
           <w:lang w:val="ca-ES"/>
@@ -23430,7 +23430,7 @@
           <w:lang w:val="ca-ES"/>
         </w:rPr>
       </w:pPr>
-      <w:bookmarkStart w:id="64" w:name="_Toc147741418"/>
+      <w:bookmarkStart w:id="64" w:name="_Toc149559307"/>
       <w:r>
         <w:rPr>
           <w:lang w:val="ca-ES"/>
@@ -24186,7 +24186,7 @@
           <w:lang w:val="ca-ES"/>
         </w:rPr>
       </w:pPr>
-      <w:bookmarkStart w:id="65" w:name="_Toc147741419"/>
+      <w:bookmarkStart w:id="65" w:name="_Toc149559308"/>
       <w:r>
         <w:rPr>
           <w:lang w:val="ca-ES"/>
@@ -24227,7 +24227,7 @@
           <w:lang w:val="ca-ES"/>
         </w:rPr>
       </w:pPr>
-      <w:bookmarkStart w:id="66" w:name="_Toc147741420"/>
+      <w:bookmarkStart w:id="66" w:name="_Toc149559309"/>
       <w:r>
         <w:rPr>
           <w:lang w:val="ca-ES"/>
@@ -24655,7 +24655,7 @@
           <w:lang w:val="ca-ES"/>
         </w:rPr>
       </w:pPr>
-      <w:bookmarkStart w:id="67" w:name="_Toc147741421"/>
+      <w:bookmarkStart w:id="67" w:name="_Toc149559310"/>
       <w:r>
         <w:rPr>
           <w:lang w:val="ca-ES"/>
@@ -25265,7 +25265,7 @@
           <w:lang w:val="ca-ES"/>
         </w:rPr>
       </w:pPr>
-      <w:bookmarkStart w:id="68" w:name="_Toc147741422"/>
+      <w:bookmarkStart w:id="68" w:name="_Toc149559311"/>
       <w:r>
         <w:rPr>
           <w:lang w:val="ca-ES"/>
@@ -26144,7 +26144,7 @@
           <w:lang w:val="ca-ES"/>
         </w:rPr>
       </w:pPr>
-      <w:bookmarkStart w:id="69" w:name="_Toc147741423"/>
+      <w:bookmarkStart w:id="69" w:name="_Toc149559312"/>
       <w:r>
         <w:rPr>
           <w:lang w:val="ca-ES"/>
@@ -26185,7 +26185,7 @@
           <w:lang w:val="ca-ES"/>
         </w:rPr>
       </w:pPr>
-      <w:bookmarkStart w:id="70" w:name="_Toc147741424"/>
+      <w:bookmarkStart w:id="70" w:name="_Toc149559313"/>
       <w:r>
         <w:rPr>
           <w:lang w:val="ca-ES"/>
@@ -26399,7 +26399,7 @@
           <w:lang w:val="ca-ES"/>
         </w:rPr>
       </w:pPr>
-      <w:bookmarkStart w:id="71" w:name="_Toc147741425"/>
+      <w:bookmarkStart w:id="71" w:name="_Toc149559314"/>
       <w:r>
         <w:rPr>
           <w:lang w:val="ca-ES"/>
@@ -27172,7 +27172,7 @@
           <w:lang w:val="ca-ES"/>
         </w:rPr>
       </w:pPr>
-      <w:bookmarkStart w:id="72" w:name="_Toc147741426"/>
+      <w:bookmarkStart w:id="72" w:name="_Toc149559315"/>
       <w:r>
         <w:rPr>
           <w:lang w:val="ca-ES"/>
@@ -27702,7 +27702,7 @@
           <w:lang w:val="ca-ES"/>
         </w:rPr>
       </w:pPr>
-      <w:bookmarkStart w:id="73" w:name="_Toc147741427"/>
+      <w:bookmarkStart w:id="73" w:name="_Toc149559316"/>
       <w:r>
         <w:rPr>
           <w:lang w:val="ca-ES"/>
@@ -27746,7 +27746,7 @@
           <w:lang w:val="ca-ES"/>
         </w:rPr>
       </w:pPr>
-      <w:bookmarkStart w:id="74" w:name="_Toc147741428"/>
+      <w:bookmarkStart w:id="74" w:name="_Toc149559317"/>
       <w:r>
         <w:rPr>
           <w:lang w:val="ca-ES"/>
@@ -27819,7 +27819,7 @@
           <w:lang w:val="ca-ES"/>
         </w:rPr>
       </w:pPr>
-      <w:bookmarkStart w:id="75" w:name="_Toc147741429"/>
+      <w:bookmarkStart w:id="75" w:name="_Toc149559318"/>
       <w:r>
         <w:rPr>
           <w:lang w:val="ca-ES"/>
@@ -28144,7 +28144,7 @@
           <w:lang w:val="ca-ES"/>
         </w:rPr>
       </w:pPr>
-      <w:bookmarkStart w:id="76" w:name="_Toc147741430"/>
+      <w:bookmarkStart w:id="76" w:name="_Toc149559319"/>
       <w:r>
         <w:rPr>
           <w:lang w:val="ca-ES"/>
@@ -28563,7 +28563,7 @@
           <w:lang w:val="ca-ES"/>
         </w:rPr>
       </w:pPr>
-      <w:bookmarkStart w:id="78" w:name="_Toc147741431"/>
+      <w:bookmarkStart w:id="78" w:name="_Toc149559320"/>
       <w:r>
         <w:rPr>
           <w:lang w:val="ca-ES"/>
@@ -28607,7 +28607,7 @@
           <w:lang w:val="ca-ES"/>
         </w:rPr>
       </w:pPr>
-      <w:bookmarkStart w:id="79" w:name="_Toc147741432"/>
+      <w:bookmarkStart w:id="79" w:name="_Toc149559321"/>
       <w:r>
         <w:rPr>
           <w:lang w:val="ca-ES"/>
@@ -28783,7 +28783,7 @@
           <w:lang w:val="ca-ES"/>
         </w:rPr>
       </w:pPr>
-      <w:bookmarkStart w:id="80" w:name="_Toc147741433"/>
+      <w:bookmarkStart w:id="80" w:name="_Toc149559322"/>
       <w:r>
         <w:rPr>
           <w:lang w:val="ca-ES"/>
@@ -29686,7 +29686,7 @@
           <w:lang w:val="ca-ES"/>
         </w:rPr>
       </w:pPr>
-      <w:bookmarkStart w:id="81" w:name="_Toc147741434"/>
+      <w:bookmarkStart w:id="81" w:name="_Toc149559323"/>
       <w:r>
         <w:rPr>
           <w:lang w:val="ca-ES"/>
@@ -30619,7 +30619,7 @@
         </w:rPr>
       </w:pPr>
       <w:bookmarkStart w:id="82" w:name="_Toc126700332"/>
-      <w:bookmarkStart w:id="83" w:name="_Toc147741435"/>
+      <w:bookmarkStart w:id="83" w:name="_Toc149559324"/>
       <w:r>
         <w:rPr>
           <w:lang w:val="ca-ES"/>
@@ -30658,7 +30658,7 @@
           <w:lang w:val="ca-ES"/>
         </w:rPr>
       </w:pPr>
-      <w:bookmarkStart w:id="85" w:name="_Toc147741436"/>
+      <w:bookmarkStart w:id="85" w:name="_Toc149559325"/>
       <w:r>
         <w:rPr>
           <w:lang w:val="ca-ES"/>
@@ -30830,7 +30830,7 @@
         </w:rPr>
       </w:pPr>
       <w:bookmarkStart w:id="86" w:name="_Toc126700334"/>
-      <w:bookmarkStart w:id="87" w:name="_Toc147741437"/>
+      <w:bookmarkStart w:id="87" w:name="_Toc149559326"/>
       <w:r>
         <w:rPr>
           <w:lang w:val="ca-ES"/>
@@ -31325,7 +31325,7 @@
         </w:rPr>
       </w:pPr>
       <w:bookmarkStart w:id="88" w:name="_Toc126700335"/>
-      <w:bookmarkStart w:id="89" w:name="_Toc147741438"/>
+      <w:bookmarkStart w:id="89" w:name="_Toc149559327"/>
       <w:r>
         <w:rPr>
           <w:lang w:val="ca-ES"/>
@@ -32069,7 +32069,7 @@
         </w:rPr>
       </w:pPr>
       <w:bookmarkStart w:id="90" w:name="_Toc132138746"/>
-      <w:bookmarkStart w:id="91" w:name="_Toc147741439"/>
+      <w:bookmarkStart w:id="91" w:name="_Toc149559328"/>
       <w:r>
         <w:rPr>
           <w:lang w:val="ca-ES"/>
@@ -32110,7 +32110,7 @@
           <w:lang w:val="ca-ES"/>
         </w:rPr>
       </w:pPr>
-      <w:bookmarkStart w:id="92" w:name="_Toc147741440"/>
+      <w:bookmarkStart w:id="92" w:name="_Toc149559329"/>
       <w:r>
         <w:rPr>
           <w:lang w:val="ca-ES"/>
@@ -32381,7 +32381,7 @@
         </w:rPr>
       </w:pPr>
       <w:bookmarkStart w:id="93" w:name="_Toc132138748"/>
-      <w:bookmarkStart w:id="94" w:name="_Toc147741441"/>
+      <w:bookmarkStart w:id="94" w:name="_Toc149559330"/>
       <w:r>
         <w:rPr>
           <w:lang w:val="ca-ES"/>
@@ -32934,7 +32934,7 @@
         </w:rPr>
       </w:pPr>
       <w:bookmarkStart w:id="95" w:name="_Toc132138749"/>
-      <w:bookmarkStart w:id="96" w:name="_Toc147741442"/>
+      <w:bookmarkStart w:id="96" w:name="_Toc149559331"/>
       <w:r>
         <w:rPr>
           <w:lang w:val="ca-ES"/>
@@ -33311,7 +33311,7 @@
         </w:rPr>
       </w:pPr>
       <w:bookmarkStart w:id="97" w:name="_Toc135950531"/>
-      <w:bookmarkStart w:id="98" w:name="_Toc147741443"/>
+      <w:bookmarkStart w:id="98" w:name="_Toc149559332"/>
       <w:r>
         <w:rPr>
           <w:lang w:val="ca-ES"/>
@@ -33401,7 +33401,7 @@
           <w:lang w:val="ca-ES"/>
         </w:rPr>
       </w:pPr>
-      <w:bookmarkStart w:id="100" w:name="_Toc147741444"/>
+      <w:bookmarkStart w:id="100" w:name="_Toc149559333"/>
       <w:bookmarkEnd w:id="99"/>
       <w:r>
         <w:rPr>
@@ -33701,7 +33701,7 @@
           <w:lang w:val="ca-ES"/>
         </w:rPr>
       </w:pPr>
-      <w:bookmarkStart w:id="101" w:name="_Toc147741445"/>
+      <w:bookmarkStart w:id="101" w:name="_Toc149559334"/>
       <w:r>
         <w:rPr>
           <w:lang w:val="ca-ES"/>
@@ -34105,7 +34105,7 @@
           <w:lang w:val="ca-ES"/>
         </w:rPr>
       </w:pPr>
-      <w:bookmarkStart w:id="102" w:name="_Toc147741446"/>
+      <w:bookmarkStart w:id="102" w:name="_Toc149559335"/>
       <w:r>
         <w:rPr>
           <w:lang w:val="ca-ES"/>
@@ -34998,7 +34998,7 @@
           <w:lang w:val="ca-ES"/>
         </w:rPr>
       </w:pPr>
-      <w:bookmarkStart w:id="103" w:name="_Toc147741447"/>
+      <w:bookmarkStart w:id="103" w:name="_Toc149559336"/>
       <w:r>
         <w:rPr>
           <w:lang w:val="ca-ES"/>
@@ -35038,7 +35038,7 @@
           <w:lang w:val="ca-ES"/>
         </w:rPr>
       </w:pPr>
-      <w:bookmarkStart w:id="104" w:name="_Toc147741448"/>
+      <w:bookmarkStart w:id="104" w:name="_Toc149559337"/>
       <w:r>
         <w:rPr>
           <w:lang w:val="ca-ES"/>
@@ -35978,7 +35978,7 @@
           <w:lang w:val="ca-ES"/>
         </w:rPr>
       </w:pPr>
-      <w:bookmarkStart w:id="105" w:name="_Toc147741449"/>
+      <w:bookmarkStart w:id="105" w:name="_Toc149559338"/>
       <w:r>
         <w:rPr>
           <w:lang w:val="ca-ES"/>
@@ -36308,7 +36308,7 @@
           <w:lang w:val="ca-ES"/>
         </w:rPr>
       </w:pPr>
-      <w:bookmarkStart w:id="106" w:name="_Toc147741450"/>
+      <w:bookmarkStart w:id="106" w:name="_Toc149559339"/>
       <w:r>
         <w:rPr>
           <w:lang w:val="ca-ES"/>
@@ -36447,7 +36447,7 @@
           <w:lang w:val="ca-ES"/>
         </w:rPr>
       </w:pPr>
-      <w:bookmarkStart w:id="107" w:name="_Toc147741451"/>
+      <w:bookmarkStart w:id="107" w:name="_Toc149559340"/>
       <w:r>
         <w:rPr>
           <w:lang w:val="ca-ES"/>
@@ -36535,7 +36535,7 @@
           <w:lang w:val="ca-ES"/>
         </w:rPr>
       </w:pPr>
-      <w:bookmarkStart w:id="108" w:name="_Toc147741452"/>
+      <w:bookmarkStart w:id="108" w:name="_Toc149559341"/>
       <w:r>
         <w:rPr>
           <w:lang w:val="ca-ES"/>
@@ -36634,7 +36634,7 @@
           <w:lang w:val="ca-ES"/>
         </w:rPr>
       </w:pPr>
-      <w:bookmarkStart w:id="109" w:name="_Toc147741453"/>
+      <w:bookmarkStart w:id="109" w:name="_Toc149559342"/>
       <w:r>
         <w:rPr>
           <w:lang w:val="ca-ES"/>
@@ -36720,7 +36720,7 @@
           <w:lang w:val="ca-ES"/>
         </w:rPr>
       </w:pPr>
-      <w:bookmarkStart w:id="110" w:name="_Toc147741454"/>
+      <w:bookmarkStart w:id="110" w:name="_Toc149559343"/>
       <w:r>
         <w:rPr>
           <w:lang w:val="ca-ES"/>
@@ -37348,7 +37348,7 @@
           <w:lang w:val="ca-ES"/>
         </w:rPr>
       </w:pPr>
-      <w:bookmarkStart w:id="111" w:name="_Toc147741455"/>
+      <w:bookmarkStart w:id="111" w:name="_Toc149559344"/>
       <w:r>
         <w:rPr>
           <w:lang w:val="ca-ES"/>
@@ -37436,7 +37436,7 @@
           <w:lang w:val="ca-ES"/>
         </w:rPr>
       </w:pPr>
-      <w:bookmarkStart w:id="112" w:name="_Toc147741456"/>
+      <w:bookmarkStart w:id="112" w:name="_Toc149559345"/>
       <w:r>
         <w:rPr>
           <w:lang w:val="ca-ES"/>
@@ -37474,7 +37474,7 @@
           <w:lang w:val="ca-ES"/>
         </w:rPr>
       </w:pPr>
-      <w:bookmarkStart w:id="113" w:name="_Toc147741457"/>
+      <w:bookmarkStart w:id="113" w:name="_Toc149559346"/>
       <w:r>
         <w:rPr>
           <w:lang w:val="ca-ES"/>
@@ -37512,7 +37512,7 @@
           <w:lang w:val="ca-ES"/>
         </w:rPr>
       </w:pPr>
-      <w:bookmarkStart w:id="114" w:name="_Toc147741458"/>
+      <w:bookmarkStart w:id="114" w:name="_Toc149559347"/>
       <w:r>
         <w:rPr>
           <w:lang w:val="ca-ES"/>
@@ -37748,79 +37748,13 @@
           <w:lang w:val="ca-ES"/>
         </w:rPr>
       </w:pPr>
-      <w:bookmarkStart w:id="115" w:name="_Toc147741459"/>
+      <w:bookmarkStart w:id="115" w:name="_Toc149559348"/>
       <w:r>
         <w:rPr>
           <w:lang w:val="ca-ES"/>
         </w:rPr>
         <w:lastRenderedPageBreak/>
-        <w:t>2.2</w:t>
-      </w:r>
-      <w:r>
-        <w:rPr>
-          <w:lang w:val="ca-ES"/>
-        </w:rPr>
-        <w:t>3</w:t>
-      </w:r>
-      <w:r>
-        <w:rPr>
-          <w:lang w:val="ca-ES"/>
-        </w:rPr>
-        <w:t xml:space="preserve"> Versió 1.</w:t>
-      </w:r>
-      <w:r>
-        <w:rPr>
-          <w:lang w:val="ca-ES"/>
-        </w:rPr>
-        <w:t>7</w:t>
-      </w:r>
-      <w:r>
-        <w:rPr>
-          <w:lang w:val="ca-ES"/>
-        </w:rPr>
-        <w:t>.</w:t>
-      </w:r>
-      <w:r>
-        <w:rPr>
-          <w:lang w:val="ca-ES"/>
-        </w:rPr>
-        <w:t>0</w:t>
-      </w:r>
-      <w:r>
-        <w:rPr>
-          <w:lang w:val="ca-ES"/>
-        </w:rPr>
-        <w:t xml:space="preserve"> (</w:t>
-      </w:r>
-      <w:r>
-        <w:rPr>
-          <w:lang w:val="ca-ES"/>
-        </w:rPr>
-        <w:t>0</w:t>
-      </w:r>
-      <w:r>
-        <w:rPr>
-          <w:lang w:val="ca-ES"/>
-        </w:rPr>
-        <w:t>9</w:t>
-      </w:r>
-      <w:r>
-        <w:rPr>
-          <w:lang w:val="ca-ES"/>
-        </w:rPr>
-        <w:t>/</w:t>
-      </w:r>
-      <w:r>
-        <w:rPr>
-          <w:lang w:val="ca-ES"/>
-        </w:rPr>
-        <w:t>1</w:t>
-      </w:r>
-      <w:r>
-        <w:rPr>
-          <w:lang w:val="ca-ES"/>
-        </w:rPr>
-        <w:t>0/2023)</w:t>
+        <w:t>2.23 Versió 1.7.0 (10/10/2023)</w:t>
       </w:r>
       <w:bookmarkEnd w:id="115"/>
     </w:p>
@@ -37854,7 +37788,7 @@
           <w:lang w:val="ca-ES"/>
         </w:rPr>
       </w:pPr>
-      <w:bookmarkStart w:id="116" w:name="_Toc147741460"/>
+      <w:bookmarkStart w:id="116" w:name="_Toc149559349"/>
       <w:r>
         <w:rPr>
           <w:lang w:val="ca-ES"/>
@@ -37879,7 +37813,6 @@
       <w:pPr>
         <w:suppressAutoHyphens w:val="0"/>
         <w:spacing w:before="0" w:after="0"/>
-        <w:ind w:left="360"/>
         <w:rPr>
           <w:rFonts w:ascii="Calibri" w:eastAsia="Calibri" w:hAnsi="Calibri" w:cs="Calibri"/>
           <w:sz w:val="22"/>
@@ -37901,7 +37834,7 @@
           <w:rFonts w:ascii="Calibri" w:eastAsia="Calibri" w:hAnsi="Calibri" w:cs="Calibri"/>
           <w:sz w:val="22"/>
           <w:szCs w:val="22"/>
-          <w:lang w:eastAsia="en-US"/>
+          <w:lang w:val="ca-ES" w:eastAsia="en-US"/>
         </w:rPr>
       </w:pPr>
       <w:r>
@@ -37911,17 +37844,21 @@
           <w:szCs w:val="22"/>
           <w:lang w:val="ca-ES" w:eastAsia="en-US"/>
         </w:rPr>
-        <w:t xml:space="preserve">(rolsac2) </w:t>
-      </w:r>
-      <w:r>
+        <w:t>(ROLSAC2) #117 S14-2 IMPLEMENTACIÓN PLUGIN ROLSAC2 PARA SISTRA2</w:t>
+      </w:r>
+    </w:p>
+    <w:p>
+      <w:pPr>
+        <w:suppressAutoHyphens w:val="0"/>
+        <w:spacing w:before="0" w:after="0"/>
+        <w:ind w:left="360"/>
         <w:rPr>
           <w:rFonts w:ascii="Calibri" w:eastAsia="Calibri" w:hAnsi="Calibri" w:cs="Calibri"/>
           <w:sz w:val="22"/>
           <w:szCs w:val="22"/>
           <w:lang w:val="ca-ES" w:eastAsia="en-US"/>
         </w:rPr>
-        <w:t>#</w:t>
-      </w:r>
+      </w:pPr>
       <w:r>
         <w:rPr>
           <w:rFonts w:ascii="Calibri" w:eastAsia="Calibri" w:hAnsi="Calibri" w:cs="Calibri"/>
@@ -37929,53 +37866,79 @@
           <w:szCs w:val="22"/>
           <w:lang w:val="ca-ES" w:eastAsia="en-US"/>
         </w:rPr>
-        <w:t>117</w:t>
-      </w:r>
-      <w:r>
+        <w:t>Aquesta issue afegeix la possibilitat de connectar amb ROLSAC2, per poder associar procediments administratius de la nova versió de Rolsac amb els tràmits de SISTRA2.</w:t>
+      </w:r>
+    </w:p>
+    <w:p>
+      <w:pPr>
+        <w:suppressAutoHyphens w:val="0"/>
+        <w:spacing w:before="0" w:after="0"/>
+        <w:ind w:left="360"/>
         <w:rPr>
           <w:rFonts w:ascii="Calibri" w:eastAsia="Calibri" w:hAnsi="Calibri" w:cs="Calibri"/>
           <w:sz w:val="22"/>
           <w:szCs w:val="22"/>
           <w:lang w:val="ca-ES" w:eastAsia="en-US"/>
         </w:rPr>
-        <w:t xml:space="preserve"> </w:t>
-      </w:r>
-      <w:r>
+      </w:pPr>
+    </w:p>
+    <w:p>
+      <w:pPr>
+        <w:numPr>
+          <w:ilvl w:val="0"/>
+          <w:numId w:val="20"/>
+        </w:numPr>
+        <w:suppressAutoHyphens w:val="0"/>
+        <w:spacing w:before="0" w:after="0"/>
+        <w:ind w:left="360"/>
         <w:rPr>
           <w:rFonts w:ascii="Calibri" w:eastAsia="Calibri" w:hAnsi="Calibri" w:cs="Calibri"/>
           <w:sz w:val="22"/>
           <w:szCs w:val="22"/>
           <w:lang w:val="ca-ES" w:eastAsia="en-US"/>
         </w:rPr>
-        <w:t>S14-2 IMPLEMENTACIÓN PLUGIN ROLSAC2 PARA SISTRA2</w:t>
-      </w:r>
-    </w:p>
-    <w:p>
-      <w:pPr>
-        <w:suppressAutoHyphens w:val="0"/>
-        <w:spacing w:before="0" w:after="0"/>
-        <w:ind w:left="360"/>
+      </w:pPr>
+      <w:r>
         <w:rPr>
           <w:rFonts w:ascii="Calibri" w:eastAsia="Calibri" w:hAnsi="Calibri" w:cs="Calibri"/>
           <w:sz w:val="22"/>
           <w:szCs w:val="22"/>
           <w:lang w:val="ca-ES" w:eastAsia="en-US"/>
         </w:rPr>
-      </w:pPr>
-      <w:r>
+        <w:t>(ROLSAC2) #122 S15-3 – MEJORAS SOBRE EL PLUGIN CATALOGO PROCEDIMIENTO SISTRA2 Y EL API REST ROLSAC2</w:t>
+      </w:r>
+    </w:p>
+    <w:p>
+      <w:pPr>
+        <w:suppressAutoHyphens w:val="0"/>
+        <w:spacing w:before="0" w:after="0"/>
+        <w:ind w:left="360"/>
         <w:rPr>
           <w:rFonts w:ascii="Calibri" w:eastAsia="Calibri" w:hAnsi="Calibri" w:cs="Calibri"/>
           <w:sz w:val="22"/>
           <w:szCs w:val="22"/>
           <w:lang w:val="ca-ES" w:eastAsia="en-US"/>
         </w:rPr>
-        <w:t>Aquesta issue del projecte rolsac2 afegeix al plugin de catàleg de procediments, la funcionalitat per connectar-se amb ROLSAC2.</w:t>
-      </w:r>
-    </w:p>
-    <w:p>
-      <w:pPr>
-        <w:rPr>
-          <w:lang w:val="ca-ES"/>
+      </w:pPr>
+      <w:r>
+        <w:rPr>
+          <w:rFonts w:ascii="Calibri" w:eastAsia="Calibri" w:hAnsi="Calibri" w:cs="Calibri"/>
+          <w:sz w:val="22"/>
+          <w:szCs w:val="22"/>
+          <w:lang w:val="ca-ES" w:eastAsia="en-US"/>
+        </w:rPr>
+        <w:t>Aquesta issue afegeix certes millores al plugin de catàleg procediments per a la connexió amb ROLSAC2.</w:t>
+      </w:r>
+    </w:p>
+    <w:p>
+      <w:pPr>
+        <w:suppressAutoHyphens w:val="0"/>
+        <w:spacing w:before="0" w:after="0"/>
+        <w:rPr>
+          <w:rFonts w:ascii="Calibri" w:eastAsia="Calibri" w:hAnsi="Calibri" w:cs="Calibri"/>
+          <w:sz w:val="22"/>
+          <w:szCs w:val="22"/>
+          <w:lang w:val="ca-ES" w:eastAsia="en-US"/>
         </w:rPr>
       </w:pPr>
     </w:p>
@@ -37989,7 +37952,7 @@
           <w:lang w:val="ca-ES"/>
         </w:rPr>
       </w:pPr>
-      <w:bookmarkStart w:id="117" w:name="_Toc147741461"/>
+      <w:bookmarkStart w:id="117" w:name="_Toc149559350"/>
       <w:r>
         <w:rPr>
           <w:lang w:val="ca-ES"/>
@@ -38016,6 +37979,7 @@
           <w:lang w:val="ca-ES"/>
         </w:rPr>
       </w:pPr>
+      <w:bookmarkStart w:id="118" w:name="_Hlk149558969"/>
     </w:p>
     <w:p>
       <w:pPr>
@@ -38027,18 +37991,13 @@
           <w:lang w:val="ca-ES"/>
         </w:rPr>
       </w:pPr>
-      <w:bookmarkStart w:id="118" w:name="_Toc147741462"/>
-      <w:r>
-        <w:rPr>
-          <w:lang w:val="ca-ES"/>
-        </w:rPr>
-        <w:t>2.</w:t>
-      </w:r>
-      <w:r>
-        <w:rPr>
-          <w:lang w:val="ca-ES"/>
-        </w:rPr>
-        <w:t>2</w:t>
+      <w:bookmarkStart w:id="119" w:name="_Toc149559351"/>
+      <w:bookmarkEnd w:id="118"/>
+      <w:r>
+        <w:rPr>
+          <w:lang w:val="ca-ES"/>
+        </w:rPr>
+        <w:t>2.2</w:t>
       </w:r>
       <w:r>
         <w:rPr>
@@ -38052,12 +38011,134 @@
         </w:rPr>
         <w:t>.3. Errors resolts</w:t>
       </w:r>
-      <w:bookmarkEnd w:id="118"/>
-    </w:p>
-    <w:p>
-      <w:pPr>
-        <w:rPr>
-          <w:lang w:val="ca-ES"/>
+      <w:bookmarkEnd w:id="119"/>
+    </w:p>
+    <w:p>
+      <w:pPr>
+        <w:rPr>
+          <w:lang w:val="ca-ES"/>
+        </w:rPr>
+      </w:pPr>
+    </w:p>
+    <w:p>
+      <w:pPr>
+        <w:numPr>
+          <w:ilvl w:val="0"/>
+          <w:numId w:val="20"/>
+        </w:numPr>
+        <w:suppressAutoHyphens w:val="0"/>
+        <w:spacing w:before="0" w:after="0"/>
+        <w:ind w:left="360"/>
+        <w:rPr>
+          <w:rFonts w:ascii="Calibri" w:eastAsia="Calibri" w:hAnsi="Calibri" w:cs="Calibri"/>
+          <w:sz w:val="22"/>
+          <w:szCs w:val="22"/>
+          <w:lang w:val="ca-ES" w:eastAsia="en-US"/>
+        </w:rPr>
+      </w:pPr>
+      <w:r>
+        <w:rPr>
+          <w:rFonts w:ascii="Calibri" w:eastAsia="Calibri" w:hAnsi="Calibri" w:cs="Calibri"/>
+          <w:sz w:val="22"/>
+          <w:szCs w:val="22"/>
+          <w:lang w:val="ca-ES" w:eastAsia="en-US"/>
+        </w:rPr>
+        <w:t>#779 s'ha detectat que el mètode que tracta les dades a les plantilles PDF no està considerant les LEL</w:t>
+      </w:r>
+    </w:p>
+    <w:p>
+      <w:pPr>
+        <w:suppressAutoHyphens w:val="0"/>
+        <w:spacing w:before="0" w:after="0"/>
+        <w:ind w:left="360"/>
+        <w:rPr>
+          <w:rFonts w:ascii="Calibri" w:eastAsia="Calibri" w:hAnsi="Calibri" w:cs="Calibri"/>
+          <w:sz w:val="22"/>
+          <w:szCs w:val="22"/>
+          <w:lang w:val="ca-ES" w:eastAsia="en-US"/>
+        </w:rPr>
+      </w:pPr>
+      <w:r>
+        <w:rPr>
+          <w:rFonts w:ascii="Calibri" w:eastAsia="Calibri" w:hAnsi="Calibri" w:cs="Calibri"/>
+          <w:sz w:val="22"/>
+          <w:szCs w:val="22"/>
+          <w:lang w:val="ca-ES" w:eastAsia="en-US"/>
+        </w:rPr>
+        <w:t>Aquesta issue resol un problema que es donava en generar plantilles PDF que incloguessin llistes d'elements.</w:t>
+      </w:r>
+    </w:p>
+    <w:p>
+      <w:pPr>
+        <w:suppressAutoHyphens w:val="0"/>
+        <w:spacing w:before="0" w:after="0"/>
+        <w:ind w:left="360"/>
+        <w:rPr>
+          <w:rFonts w:ascii="Calibri" w:eastAsia="Calibri" w:hAnsi="Calibri" w:cs="Calibri"/>
+          <w:sz w:val="22"/>
+          <w:szCs w:val="22"/>
+          <w:lang w:val="ca-ES" w:eastAsia="en-US"/>
+        </w:rPr>
+      </w:pPr>
+    </w:p>
+    <w:p>
+      <w:pPr>
+        <w:numPr>
+          <w:ilvl w:val="0"/>
+          <w:numId w:val="20"/>
+        </w:numPr>
+        <w:suppressAutoHyphens w:val="0"/>
+        <w:spacing w:before="0" w:after="0"/>
+        <w:ind w:left="360"/>
+        <w:rPr>
+          <w:rFonts w:ascii="Calibri" w:eastAsia="Calibri" w:hAnsi="Calibri" w:cs="Calibri"/>
+          <w:sz w:val="22"/>
+          <w:szCs w:val="22"/>
+          <w:lang w:val="ca-ES" w:eastAsia="en-US"/>
+        </w:rPr>
+      </w:pPr>
+      <w:r>
+        <w:rPr>
+          <w:rFonts w:ascii="Calibri" w:eastAsia="Calibri" w:hAnsi="Calibri" w:cs="Calibri"/>
+          <w:sz w:val="22"/>
+          <w:szCs w:val="22"/>
+          <w:lang w:val="ca-ES" w:eastAsia="en-US"/>
+        </w:rPr>
+        <w:t>#780 Controlar l'error de promoció quan les descripcions de l'àrea no són idèntiques</w:t>
+      </w:r>
+    </w:p>
+    <w:p>
+      <w:pPr>
+        <w:suppressAutoHyphens w:val="0"/>
+        <w:spacing w:before="0" w:after="0"/>
+        <w:ind w:left="360"/>
+        <w:rPr>
+          <w:rFonts w:ascii="Calibri" w:eastAsia="Calibri" w:hAnsi="Calibri" w:cs="Calibri"/>
+          <w:sz w:val="22"/>
+          <w:szCs w:val="22"/>
+          <w:lang w:val="ca-ES" w:eastAsia="en-US"/>
+        </w:rPr>
+      </w:pPr>
+      <w:r>
+        <w:rPr>
+          <w:rFonts w:ascii="Calibri" w:eastAsia="Calibri" w:hAnsi="Calibri" w:cs="Calibri"/>
+          <w:sz w:val="22"/>
+          <w:szCs w:val="22"/>
+          <w:lang w:val="ca-ES" w:eastAsia="en-US"/>
+        </w:rPr>
+        <w:t>Aquesta issue resol un problema que impedia promocionar tràmits a un administrador d'àrea, si la descripció de l'àrea d'origen i de destinació era diferent.</w:t>
+      </w:r>
+    </w:p>
+    <w:p>
+      <w:pPr>
+        <w:suppressAutoHyphens w:val="0"/>
+        <w:spacing w:before="0" w:after="0"/>
+        <w:ind w:left="360"/>
+        <w:rPr>
+          <w:rFonts w:ascii="Calibri" w:eastAsia="Calibri" w:hAnsi="Calibri" w:cs="Calibri"/>
+          <w:sz w:val="22"/>
+          <w:szCs w:val="22"/>
+          <w:lang w:val="ca-ES" w:eastAsia="en-US"/>
         </w:rPr>
       </w:pPr>
     </w:p>
@@ -40852,7 +40933,7 @@
   <w:style w:type="paragraph" w:default="1" w:styleId="Normal">
     <w:name w:val="Normal"/>
     <w:qFormat/>
-    <w:rsid w:val="00990ECB"/>
+    <w:rsid w:val="00E3658C"/>
     <w:pPr>
       <w:suppressAutoHyphens/>
       <w:spacing w:before="60" w:after="60"/>

</xml_diff>